<commit_message>
more in chapter 3-history of AI
</commit_message>
<xml_diff>
--- a/Chapter 3 - Artificial Intelligence.docx
+++ b/Chapter 3 - Artificial Intelligence.docx
@@ -271,6 +271,125 @@
     </w:p>
     <w:p>
       <w:pPr>
+        <w:ind w:firstLine="360"/>
+        <w:jc w:val="both"/>
+        <w:rPr>
+          <w:rFonts w:ascii="Times New Roman" w:hAnsi="Times New Roman" w:cs="Times New Roman"/>
+          <w:sz w:val="24"/>
+          <w:szCs w:val="24"/>
+        </w:rPr>
+      </w:pPr>
+      <w:r>
+        <w:rPr>
+          <w:rFonts w:ascii="Times New Roman" w:hAnsi="Times New Roman" w:cs="Times New Roman"/>
+          <w:sz w:val="24"/>
+          <w:szCs w:val="24"/>
+        </w:rPr>
+        <w:t xml:space="preserve">The first work that is now seen as belonging to AI was done by McCulloch and Pitt in 1943 and proposed a model of artificial neurons, drawing knowledge from three different sources: the basic function and physiology of neurons in the brain, a formal analysis of propositional logic and </w:t>
+      </w:r>
+      <w:r>
+        <w:rPr>
+          <w:rFonts w:ascii="Times New Roman" w:hAnsi="Times New Roman" w:cs="Times New Roman"/>
+          <w:sz w:val="24"/>
+          <w:szCs w:val="24"/>
+        </w:rPr>
+        <w:t>Turing</w:t>
+      </w:r>
+      <w:r>
+        <w:rPr>
+          <w:rFonts w:ascii="Times New Roman" w:hAnsi="Times New Roman" w:cs="Times New Roman"/>
+          <w:sz w:val="24"/>
+          <w:szCs w:val="24"/>
+        </w:rPr>
+        <w:t>‘s theory of computation.</w:t>
+      </w:r>
+      <w:r>
+        <w:rPr>
+          <w:rFonts w:ascii="Times New Roman" w:hAnsi="Times New Roman" w:cs="Times New Roman"/>
+          <w:sz w:val="24"/>
+          <w:szCs w:val="24"/>
+        </w:rPr>
+        <w:t xml:space="preserve"> Their network of connected neurons was able to comp</w:t>
+      </w:r>
+      <w:r>
+        <w:rPr>
+          <w:rFonts w:ascii="Times New Roman" w:hAnsi="Times New Roman" w:cs="Times New Roman"/>
+          <w:sz w:val="24"/>
+          <w:szCs w:val="24"/>
+        </w:rPr>
+        <w:t>ute any computable function and could also implement all the logical connectives</w:t>
+      </w:r>
+      <w:r>
+        <w:rPr>
+          <w:rFonts w:ascii="Times New Roman" w:hAnsi="Times New Roman" w:cs="Times New Roman"/>
+          <w:sz w:val="24"/>
+          <w:szCs w:val="24"/>
+        </w:rPr>
+        <w:t xml:space="preserve"> [9]</w:t>
+      </w:r>
+      <w:r>
+        <w:rPr>
+          <w:rFonts w:ascii="Times New Roman" w:hAnsi="Times New Roman" w:cs="Times New Roman"/>
+          <w:sz w:val="24"/>
+          <w:szCs w:val="24"/>
+        </w:rPr>
+        <w:t>.</w:t>
+      </w:r>
+    </w:p>
+    <w:p>
+      <w:pPr>
+        <w:ind w:firstLine="360"/>
+        <w:jc w:val="both"/>
+        <w:rPr>
+          <w:rFonts w:ascii="Times New Roman" w:hAnsi="Times New Roman" w:cs="Times New Roman"/>
+          <w:sz w:val="24"/>
+          <w:szCs w:val="24"/>
+        </w:rPr>
+      </w:pPr>
+      <w:r>
+        <w:rPr>
+          <w:rFonts w:ascii="Times New Roman" w:hAnsi="Times New Roman" w:cs="Times New Roman"/>
+          <w:sz w:val="24"/>
+          <w:szCs w:val="24"/>
+        </w:rPr>
+        <w:t xml:space="preserve">But the birth of AI is considered to have taken place in </w:t>
+      </w:r>
+      <w:r>
+        <w:rPr>
+          <w:rFonts w:ascii="Times New Roman" w:hAnsi="Times New Roman" w:cs="Times New Roman"/>
+          <w:b/>
+          <w:sz w:val="24"/>
+          <w:szCs w:val="24"/>
+        </w:rPr>
+        <w:t>1956</w:t>
+      </w:r>
+      <w:r>
+        <w:rPr>
+          <w:rFonts w:ascii="Times New Roman" w:hAnsi="Times New Roman" w:cs="Times New Roman"/>
+          <w:sz w:val="24"/>
+          <w:szCs w:val="24"/>
+        </w:rPr>
+        <w:t xml:space="preserve"> at the Dartmouth College in Hanover, where a two-month workshop gathered 10 scientists interested in the automata theory, neural nets and the study of intelligence from all over the US, in an attempt “to find how to make machines use language, form abstractions and concepts, solve kinds of problems now reserved for humans and improve themselves”</w:t>
+      </w:r>
+      <w:r>
+        <w:rPr>
+          <w:rFonts w:ascii="Times New Roman" w:hAnsi="Times New Roman" w:cs="Times New Roman"/>
+          <w:sz w:val="24"/>
+          <w:szCs w:val="24"/>
+        </w:rPr>
+        <w:t xml:space="preserve"> [9</w:t>
+      </w:r>
+      <w:r>
+        <w:rPr>
+          <w:rFonts w:ascii="Times New Roman" w:hAnsi="Times New Roman" w:cs="Times New Roman"/>
+          <w:sz w:val="24"/>
+          <w:szCs w:val="24"/>
+        </w:rPr>
+        <w:t>].</w:t>
+      </w:r>
+    </w:p>
+    <w:p>
+      <w:pPr>
         <w:spacing w:after="0"/>
         <w:jc w:val="right"/>
         <w:rPr>
@@ -286,6 +405,7 @@
           <w:sz w:val="24"/>
           <w:szCs w:val="24"/>
         </w:rPr>
+        <w:lastRenderedPageBreak/>
         <w:t>Table III.1.</w:t>
       </w:r>
       <w:r>
@@ -828,17 +948,7 @@
                 <w:sz w:val="24"/>
                 <w:szCs w:val="24"/>
               </w:rPr>
-              <w:t xml:space="preserve">How do we reason with uncertain </w:t>
-            </w:r>
-            <w:r>
-              <w:rPr>
-                <w:rFonts w:ascii="Times New Roman" w:hAnsi="Times New Roman" w:cs="Times New Roman"/>
-                <w:color w:val="auto"/>
-                <w:sz w:val="24"/>
-                <w:szCs w:val="24"/>
-              </w:rPr>
-              <w:lastRenderedPageBreak/>
-              <w:t>information?</w:t>
+              <w:t>How do we reason with uncertain information?</w:t>
             </w:r>
           </w:p>
         </w:tc>
@@ -864,7 +974,6 @@
                 <w:sz w:val="24"/>
                 <w:szCs w:val="24"/>
               </w:rPr>
-              <w:lastRenderedPageBreak/>
               <w:t>George Boole</w:t>
             </w:r>
           </w:p>
@@ -949,7 +1058,6 @@
                 <w:sz w:val="24"/>
                 <w:szCs w:val="24"/>
               </w:rPr>
-              <w:lastRenderedPageBreak/>
               <w:t>Thomas Bayes</w:t>
             </w:r>
           </w:p>
@@ -987,7 +1095,6 @@
                 <w:sz w:val="24"/>
                 <w:szCs w:val="24"/>
               </w:rPr>
-              <w:lastRenderedPageBreak/>
               <w:t>Economics</w:t>
             </w:r>
           </w:p>
@@ -1646,6 +1753,517 @@
     </w:p>
     <w:p>
       <w:pPr>
+        <w:ind w:firstLine="360"/>
+        <w:jc w:val="both"/>
+        <w:rPr>
+          <w:rFonts w:ascii="Times New Roman" w:hAnsi="Times New Roman" w:cs="Times New Roman"/>
+          <w:sz w:val="24"/>
+          <w:szCs w:val="24"/>
+        </w:rPr>
+      </w:pPr>
+      <w:r>
+        <w:rPr>
+          <w:rFonts w:ascii="Times New Roman" w:hAnsi="Times New Roman" w:cs="Times New Roman"/>
+          <w:sz w:val="24"/>
+          <w:szCs w:val="24"/>
+        </w:rPr>
+        <w:t>Although the workshop itself did not lead to any new breakthroughs, it succeeded in introducing al</w:t>
+      </w:r>
+      <w:r>
+        <w:rPr>
+          <w:rFonts w:ascii="Times New Roman" w:hAnsi="Times New Roman" w:cs="Times New Roman"/>
+          <w:sz w:val="24"/>
+          <w:szCs w:val="24"/>
+        </w:rPr>
+        <w:t>l the major figures involved in the discipline</w:t>
+      </w:r>
+      <w:r>
+        <w:rPr>
+          <w:rFonts w:ascii="Times New Roman" w:hAnsi="Times New Roman" w:cs="Times New Roman"/>
+          <w:sz w:val="24"/>
+          <w:szCs w:val="24"/>
+        </w:rPr>
+        <w:t xml:space="preserve"> to each other.</w:t>
+      </w:r>
+      <w:r>
+        <w:rPr>
+          <w:rFonts w:ascii="Times New Roman" w:hAnsi="Times New Roman" w:cs="Times New Roman"/>
+          <w:sz w:val="24"/>
+          <w:szCs w:val="24"/>
+        </w:rPr>
+        <w:t xml:space="preserve"> For the next 20 years, the field would be dominated by these people and their students and colleagues at major universities and study groups in the US [9]. </w:t>
+      </w:r>
+    </w:p>
+    <w:p>
+      <w:pPr>
+        <w:ind w:firstLine="360"/>
+        <w:jc w:val="both"/>
+        <w:rPr>
+          <w:rFonts w:ascii="Times New Roman" w:hAnsi="Times New Roman" w:cs="Times New Roman"/>
+          <w:sz w:val="24"/>
+          <w:szCs w:val="24"/>
+        </w:rPr>
+      </w:pPr>
+      <w:r>
+        <w:rPr>
+          <w:rFonts w:ascii="Times New Roman" w:hAnsi="Times New Roman" w:cs="Times New Roman"/>
+          <w:sz w:val="24"/>
+          <w:szCs w:val="24"/>
+        </w:rPr>
+        <w:t>The early years (</w:t>
+      </w:r>
+      <w:r>
+        <w:rPr>
+          <w:rFonts w:ascii="Times New Roman" w:hAnsi="Times New Roman" w:cs="Times New Roman"/>
+          <w:b/>
+          <w:sz w:val="24"/>
+          <w:szCs w:val="24"/>
+        </w:rPr>
+        <w:t>1952-1969</w:t>
+      </w:r>
+      <w:r>
+        <w:rPr>
+          <w:rFonts w:ascii="Times New Roman" w:hAnsi="Times New Roman" w:cs="Times New Roman"/>
+          <w:sz w:val="24"/>
+          <w:szCs w:val="24"/>
+        </w:rPr>
+        <w:t xml:space="preserve">) of AI were full of successes, even though in a limited way. </w:t>
+      </w:r>
+      <w:r>
+        <w:rPr>
+          <w:rFonts w:ascii="Times New Roman" w:hAnsi="Times New Roman" w:cs="Times New Roman"/>
+          <w:sz w:val="24"/>
+          <w:szCs w:val="24"/>
+        </w:rPr>
+        <w:t>Taking into account</w:t>
+      </w:r>
+      <w:r>
+        <w:rPr>
+          <w:rFonts w:ascii="Times New Roman" w:hAnsi="Times New Roman" w:cs="Times New Roman"/>
+          <w:sz w:val="24"/>
+          <w:szCs w:val="24"/>
+        </w:rPr>
+        <w:t xml:space="preserve"> the primitive computers and programming tools of the time, whenever a computer did something even remotely clever it was considered astonishing. </w:t>
+      </w:r>
+      <w:r>
+        <w:rPr>
+          <w:rFonts w:ascii="Times New Roman" w:hAnsi="Times New Roman" w:cs="Times New Roman"/>
+          <w:sz w:val="24"/>
+          <w:szCs w:val="24"/>
+        </w:rPr>
+        <w:t>Some accomplishments from this period are</w:t>
+      </w:r>
+      <w:r>
+        <w:rPr>
+          <w:rFonts w:ascii="Times New Roman" w:hAnsi="Times New Roman" w:cs="Times New Roman"/>
+          <w:sz w:val="24"/>
+          <w:szCs w:val="24"/>
+        </w:rPr>
+        <w:t>:</w:t>
+      </w:r>
+    </w:p>
+    <w:p>
+      <w:pPr>
+        <w:pStyle w:val="ListParagraph"/>
+        <w:numPr>
+          <w:ilvl w:val="0"/>
+          <w:numId w:val="5"/>
+        </w:numPr>
+        <w:jc w:val="both"/>
+        <w:rPr>
+          <w:rFonts w:ascii="Times New Roman" w:hAnsi="Times New Roman" w:cs="Times New Roman"/>
+          <w:sz w:val="24"/>
+          <w:szCs w:val="24"/>
+        </w:rPr>
+      </w:pPr>
+      <w:r>
+        <w:rPr>
+          <w:rFonts w:ascii="Times New Roman" w:hAnsi="Times New Roman" w:cs="Times New Roman"/>
+          <w:sz w:val="24"/>
+          <w:szCs w:val="24"/>
+        </w:rPr>
+        <w:t xml:space="preserve">the General Problem Solver (GPS) of Newell and Simon, </w:t>
+      </w:r>
+      <w:r>
+        <w:rPr>
+          <w:rFonts w:ascii="Times New Roman" w:hAnsi="Times New Roman" w:cs="Times New Roman"/>
+          <w:sz w:val="24"/>
+          <w:szCs w:val="24"/>
+        </w:rPr>
+        <w:t>probably the first program to incorporate the “thinking humanly” approach and could ha</w:t>
+      </w:r>
+      <w:r>
+        <w:rPr>
+          <w:rFonts w:ascii="Times New Roman" w:hAnsi="Times New Roman" w:cs="Times New Roman"/>
+          <w:sz w:val="24"/>
+          <w:szCs w:val="24"/>
+        </w:rPr>
+        <w:t>ndle a limited class of puzzles</w:t>
+      </w:r>
+    </w:p>
+    <w:p>
+      <w:pPr>
+        <w:pStyle w:val="ListParagraph"/>
+        <w:numPr>
+          <w:ilvl w:val="0"/>
+          <w:numId w:val="5"/>
+        </w:numPr>
+        <w:jc w:val="both"/>
+        <w:rPr>
+          <w:rFonts w:ascii="Times New Roman" w:hAnsi="Times New Roman" w:cs="Times New Roman"/>
+          <w:sz w:val="24"/>
+          <w:szCs w:val="24"/>
+        </w:rPr>
+      </w:pPr>
+      <w:r>
+        <w:rPr>
+          <w:rFonts w:ascii="Times New Roman" w:hAnsi="Times New Roman" w:cs="Times New Roman"/>
+          <w:sz w:val="24"/>
+          <w:szCs w:val="24"/>
+        </w:rPr>
+        <w:t xml:space="preserve">the Geometry Theorem Prover of Gelernter, </w:t>
+      </w:r>
+      <w:r>
+        <w:rPr>
+          <w:rFonts w:ascii="Times New Roman" w:hAnsi="Times New Roman" w:cs="Times New Roman"/>
+          <w:sz w:val="24"/>
+          <w:szCs w:val="24"/>
+        </w:rPr>
+        <w:t>which was able to prove theorems that were considered tric</w:t>
+      </w:r>
+      <w:r>
+        <w:rPr>
+          <w:rFonts w:ascii="Times New Roman" w:hAnsi="Times New Roman" w:cs="Times New Roman"/>
+          <w:sz w:val="24"/>
+          <w:szCs w:val="24"/>
+        </w:rPr>
+        <w:t>ky by many mathematics students</w:t>
+      </w:r>
+    </w:p>
+    <w:p>
+      <w:pPr>
+        <w:pStyle w:val="ListParagraph"/>
+        <w:numPr>
+          <w:ilvl w:val="0"/>
+          <w:numId w:val="5"/>
+        </w:numPr>
+        <w:jc w:val="both"/>
+        <w:rPr>
+          <w:rFonts w:ascii="Times New Roman" w:hAnsi="Times New Roman" w:cs="Times New Roman"/>
+          <w:sz w:val="24"/>
+          <w:szCs w:val="24"/>
+        </w:rPr>
+      </w:pPr>
+      <w:r>
+        <w:rPr>
+          <w:rFonts w:ascii="Times New Roman" w:hAnsi="Times New Roman" w:cs="Times New Roman"/>
+          <w:sz w:val="24"/>
+          <w:szCs w:val="24"/>
+        </w:rPr>
+        <w:lastRenderedPageBreak/>
+        <w:t>the definition of the high-leve</w:t>
+      </w:r>
+      <w:r>
+        <w:rPr>
+          <w:rFonts w:ascii="Times New Roman" w:hAnsi="Times New Roman" w:cs="Times New Roman"/>
+          <w:sz w:val="24"/>
+          <w:szCs w:val="24"/>
+        </w:rPr>
+        <w:t>l language Lisp by McCarthy</w:t>
+      </w:r>
+      <w:r>
+        <w:rPr>
+          <w:rFonts w:ascii="Times New Roman" w:hAnsi="Times New Roman" w:cs="Times New Roman"/>
+          <w:sz w:val="24"/>
+          <w:szCs w:val="24"/>
+        </w:rPr>
+        <w:t>, which would become the dominant AI programming language for the next 30 years</w:t>
+      </w:r>
+    </w:p>
+    <w:p>
+      <w:pPr>
+        <w:pStyle w:val="ListParagraph"/>
+        <w:numPr>
+          <w:ilvl w:val="0"/>
+          <w:numId w:val="5"/>
+        </w:numPr>
+        <w:spacing w:before="240"/>
+        <w:jc w:val="both"/>
+        <w:rPr>
+          <w:rFonts w:ascii="Times New Roman" w:hAnsi="Times New Roman" w:cs="Times New Roman"/>
+          <w:sz w:val="24"/>
+          <w:szCs w:val="24"/>
+        </w:rPr>
+      </w:pPr>
+      <w:r>
+        <w:rPr>
+          <w:rFonts w:ascii="Times New Roman" w:hAnsi="Times New Roman" w:cs="Times New Roman"/>
+          <w:sz w:val="24"/>
+          <w:szCs w:val="24"/>
+        </w:rPr>
+        <w:t>perceptrons</w:t>
+      </w:r>
+      <w:r>
+        <w:rPr>
+          <w:rFonts w:ascii="Times New Roman" w:hAnsi="Times New Roman" w:cs="Times New Roman"/>
+          <w:sz w:val="24"/>
+          <w:szCs w:val="24"/>
+        </w:rPr>
+        <w:t xml:space="preserve"> and flou</w:t>
+      </w:r>
+      <w:r>
+        <w:rPr>
+          <w:rFonts w:ascii="Times New Roman" w:hAnsi="Times New Roman" w:cs="Times New Roman"/>
+          <w:sz w:val="24"/>
+          <w:szCs w:val="24"/>
+        </w:rPr>
+        <w:t>rishing work on neural networks</w:t>
+      </w:r>
+    </w:p>
+    <w:p>
+      <w:pPr>
+        <w:spacing w:before="240"/>
+        <w:ind w:firstLine="360"/>
+        <w:jc w:val="both"/>
+        <w:rPr>
+          <w:rFonts w:ascii="Times New Roman" w:hAnsi="Times New Roman" w:cs="Times New Roman"/>
+          <w:sz w:val="24"/>
+          <w:szCs w:val="24"/>
+        </w:rPr>
+      </w:pPr>
+      <w:r>
+        <w:rPr>
+          <w:rFonts w:ascii="Times New Roman" w:hAnsi="Times New Roman" w:cs="Times New Roman"/>
+          <w:sz w:val="24"/>
+          <w:szCs w:val="24"/>
+        </w:rPr>
+        <w:t xml:space="preserve">Although these years where full of successes and enthusiasm was high, the period between </w:t>
+      </w:r>
+      <w:r>
+        <w:rPr>
+          <w:rFonts w:ascii="Times New Roman" w:hAnsi="Times New Roman" w:cs="Times New Roman"/>
+          <w:b/>
+          <w:sz w:val="24"/>
+          <w:szCs w:val="24"/>
+        </w:rPr>
+        <w:t>1966 and 1973</w:t>
+      </w:r>
+      <w:r>
+        <w:rPr>
+          <w:rFonts w:ascii="Times New Roman" w:hAnsi="Times New Roman" w:cs="Times New Roman"/>
+          <w:sz w:val="24"/>
+          <w:szCs w:val="24"/>
+        </w:rPr>
+        <w:t xml:space="preserve"> was</w:t>
+      </w:r>
+      <w:r>
+        <w:rPr>
+          <w:rFonts w:ascii="Times New Roman" w:hAnsi="Times New Roman" w:cs="Times New Roman"/>
+          <w:sz w:val="24"/>
+          <w:szCs w:val="24"/>
+        </w:rPr>
+        <w:t xml:space="preserve"> marked by a dose of reality.</w:t>
+      </w:r>
+      <w:r>
+        <w:rPr>
+          <w:rFonts w:ascii="Times New Roman" w:hAnsi="Times New Roman" w:cs="Times New Roman"/>
+          <w:sz w:val="24"/>
+          <w:szCs w:val="24"/>
+        </w:rPr>
+        <w:t xml:space="preserve"> The predictions stated by many scientists did come true, but it took 40 years for this to happen, rather than 10. This overconfidence came from the fact that the early AI system</w:t>
+      </w:r>
+      <w:r>
+        <w:rPr>
+          <w:rFonts w:ascii="Times New Roman" w:hAnsi="Times New Roman" w:cs="Times New Roman"/>
+          <w:sz w:val="24"/>
+          <w:szCs w:val="24"/>
+        </w:rPr>
+        <w:t>s</w:t>
+      </w:r>
+      <w:r>
+        <w:rPr>
+          <w:rFonts w:ascii="Times New Roman" w:hAnsi="Times New Roman" w:cs="Times New Roman"/>
+          <w:sz w:val="24"/>
+          <w:szCs w:val="24"/>
+        </w:rPr>
+        <w:t xml:space="preserve"> showed promising performance, but failed to take into account three major difficulties:</w:t>
+      </w:r>
+    </w:p>
+    <w:p>
+      <w:pPr>
+        <w:pStyle w:val="ListParagraph"/>
+        <w:numPr>
+          <w:ilvl w:val="0"/>
+          <w:numId w:val="6"/>
+        </w:numPr>
+        <w:spacing w:before="240"/>
+        <w:jc w:val="both"/>
+        <w:rPr>
+          <w:rFonts w:ascii="Times New Roman" w:hAnsi="Times New Roman" w:cs="Times New Roman"/>
+          <w:sz w:val="24"/>
+          <w:szCs w:val="24"/>
+        </w:rPr>
+      </w:pPr>
+      <w:r>
+        <w:rPr>
+          <w:rFonts w:ascii="Times New Roman" w:hAnsi="Times New Roman" w:cs="Times New Roman"/>
+          <w:sz w:val="24"/>
+          <w:szCs w:val="24"/>
+        </w:rPr>
+        <w:t>The programs succeeded only by means of simple syntactic manipulations and knew nothing of their subject matter. An example of a failed proj</w:t>
+      </w:r>
+      <w:r>
+        <w:rPr>
+          <w:rFonts w:ascii="Times New Roman" w:hAnsi="Times New Roman" w:cs="Times New Roman"/>
+          <w:sz w:val="24"/>
+          <w:szCs w:val="24"/>
+        </w:rPr>
+        <w:t>ect because of this aspect w</w:t>
+      </w:r>
+      <w:r>
+        <w:rPr>
+          <w:rFonts w:ascii="Times New Roman" w:hAnsi="Times New Roman" w:cs="Times New Roman"/>
+          <w:sz w:val="24"/>
+          <w:szCs w:val="24"/>
+        </w:rPr>
+        <w:t xml:space="preserve">ould be the efforts of </w:t>
+      </w:r>
+      <w:r>
+        <w:rPr>
+          <w:rFonts w:ascii="Times New Roman" w:hAnsi="Times New Roman" w:cs="Times New Roman"/>
+          <w:sz w:val="24"/>
+          <w:szCs w:val="24"/>
+        </w:rPr>
+        <w:t xml:space="preserve">early </w:t>
+      </w:r>
+      <w:r>
+        <w:rPr>
+          <w:rFonts w:ascii="Times New Roman" w:hAnsi="Times New Roman" w:cs="Times New Roman"/>
+          <w:sz w:val="24"/>
+          <w:szCs w:val="24"/>
+        </w:rPr>
+        <w:t xml:space="preserve">machine translation, when it was thought that </w:t>
+      </w:r>
+      <w:r>
+        <w:rPr>
+          <w:rFonts w:ascii="Times New Roman" w:hAnsi="Times New Roman" w:cs="Times New Roman"/>
+          <w:sz w:val="24"/>
+          <w:szCs w:val="24"/>
+        </w:rPr>
+        <w:t>simple syntactic transformations and word replacements would suffice to preserve the meaning of a sentence.</w:t>
+      </w:r>
+    </w:p>
+    <w:p>
+      <w:pPr>
+        <w:pStyle w:val="ListParagraph"/>
+        <w:numPr>
+          <w:ilvl w:val="0"/>
+          <w:numId w:val="6"/>
+        </w:numPr>
+        <w:spacing w:before="240"/>
+        <w:jc w:val="both"/>
+        <w:rPr>
+          <w:rFonts w:ascii="Times New Roman" w:hAnsi="Times New Roman" w:cs="Times New Roman"/>
+          <w:sz w:val="24"/>
+          <w:szCs w:val="24"/>
+        </w:rPr>
+      </w:pPr>
+      <w:r>
+        <w:rPr>
+          <w:rFonts w:ascii="Times New Roman" w:hAnsi="Times New Roman" w:cs="Times New Roman"/>
+          <w:sz w:val="24"/>
+          <w:szCs w:val="24"/>
+        </w:rPr>
+        <w:t>The combinatorial explosion.</w:t>
+      </w:r>
+      <w:r>
+        <w:rPr>
+          <w:rFonts w:ascii="Times New Roman" w:hAnsi="Times New Roman" w:cs="Times New Roman"/>
+          <w:sz w:val="24"/>
+          <w:szCs w:val="24"/>
+        </w:rPr>
+        <w:t xml:space="preserve"> It was thought at the time, before the theory of computational complexity was developed, that scaling up to more difficult tasks would be a matter of faster hardware and larger memories, but this assumption was soon proven wrong, when researchers failed to prove theorems involving more than a few dozen facts.</w:t>
+      </w:r>
+    </w:p>
+    <w:p>
+      <w:pPr>
+        <w:pStyle w:val="ListParagraph"/>
+        <w:numPr>
+          <w:ilvl w:val="0"/>
+          <w:numId w:val="6"/>
+        </w:numPr>
+        <w:spacing w:before="240"/>
+        <w:jc w:val="both"/>
+        <w:rPr>
+          <w:rFonts w:ascii="Times New Roman" w:hAnsi="Times New Roman" w:cs="Times New Roman"/>
+          <w:sz w:val="24"/>
+          <w:szCs w:val="24"/>
+        </w:rPr>
+      </w:pPr>
+      <w:r>
+        <w:rPr>
+          <w:rFonts w:ascii="Times New Roman" w:hAnsi="Times New Roman" w:cs="Times New Roman"/>
+          <w:sz w:val="24"/>
+          <w:szCs w:val="24"/>
+        </w:rPr>
+        <w:t>The basic structures used to generate intelligent behavior had some fundamental limitations.</w:t>
+      </w:r>
+      <w:r>
+        <w:rPr>
+          <w:rFonts w:ascii="Times New Roman" w:hAnsi="Times New Roman" w:cs="Times New Roman"/>
+          <w:sz w:val="24"/>
+          <w:szCs w:val="24"/>
+        </w:rPr>
+        <w:t xml:space="preserve"> For example, the perceptrons, although they were shown to be capable to learn anything that they could represent, they in fact could represent very little.</w:t>
+      </w:r>
+    </w:p>
+    <w:p>
+      <w:pPr>
+        <w:spacing w:before="240"/>
+        <w:jc w:val="both"/>
+        <w:rPr>
+          <w:rFonts w:ascii="Times New Roman" w:hAnsi="Times New Roman" w:cs="Times New Roman"/>
+          <w:sz w:val="24"/>
+          <w:szCs w:val="24"/>
+        </w:rPr>
+      </w:pPr>
+    </w:p>
+    <w:p>
+      <w:pPr>
+        <w:pStyle w:val="ListParagraph"/>
+        <w:numPr>
+          <w:ilvl w:val="0"/>
+          <w:numId w:val="1"/>
+        </w:numPr>
+        <w:spacing w:before="240"/>
+        <w:jc w:val="both"/>
+        <w:rPr>
+          <w:rFonts w:ascii="Times New Roman" w:hAnsi="Times New Roman" w:cs="Times New Roman"/>
+          <w:sz w:val="24"/>
+          <w:szCs w:val="24"/>
+        </w:rPr>
+      </w:pPr>
+      <w:r>
+        <w:rPr>
+          <w:rFonts w:ascii="Times New Roman" w:hAnsi="Times New Roman" w:cs="Times New Roman"/>
+          <w:sz w:val="24"/>
+          <w:szCs w:val="24"/>
+        </w:rPr>
+        <w:t>Types of algorithms</w:t>
+      </w:r>
+    </w:p>
+    <w:p>
+      <w:pPr>
+        <w:jc w:val="both"/>
+        <w:rPr>
+          <w:rFonts w:ascii="Times New Roman" w:hAnsi="Times New Roman" w:cs="Times New Roman"/>
+          <w:sz w:val="24"/>
+          <w:szCs w:val="24"/>
+        </w:rPr>
+      </w:pPr>
+    </w:p>
+    <w:p>
+      <w:pPr>
         <w:pStyle w:val="ListParagraph"/>
         <w:numPr>
           <w:ilvl w:val="0"/>
@@ -1664,8 +2282,18 @@
           <w:sz w:val="24"/>
           <w:szCs w:val="24"/>
         </w:rPr>
-        <w:t>Types of algorithms</w:t>
-      </w:r>
+        <w:t>Domains of application</w:t>
+      </w:r>
+    </w:p>
+    <w:p>
+      <w:pPr>
+        <w:jc w:val="both"/>
+        <w:rPr>
+          <w:rFonts w:ascii="Times New Roman" w:hAnsi="Times New Roman" w:cs="Times New Roman"/>
+          <w:sz w:val="24"/>
+          <w:szCs w:val="24"/>
+        </w:rPr>
+      </w:pPr>
     </w:p>
     <w:p>
       <w:pPr>
@@ -1687,16 +2315,27 @@
           <w:sz w:val="24"/>
           <w:szCs w:val="24"/>
         </w:rPr>
-        <w:t>Domains of application</w:t>
+        <w:t>Application</w:t>
+      </w:r>
+      <w:r>
+        <w:rPr>
+          <w:rFonts w:ascii="Times New Roman" w:hAnsi="Times New Roman" w:cs="Times New Roman"/>
+          <w:sz w:val="24"/>
+          <w:szCs w:val="24"/>
+        </w:rPr>
+        <w:t>s</w:t>
+      </w:r>
+      <w:r>
+        <w:rPr>
+          <w:rFonts w:ascii="Times New Roman" w:hAnsi="Times New Roman" w:cs="Times New Roman"/>
+          <w:sz w:val="24"/>
+          <w:szCs w:val="24"/>
+        </w:rPr>
+        <w:t xml:space="preserve"> in bioinformatics</w:t>
       </w:r>
     </w:p>
     <w:p>
       <w:pPr>
-        <w:pStyle w:val="ListParagraph"/>
-        <w:numPr>
-          <w:ilvl w:val="0"/>
-          <w:numId w:val="1"/>
-        </w:numPr>
         <w:jc w:val="both"/>
         <w:rPr>
           <w:rFonts w:ascii="Times New Roman" w:hAnsi="Times New Roman" w:cs="Times New Roman"/>
@@ -1710,59 +2349,7 @@
           <w:sz w:val="24"/>
           <w:szCs w:val="24"/>
         </w:rPr>
-        <w:t>Application</w:t>
-      </w:r>
-      <w:r>
-        <w:rPr>
-          <w:rFonts w:ascii="Times New Roman" w:hAnsi="Times New Roman" w:cs="Times New Roman"/>
-          <w:sz w:val="24"/>
-          <w:szCs w:val="24"/>
-        </w:rPr>
-        <w:t>s</w:t>
-      </w:r>
-      <w:r>
-        <w:rPr>
-          <w:rFonts w:ascii="Times New Roman" w:hAnsi="Times New Roman" w:cs="Times New Roman"/>
-          <w:sz w:val="24"/>
-          <w:szCs w:val="24"/>
-        </w:rPr>
-        <w:t xml:space="preserve"> in bioinformatics</w:t>
-      </w:r>
-    </w:p>
-    <w:p>
-      <w:pPr>
-        <w:jc w:val="both"/>
-        <w:rPr>
-          <w:rFonts w:ascii="Times New Roman" w:hAnsi="Times New Roman" w:cs="Times New Roman"/>
-          <w:sz w:val="24"/>
-          <w:szCs w:val="24"/>
-        </w:rPr>
-      </w:pPr>
-      <w:r>
-        <w:rPr>
-          <w:rFonts w:ascii="Times New Roman" w:hAnsi="Times New Roman" w:cs="Times New Roman"/>
-          <w:sz w:val="24"/>
-          <w:szCs w:val="24"/>
-        </w:rPr>
-        <w:t xml:space="preserve">[9] Russel, S.J., Norvig, P.: Artificial Intelligence, </w:t>
-      </w:r>
-      <w:proofErr w:type="gramStart"/>
-      <w:r>
-        <w:rPr>
-          <w:rFonts w:ascii="Times New Roman" w:hAnsi="Times New Roman" w:cs="Times New Roman"/>
-          <w:sz w:val="24"/>
-          <w:szCs w:val="24"/>
-        </w:rPr>
-        <w:t>A</w:t>
-      </w:r>
-      <w:proofErr w:type="gramEnd"/>
-      <w:r>
-        <w:rPr>
-          <w:rFonts w:ascii="Times New Roman" w:hAnsi="Times New Roman" w:cs="Times New Roman"/>
-          <w:sz w:val="24"/>
-          <w:szCs w:val="24"/>
-        </w:rPr>
-        <w:t xml:space="preserve"> Modern Approach, Third Edition, Prentice Hall, New Jersey, 2010.</w:t>
+        <w:t>[9] Russel, S.J., Norvig, P.: Artificial Intelligence, A Modern Approach, Third Edition, Prentice Hall, New Jersey, 2010.</w:t>
       </w:r>
     </w:p>
     <w:p>
@@ -2020,6 +2607,119 @@
     </w:lvl>
   </w:abstractNum>
   <w:abstractNum w:abstractNumId="2">
+    <w:nsid w:val="1BF943AD"/>
+    <w:multiLevelType w:val="hybridMultilevel"/>
+    <w:tmpl w:val="0298D652"/>
+    <w:lvl w:ilvl="0" w:tplc="04090001">
+      <w:start w:val="1"/>
+      <w:numFmt w:val="bullet"/>
+      <w:lvlText w:val=""/>
+      <w:lvlJc w:val="left"/>
+      <w:pPr>
+        <w:ind w:left="1080" w:hanging="360"/>
+      </w:pPr>
+      <w:rPr>
+        <w:rFonts w:ascii="Symbol" w:hAnsi="Symbol" w:hint="default"/>
+      </w:rPr>
+    </w:lvl>
+    <w:lvl w:ilvl="1" w:tplc="04090003" w:tentative="1">
+      <w:start w:val="1"/>
+      <w:numFmt w:val="bullet"/>
+      <w:lvlText w:val="o"/>
+      <w:lvlJc w:val="left"/>
+      <w:pPr>
+        <w:ind w:left="1800" w:hanging="360"/>
+      </w:pPr>
+      <w:rPr>
+        <w:rFonts w:ascii="Courier New" w:hAnsi="Courier New" w:cs="Courier New" w:hint="default"/>
+      </w:rPr>
+    </w:lvl>
+    <w:lvl w:ilvl="2" w:tplc="04090005" w:tentative="1">
+      <w:start w:val="1"/>
+      <w:numFmt w:val="bullet"/>
+      <w:lvlText w:val=""/>
+      <w:lvlJc w:val="left"/>
+      <w:pPr>
+        <w:ind w:left="2520" w:hanging="360"/>
+      </w:pPr>
+      <w:rPr>
+        <w:rFonts w:ascii="Wingdings" w:hAnsi="Wingdings" w:hint="default"/>
+      </w:rPr>
+    </w:lvl>
+    <w:lvl w:ilvl="3" w:tplc="04090001" w:tentative="1">
+      <w:start w:val="1"/>
+      <w:numFmt w:val="bullet"/>
+      <w:lvlText w:val=""/>
+      <w:lvlJc w:val="left"/>
+      <w:pPr>
+        <w:ind w:left="3240" w:hanging="360"/>
+      </w:pPr>
+      <w:rPr>
+        <w:rFonts w:ascii="Symbol" w:hAnsi="Symbol" w:hint="default"/>
+      </w:rPr>
+    </w:lvl>
+    <w:lvl w:ilvl="4" w:tplc="04090003" w:tentative="1">
+      <w:start w:val="1"/>
+      <w:numFmt w:val="bullet"/>
+      <w:lvlText w:val="o"/>
+      <w:lvlJc w:val="left"/>
+      <w:pPr>
+        <w:ind w:left="3960" w:hanging="360"/>
+      </w:pPr>
+      <w:rPr>
+        <w:rFonts w:ascii="Courier New" w:hAnsi="Courier New" w:cs="Courier New" w:hint="default"/>
+      </w:rPr>
+    </w:lvl>
+    <w:lvl w:ilvl="5" w:tplc="04090005" w:tentative="1">
+      <w:start w:val="1"/>
+      <w:numFmt w:val="bullet"/>
+      <w:lvlText w:val=""/>
+      <w:lvlJc w:val="left"/>
+      <w:pPr>
+        <w:ind w:left="4680" w:hanging="360"/>
+      </w:pPr>
+      <w:rPr>
+        <w:rFonts w:ascii="Wingdings" w:hAnsi="Wingdings" w:hint="default"/>
+      </w:rPr>
+    </w:lvl>
+    <w:lvl w:ilvl="6" w:tplc="04090001" w:tentative="1">
+      <w:start w:val="1"/>
+      <w:numFmt w:val="bullet"/>
+      <w:lvlText w:val=""/>
+      <w:lvlJc w:val="left"/>
+      <w:pPr>
+        <w:ind w:left="5400" w:hanging="360"/>
+      </w:pPr>
+      <w:rPr>
+        <w:rFonts w:ascii="Symbol" w:hAnsi="Symbol" w:hint="default"/>
+      </w:rPr>
+    </w:lvl>
+    <w:lvl w:ilvl="7" w:tplc="04090003" w:tentative="1">
+      <w:start w:val="1"/>
+      <w:numFmt w:val="bullet"/>
+      <w:lvlText w:val="o"/>
+      <w:lvlJc w:val="left"/>
+      <w:pPr>
+        <w:ind w:left="6120" w:hanging="360"/>
+      </w:pPr>
+      <w:rPr>
+        <w:rFonts w:ascii="Courier New" w:hAnsi="Courier New" w:cs="Courier New" w:hint="default"/>
+      </w:rPr>
+    </w:lvl>
+    <w:lvl w:ilvl="8" w:tplc="04090005" w:tentative="1">
+      <w:start w:val="1"/>
+      <w:numFmt w:val="bullet"/>
+      <w:lvlText w:val=""/>
+      <w:lvlJc w:val="left"/>
+      <w:pPr>
+        <w:ind w:left="6840" w:hanging="360"/>
+      </w:pPr>
+      <w:rPr>
+        <w:rFonts w:ascii="Wingdings" w:hAnsi="Wingdings" w:hint="default"/>
+      </w:rPr>
+    </w:lvl>
+  </w:abstractNum>
+  <w:abstractNum w:abstractNumId="3">
     <w:nsid w:val="25CA7D29"/>
     <w:multiLevelType w:val="hybridMultilevel"/>
     <w:tmpl w:val="3CD8A516"/>
@@ -2133,7 +2833,120 @@
       </w:rPr>
     </w:lvl>
   </w:abstractNum>
-  <w:abstractNum w:abstractNumId="3">
+  <w:abstractNum w:abstractNumId="4">
+    <w:nsid w:val="2FBC6973"/>
+    <w:multiLevelType w:val="hybridMultilevel"/>
+    <w:tmpl w:val="520E5CCC"/>
+    <w:lvl w:ilvl="0" w:tplc="04090001">
+      <w:start w:val="1"/>
+      <w:numFmt w:val="bullet"/>
+      <w:lvlText w:val=""/>
+      <w:lvlJc w:val="left"/>
+      <w:pPr>
+        <w:ind w:left="1145" w:hanging="360"/>
+      </w:pPr>
+      <w:rPr>
+        <w:rFonts w:ascii="Symbol" w:hAnsi="Symbol" w:hint="default"/>
+      </w:rPr>
+    </w:lvl>
+    <w:lvl w:ilvl="1" w:tplc="04090003" w:tentative="1">
+      <w:start w:val="1"/>
+      <w:numFmt w:val="bullet"/>
+      <w:lvlText w:val="o"/>
+      <w:lvlJc w:val="left"/>
+      <w:pPr>
+        <w:ind w:left="1865" w:hanging="360"/>
+      </w:pPr>
+      <w:rPr>
+        <w:rFonts w:ascii="Courier New" w:hAnsi="Courier New" w:cs="Courier New" w:hint="default"/>
+      </w:rPr>
+    </w:lvl>
+    <w:lvl w:ilvl="2" w:tplc="04090005" w:tentative="1">
+      <w:start w:val="1"/>
+      <w:numFmt w:val="bullet"/>
+      <w:lvlText w:val=""/>
+      <w:lvlJc w:val="left"/>
+      <w:pPr>
+        <w:ind w:left="2585" w:hanging="360"/>
+      </w:pPr>
+      <w:rPr>
+        <w:rFonts w:ascii="Wingdings" w:hAnsi="Wingdings" w:hint="default"/>
+      </w:rPr>
+    </w:lvl>
+    <w:lvl w:ilvl="3" w:tplc="04090001" w:tentative="1">
+      <w:start w:val="1"/>
+      <w:numFmt w:val="bullet"/>
+      <w:lvlText w:val=""/>
+      <w:lvlJc w:val="left"/>
+      <w:pPr>
+        <w:ind w:left="3305" w:hanging="360"/>
+      </w:pPr>
+      <w:rPr>
+        <w:rFonts w:ascii="Symbol" w:hAnsi="Symbol" w:hint="default"/>
+      </w:rPr>
+    </w:lvl>
+    <w:lvl w:ilvl="4" w:tplc="04090003" w:tentative="1">
+      <w:start w:val="1"/>
+      <w:numFmt w:val="bullet"/>
+      <w:lvlText w:val="o"/>
+      <w:lvlJc w:val="left"/>
+      <w:pPr>
+        <w:ind w:left="4025" w:hanging="360"/>
+      </w:pPr>
+      <w:rPr>
+        <w:rFonts w:ascii="Courier New" w:hAnsi="Courier New" w:cs="Courier New" w:hint="default"/>
+      </w:rPr>
+    </w:lvl>
+    <w:lvl w:ilvl="5" w:tplc="04090005" w:tentative="1">
+      <w:start w:val="1"/>
+      <w:numFmt w:val="bullet"/>
+      <w:lvlText w:val=""/>
+      <w:lvlJc w:val="left"/>
+      <w:pPr>
+        <w:ind w:left="4745" w:hanging="360"/>
+      </w:pPr>
+      <w:rPr>
+        <w:rFonts w:ascii="Wingdings" w:hAnsi="Wingdings" w:hint="default"/>
+      </w:rPr>
+    </w:lvl>
+    <w:lvl w:ilvl="6" w:tplc="04090001" w:tentative="1">
+      <w:start w:val="1"/>
+      <w:numFmt w:val="bullet"/>
+      <w:lvlText w:val=""/>
+      <w:lvlJc w:val="left"/>
+      <w:pPr>
+        <w:ind w:left="5465" w:hanging="360"/>
+      </w:pPr>
+      <w:rPr>
+        <w:rFonts w:ascii="Symbol" w:hAnsi="Symbol" w:hint="default"/>
+      </w:rPr>
+    </w:lvl>
+    <w:lvl w:ilvl="7" w:tplc="04090003" w:tentative="1">
+      <w:start w:val="1"/>
+      <w:numFmt w:val="bullet"/>
+      <w:lvlText w:val="o"/>
+      <w:lvlJc w:val="left"/>
+      <w:pPr>
+        <w:ind w:left="6185" w:hanging="360"/>
+      </w:pPr>
+      <w:rPr>
+        <w:rFonts w:ascii="Courier New" w:hAnsi="Courier New" w:cs="Courier New" w:hint="default"/>
+      </w:rPr>
+    </w:lvl>
+    <w:lvl w:ilvl="8" w:tplc="04090005" w:tentative="1">
+      <w:start w:val="1"/>
+      <w:numFmt w:val="bullet"/>
+      <w:lvlText w:val=""/>
+      <w:lvlJc w:val="left"/>
+      <w:pPr>
+        <w:ind w:left="6905" w:hanging="360"/>
+      </w:pPr>
+      <w:rPr>
+        <w:rFonts w:ascii="Wingdings" w:hAnsi="Wingdings" w:hint="default"/>
+      </w:rPr>
+    </w:lvl>
+  </w:abstractNum>
+  <w:abstractNum w:abstractNumId="5">
     <w:nsid w:val="4A6D7184"/>
     <w:multiLevelType w:val="hybridMultilevel"/>
     <w:tmpl w:val="5FD26E94"/>
@@ -2250,13 +3063,19 @@
     <w:abstractNumId w:val="1"/>
   </w:num>
   <w:num w:numId="2">
-    <w:abstractNumId w:val="3"/>
+    <w:abstractNumId w:val="5"/>
   </w:num>
   <w:num w:numId="3">
-    <w:abstractNumId w:val="2"/>
+    <w:abstractNumId w:val="3"/>
   </w:num>
   <w:num w:numId="4">
     <w:abstractNumId w:val="0"/>
+  </w:num>
+  <w:num w:numId="5">
+    <w:abstractNumId w:val="4"/>
+  </w:num>
+  <w:num w:numId="6">
+    <w:abstractNumId w:val="2"/>
   </w:num>
 </w:numbering>
 </file>

</xml_diff>

<commit_message>
added structure file and worked on chapter 3
</commit_message>
<xml_diff>
--- a/Chapter 3 - Artificial Intelligence.docx
+++ b/Chapter 3 - Artificial Intelligence.docx
@@ -2054,7 +2054,23 @@
           <w:sz w:val="24"/>
           <w:szCs w:val="24"/>
         </w:rPr>
-        <w:t xml:space="preserve"> was</w:t>
+        <w:t xml:space="preserve"> </w:t>
+      </w:r>
+      <w:r>
+        <w:rPr>
+          <w:rFonts w:ascii="Times New Roman" w:hAnsi="Times New Roman" w:cs="Times New Roman"/>
+          <w:sz w:val="24"/>
+          <w:szCs w:val="24"/>
+        </w:rPr>
+        <w:t xml:space="preserve">[9] </w:t>
+      </w:r>
+      <w:r>
+        <w:rPr>
+          <w:rFonts w:ascii="Times New Roman" w:hAnsi="Times New Roman" w:cs="Times New Roman"/>
+          <w:sz w:val="24"/>
+          <w:szCs w:val="24"/>
+        </w:rPr>
+        <w:t>was</w:t>
       </w:r>
       <w:r>
         <w:rPr>
@@ -2220,6 +2236,7 @@
     <w:p>
       <w:pPr>
         <w:spacing w:before="240"/>
+        <w:ind w:firstLine="360"/>
         <w:jc w:val="both"/>
         <w:rPr>
           <w:rFonts w:ascii="Times New Roman" w:hAnsi="Times New Roman" w:cs="Times New Roman"/>
@@ -2227,13 +2244,71 @@
           <w:szCs w:val="24"/>
         </w:rPr>
       </w:pPr>
+      <w:r>
+        <w:rPr>
+          <w:rFonts w:ascii="Times New Roman" w:hAnsi="Times New Roman" w:cs="Times New Roman"/>
+          <w:sz w:val="24"/>
+          <w:szCs w:val="24"/>
+        </w:rPr>
+        <w:t xml:space="preserve">Until 1969, the problem solving techniques employed were using a general-purpose search mechanism attempting to put together elementary reasoning steps to find complete solutions, and they weren’t able to scale up to larger or more difficult problems. </w:t>
+      </w:r>
+      <w:r>
+        <w:rPr>
+          <w:rFonts w:ascii="Times New Roman" w:hAnsi="Times New Roman" w:cs="Times New Roman"/>
+          <w:sz w:val="24"/>
+          <w:szCs w:val="24"/>
+        </w:rPr>
+        <w:t>The alternative was to build more powerful, domain-specific knowledge that would allow larger reasoning steps and could easily handle typically occurring cases in narrow areas of expertise.</w:t>
+      </w:r>
+      <w:r>
+        <w:rPr>
+          <w:rFonts w:ascii="Times New Roman" w:hAnsi="Times New Roman" w:cs="Times New Roman"/>
+          <w:sz w:val="24"/>
+          <w:szCs w:val="24"/>
+        </w:rPr>
+        <w:t xml:space="preserve"> The </w:t>
+      </w:r>
+      <w:r>
+        <w:rPr>
+          <w:rFonts w:ascii="Times New Roman" w:hAnsi="Times New Roman" w:cs="Times New Roman"/>
+          <w:b/>
+          <w:sz w:val="24"/>
+          <w:szCs w:val="24"/>
+        </w:rPr>
+        <w:t>decade after 1969</w:t>
+      </w:r>
+      <w:r>
+        <w:rPr>
+          <w:rFonts w:ascii="Times New Roman" w:hAnsi="Times New Roman" w:cs="Times New Roman"/>
+          <w:b/>
+          <w:sz w:val="24"/>
+          <w:szCs w:val="24"/>
+        </w:rPr>
+        <w:t xml:space="preserve"> </w:t>
+      </w:r>
+      <w:r>
+        <w:rPr>
+          <w:rFonts w:ascii="Times New Roman" w:hAnsi="Times New Roman" w:cs="Times New Roman"/>
+          <w:sz w:val="24"/>
+          <w:szCs w:val="24"/>
+        </w:rPr>
+        <w:t>[9]</w:t>
+      </w:r>
+      <w:r>
+        <w:rPr>
+          <w:rFonts w:ascii="Times New Roman" w:hAnsi="Times New Roman" w:cs="Times New Roman"/>
+          <w:sz w:val="24"/>
+          <w:szCs w:val="24"/>
+        </w:rPr>
+        <w:t xml:space="preserve"> was marked by the emergence of projects that did just that, such as:</w:t>
+      </w:r>
     </w:p>
     <w:p>
       <w:pPr>
         <w:pStyle w:val="ListParagraph"/>
         <w:numPr>
           <w:ilvl w:val="0"/>
-          <w:numId w:val="1"/>
+          <w:numId w:val="7"/>
         </w:numPr>
         <w:spacing w:before="240"/>
         <w:jc w:val="both"/>
@@ -2249,11 +2324,129 @@
           <w:sz w:val="24"/>
           <w:szCs w:val="24"/>
         </w:rPr>
-        <w:t>Types of algorithms</w:t>
+        <w:t xml:space="preserve">DENDRAL – </w:t>
+      </w:r>
+      <w:r>
+        <w:rPr>
+          <w:rFonts w:ascii="Times New Roman" w:hAnsi="Times New Roman" w:cs="Times New Roman"/>
+          <w:sz w:val="24"/>
+          <w:szCs w:val="24"/>
+        </w:rPr>
+        <w:t>it was the first successful knowledge-intensive system and was used to solve the problem of inferring molecular structure from the information provided by a mass spectrometer.</w:t>
+      </w:r>
+      <w:r>
+        <w:rPr>
+          <w:rFonts w:ascii="Times New Roman" w:hAnsi="Times New Roman" w:cs="Times New Roman"/>
+          <w:sz w:val="24"/>
+          <w:szCs w:val="24"/>
+        </w:rPr>
+        <w:t xml:space="preserve"> </w:t>
+      </w:r>
+      <w:r>
+        <w:rPr>
+          <w:rFonts w:ascii="Times New Roman" w:hAnsi="Times New Roman" w:cs="Times New Roman"/>
+          <w:sz w:val="24"/>
+          <w:szCs w:val="24"/>
+        </w:rPr>
+        <w:t>The</w:t>
+      </w:r>
+      <w:r>
+        <w:rPr>
+          <w:rFonts w:ascii="Times New Roman" w:hAnsi="Times New Roman" w:cs="Times New Roman"/>
+          <w:sz w:val="24"/>
+          <w:szCs w:val="24"/>
+        </w:rPr>
+        <w:t xml:space="preserve"> first naïve </w:t>
+      </w:r>
+      <w:r>
+        <w:rPr>
+          <w:rFonts w:ascii="Times New Roman" w:hAnsi="Times New Roman" w:cs="Times New Roman"/>
+          <w:sz w:val="24"/>
+          <w:szCs w:val="24"/>
+        </w:rPr>
+        <w:t xml:space="preserve">version </w:t>
+      </w:r>
+      <w:r>
+        <w:rPr>
+          <w:rFonts w:ascii="Times New Roman" w:hAnsi="Times New Roman" w:cs="Times New Roman"/>
+          <w:sz w:val="24"/>
+          <w:szCs w:val="24"/>
+        </w:rPr>
+        <w:t xml:space="preserve">generated all possible structures for the given formula, predicted the spectrum that would be observed for each one and then compared these results with the actual spectrum of the molecule, </w:t>
+      </w:r>
+      <w:r>
+        <w:rPr>
+          <w:rFonts w:ascii="Times New Roman" w:hAnsi="Times New Roman" w:cs="Times New Roman"/>
+          <w:sz w:val="24"/>
+          <w:szCs w:val="24"/>
+        </w:rPr>
+        <w:t xml:space="preserve">but </w:t>
+      </w:r>
+      <w:r>
+        <w:rPr>
+          <w:rFonts w:ascii="Times New Roman" w:hAnsi="Times New Roman" w:cs="Times New Roman"/>
+          <w:sz w:val="24"/>
+          <w:szCs w:val="24"/>
+        </w:rPr>
+        <w:t>couldn’t manag</w:t>
+      </w:r>
+      <w:r>
+        <w:rPr>
+          <w:rFonts w:ascii="Times New Roman" w:hAnsi="Times New Roman" w:cs="Times New Roman"/>
+          <w:sz w:val="24"/>
+          <w:szCs w:val="24"/>
+        </w:rPr>
+        <w:t>e even moderate-sized molecules. So</w:t>
+      </w:r>
+      <w:r>
+        <w:rPr>
+          <w:rFonts w:ascii="Times New Roman" w:hAnsi="Times New Roman" w:cs="Times New Roman"/>
+          <w:sz w:val="24"/>
+          <w:szCs w:val="24"/>
+        </w:rPr>
+        <w:t xml:space="preserve"> the researchers consulted analytical chemists</w:t>
+      </w:r>
+      <w:r>
+        <w:rPr>
+          <w:rFonts w:ascii="Times New Roman" w:hAnsi="Times New Roman" w:cs="Times New Roman"/>
+          <w:sz w:val="24"/>
+          <w:szCs w:val="24"/>
+        </w:rPr>
+        <w:t xml:space="preserve"> and all the relevant theoretical knowledge</w:t>
+      </w:r>
+      <w:r>
+        <w:rPr>
+          <w:rFonts w:ascii="Times New Roman" w:hAnsi="Times New Roman" w:cs="Times New Roman"/>
+          <w:sz w:val="24"/>
+          <w:szCs w:val="24"/>
+        </w:rPr>
+        <w:t xml:space="preserve"> gathered from them</w:t>
+      </w:r>
+      <w:r>
+        <w:rPr>
+          <w:rFonts w:ascii="Times New Roman" w:hAnsi="Times New Roman" w:cs="Times New Roman"/>
+          <w:sz w:val="24"/>
+          <w:szCs w:val="24"/>
+        </w:rPr>
+        <w:t xml:space="preserve"> was mapped</w:t>
+      </w:r>
+      <w:r>
+        <w:rPr>
+          <w:rFonts w:ascii="Times New Roman" w:hAnsi="Times New Roman" w:cs="Times New Roman"/>
+          <w:sz w:val="24"/>
+          <w:szCs w:val="24"/>
+        </w:rPr>
+        <w:t xml:space="preserve"> into rules that helped in restricting the search space.</w:t>
       </w:r>
     </w:p>
     <w:p>
       <w:pPr>
+        <w:pStyle w:val="ListParagraph"/>
+        <w:numPr>
+          <w:ilvl w:val="0"/>
+          <w:numId w:val="7"/>
+        </w:numPr>
+        <w:spacing w:before="240"/>
         <w:jc w:val="both"/>
         <w:rPr>
           <w:rFonts w:ascii="Times New Roman" w:hAnsi="Times New Roman" w:cs="Times New Roman"/>
@@ -2261,6 +2454,323 @@
           <w:szCs w:val="24"/>
         </w:rPr>
       </w:pPr>
+      <w:r>
+        <w:rPr>
+          <w:rFonts w:ascii="Times New Roman" w:hAnsi="Times New Roman" w:cs="Times New Roman"/>
+          <w:sz w:val="24"/>
+          <w:szCs w:val="24"/>
+        </w:rPr>
+        <w:lastRenderedPageBreak/>
+        <w:t xml:space="preserve">HPP – </w:t>
+      </w:r>
+      <w:r>
+        <w:rPr>
+          <w:rFonts w:ascii="Times New Roman" w:hAnsi="Times New Roman" w:cs="Times New Roman"/>
+          <w:sz w:val="24"/>
+          <w:szCs w:val="24"/>
+        </w:rPr>
+        <w:t>the Heuristic Programming Project was developed to investigate the extent to which the new methodology of expert systems could be applied to other areas of human expertise.</w:t>
+      </w:r>
+    </w:p>
+    <w:p>
+      <w:pPr>
+        <w:pStyle w:val="ListParagraph"/>
+        <w:numPr>
+          <w:ilvl w:val="0"/>
+          <w:numId w:val="7"/>
+        </w:numPr>
+        <w:spacing w:before="240"/>
+        <w:jc w:val="both"/>
+        <w:rPr>
+          <w:rFonts w:ascii="Times New Roman" w:hAnsi="Times New Roman" w:cs="Times New Roman"/>
+          <w:sz w:val="24"/>
+          <w:szCs w:val="24"/>
+        </w:rPr>
+      </w:pPr>
+      <w:r>
+        <w:rPr>
+          <w:rFonts w:ascii="Times New Roman" w:hAnsi="Times New Roman" w:cs="Times New Roman"/>
+          <w:sz w:val="24"/>
+          <w:szCs w:val="24"/>
+        </w:rPr>
+        <w:t xml:space="preserve">MYCIN – </w:t>
+      </w:r>
+      <w:r>
+        <w:rPr>
+          <w:rFonts w:ascii="Times New Roman" w:hAnsi="Times New Roman" w:cs="Times New Roman"/>
+          <w:sz w:val="24"/>
+          <w:szCs w:val="24"/>
+        </w:rPr>
+        <w:t>was developed to aid in the diagnosis of blood infections. It had 450 rules acquired from extensive interviewing of medical experts</w:t>
+      </w:r>
+      <w:r>
+        <w:rPr>
+          <w:rFonts w:ascii="Times New Roman" w:hAnsi="Times New Roman" w:cs="Times New Roman"/>
+          <w:sz w:val="24"/>
+          <w:szCs w:val="24"/>
+        </w:rPr>
+        <w:t>, took into account the uncertainty associated with medical knowledge</w:t>
+      </w:r>
+      <w:r>
+        <w:rPr>
+          <w:rFonts w:ascii="Times New Roman" w:hAnsi="Times New Roman" w:cs="Times New Roman"/>
+          <w:sz w:val="24"/>
+          <w:szCs w:val="24"/>
+        </w:rPr>
+        <w:t xml:space="preserve"> and was able to</w:t>
+      </w:r>
+      <w:r>
+        <w:rPr>
+          <w:rFonts w:ascii="Times New Roman" w:hAnsi="Times New Roman" w:cs="Times New Roman"/>
+          <w:sz w:val="24"/>
+          <w:szCs w:val="24"/>
+        </w:rPr>
+        <w:t xml:space="preserve"> perform as well as some specialists. </w:t>
+      </w:r>
+    </w:p>
+    <w:p>
+      <w:pPr>
+        <w:pStyle w:val="ListParagraph"/>
+        <w:numPr>
+          <w:ilvl w:val="0"/>
+          <w:numId w:val="7"/>
+        </w:numPr>
+        <w:spacing w:before="240"/>
+        <w:jc w:val="both"/>
+        <w:rPr>
+          <w:rFonts w:ascii="Times New Roman" w:hAnsi="Times New Roman" w:cs="Times New Roman"/>
+          <w:sz w:val="24"/>
+          <w:szCs w:val="24"/>
+        </w:rPr>
+      </w:pPr>
+      <w:r>
+        <w:rPr>
+          <w:rFonts w:ascii="Times New Roman" w:hAnsi="Times New Roman" w:cs="Times New Roman"/>
+          <w:sz w:val="24"/>
+          <w:szCs w:val="24"/>
+        </w:rPr>
+        <w:t xml:space="preserve">SHRDLU – </w:t>
+      </w:r>
+      <w:r>
+        <w:rPr>
+          <w:rFonts w:ascii="Times New Roman" w:hAnsi="Times New Roman" w:cs="Times New Roman"/>
+          <w:sz w:val="24"/>
+          <w:szCs w:val="24"/>
+        </w:rPr>
+        <w:t>a system for understanding natural language which was able to overcome ambiguity and understand pronoun references.</w:t>
+      </w:r>
+    </w:p>
+    <w:p>
+      <w:pPr>
+        <w:pStyle w:val="ListParagraph"/>
+        <w:numPr>
+          <w:ilvl w:val="0"/>
+          <w:numId w:val="7"/>
+        </w:numPr>
+        <w:spacing w:before="240"/>
+        <w:jc w:val="both"/>
+        <w:rPr>
+          <w:rFonts w:ascii="Times New Roman" w:hAnsi="Times New Roman" w:cs="Times New Roman"/>
+          <w:sz w:val="24"/>
+          <w:szCs w:val="24"/>
+        </w:rPr>
+      </w:pPr>
+      <w:r>
+        <w:rPr>
+          <w:rFonts w:ascii="Times New Roman" w:hAnsi="Times New Roman" w:cs="Times New Roman"/>
+          <w:sz w:val="24"/>
+          <w:szCs w:val="24"/>
+        </w:rPr>
+        <w:t>Prolog – logic based reasoning language widely used in Europe at the time.</w:t>
+      </w:r>
+    </w:p>
+    <w:p>
+      <w:pPr>
+        <w:spacing w:before="240"/>
+        <w:ind w:firstLine="360"/>
+        <w:jc w:val="both"/>
+        <w:rPr>
+          <w:rFonts w:ascii="Times New Roman" w:hAnsi="Times New Roman" w:cs="Times New Roman"/>
+          <w:sz w:val="24"/>
+          <w:szCs w:val="24"/>
+        </w:rPr>
+      </w:pPr>
+      <w:r>
+        <w:rPr>
+          <w:rFonts w:ascii="Times New Roman" w:hAnsi="Times New Roman" w:cs="Times New Roman"/>
+          <w:sz w:val="24"/>
+          <w:szCs w:val="24"/>
+        </w:rPr>
+        <w:t xml:space="preserve">Since </w:t>
+      </w:r>
+      <w:r>
+        <w:rPr>
+          <w:rFonts w:ascii="Times New Roman" w:hAnsi="Times New Roman" w:cs="Times New Roman"/>
+          <w:b/>
+          <w:sz w:val="24"/>
+          <w:szCs w:val="24"/>
+        </w:rPr>
+        <w:t>1980</w:t>
+      </w:r>
+      <w:r>
+        <w:rPr>
+          <w:rFonts w:ascii="Times New Roman" w:hAnsi="Times New Roman" w:cs="Times New Roman"/>
+          <w:b/>
+          <w:sz w:val="24"/>
+          <w:szCs w:val="24"/>
+        </w:rPr>
+        <w:t xml:space="preserve"> </w:t>
+      </w:r>
+      <w:r>
+        <w:rPr>
+          <w:rFonts w:ascii="Times New Roman" w:hAnsi="Times New Roman" w:cs="Times New Roman"/>
+          <w:sz w:val="24"/>
+          <w:szCs w:val="24"/>
+        </w:rPr>
+        <w:t>[9]</w:t>
+      </w:r>
+      <w:r>
+        <w:rPr>
+          <w:rFonts w:ascii="Times New Roman" w:hAnsi="Times New Roman" w:cs="Times New Roman"/>
+          <w:sz w:val="24"/>
+          <w:szCs w:val="24"/>
+        </w:rPr>
+        <w:t>,</w:t>
+      </w:r>
+      <w:r>
+        <w:rPr>
+          <w:rFonts w:ascii="Times New Roman" w:hAnsi="Times New Roman" w:cs="Times New Roman"/>
+          <w:sz w:val="24"/>
+          <w:szCs w:val="24"/>
+        </w:rPr>
+        <w:t xml:space="preserve"> AI has become an industry, with the first successful commercial expert system, R1, being employed at the Digital Equipment Corporation</w:t>
+      </w:r>
+      <w:r>
+        <w:rPr>
+          <w:rFonts w:ascii="Times New Roman" w:hAnsi="Times New Roman" w:cs="Times New Roman"/>
+          <w:sz w:val="24"/>
+          <w:szCs w:val="24"/>
+        </w:rPr>
+        <w:t xml:space="preserve"> to help configure orders for new computer systems and saved the company an estimated $40 million a year.</w:t>
+      </w:r>
+      <w:r>
+        <w:rPr>
+          <w:rFonts w:ascii="Times New Roman" w:hAnsi="Times New Roman" w:cs="Times New Roman"/>
+          <w:sz w:val="24"/>
+          <w:szCs w:val="24"/>
+        </w:rPr>
+        <w:t xml:space="preserve"> </w:t>
+      </w:r>
+      <w:r>
+        <w:rPr>
+          <w:rFonts w:ascii="Times New Roman" w:hAnsi="Times New Roman" w:cs="Times New Roman"/>
+          <w:sz w:val="24"/>
+          <w:szCs w:val="24"/>
+        </w:rPr>
+        <w:t>Also, in the mid 1980s, the back-propagation</w:t>
+      </w:r>
+      <w:r>
+        <w:rPr>
+          <w:rFonts w:ascii="Times New Roman" w:hAnsi="Times New Roman" w:cs="Times New Roman"/>
+          <w:sz w:val="24"/>
+          <w:szCs w:val="24"/>
+        </w:rPr>
+        <w:t xml:space="preserve"> learning </w:t>
+      </w:r>
+      <w:r>
+        <w:rPr>
+          <w:rFonts w:ascii="Times New Roman" w:hAnsi="Times New Roman" w:cs="Times New Roman"/>
+          <w:sz w:val="24"/>
+          <w:szCs w:val="24"/>
+        </w:rPr>
+        <w:t>algorithm gained the spotlight and was applied to many learning problems in computer science and psychology.</w:t>
+      </w:r>
+      <w:r>
+        <w:rPr>
+          <w:rFonts w:ascii="Times New Roman" w:hAnsi="Times New Roman" w:cs="Times New Roman"/>
+          <w:sz w:val="24"/>
+          <w:szCs w:val="24"/>
+        </w:rPr>
+        <w:t xml:space="preserve"> The content and methodology of work in AI has seen a revolution in recent years and is more common to build on existing theories than to propose new ones, to base claims on rigorous theorems or experimental evidence rather than on intuition and to show relevance to real-world applications.</w:t>
+      </w:r>
+    </w:p>
+    <w:p>
+      <w:pPr>
+        <w:spacing w:before="240"/>
+        <w:ind w:firstLine="360"/>
+        <w:jc w:val="both"/>
+        <w:rPr>
+          <w:rFonts w:ascii="Times New Roman" w:hAnsi="Times New Roman" w:cs="Times New Roman"/>
+          <w:sz w:val="24"/>
+          <w:szCs w:val="24"/>
+        </w:rPr>
+      </w:pPr>
+      <w:r>
+        <w:rPr>
+          <w:rFonts w:ascii="Times New Roman" w:hAnsi="Times New Roman" w:cs="Times New Roman"/>
+          <w:sz w:val="24"/>
+          <w:szCs w:val="24"/>
+        </w:rPr>
+        <w:t xml:space="preserve">Up until the years </w:t>
+      </w:r>
+      <w:r>
+        <w:rPr>
+          <w:rFonts w:ascii="Times New Roman" w:hAnsi="Times New Roman" w:cs="Times New Roman"/>
+          <w:b/>
+          <w:sz w:val="24"/>
+          <w:szCs w:val="24"/>
+        </w:rPr>
+        <w:t>2000s</w:t>
+      </w:r>
+      <w:r>
+        <w:rPr>
+          <w:rFonts w:ascii="Times New Roman" w:hAnsi="Times New Roman" w:cs="Times New Roman"/>
+          <w:b/>
+          <w:sz w:val="24"/>
+          <w:szCs w:val="24"/>
+        </w:rPr>
+        <w:t xml:space="preserve"> </w:t>
+      </w:r>
+      <w:r>
+        <w:rPr>
+          <w:rFonts w:ascii="Times New Roman" w:hAnsi="Times New Roman" w:cs="Times New Roman"/>
+          <w:sz w:val="24"/>
+          <w:szCs w:val="24"/>
+        </w:rPr>
+        <w:t>[9]</w:t>
+      </w:r>
+      <w:r>
+        <w:rPr>
+          <w:rFonts w:ascii="Times New Roman" w:hAnsi="Times New Roman" w:cs="Times New Roman"/>
+          <w:sz w:val="24"/>
+          <w:szCs w:val="24"/>
+        </w:rPr>
+        <w:t>,</w:t>
+      </w:r>
+      <w:r>
+        <w:rPr>
+          <w:rFonts w:ascii="Times New Roman" w:hAnsi="Times New Roman" w:cs="Times New Roman"/>
+          <w:sz w:val="24"/>
+          <w:szCs w:val="24"/>
+        </w:rPr>
+        <w:t xml:space="preserve"> the emphasis in computer science has been on the algorithm, but recent work in AI suggests that for many problems, it is better to focus in the data and be less meticulous about what algorithm to apply</w:t>
+      </w:r>
+      <w:r>
+        <w:rPr>
+          <w:rFonts w:ascii="Times New Roman" w:hAnsi="Times New Roman" w:cs="Times New Roman"/>
+          <w:sz w:val="24"/>
+          <w:szCs w:val="24"/>
+        </w:rPr>
+        <w:t>, also taking into consideration the increasing availability of very large data sources.</w:t>
+      </w:r>
+      <w:r>
+        <w:rPr>
+          <w:rFonts w:ascii="Times New Roman" w:hAnsi="Times New Roman" w:cs="Times New Roman"/>
+          <w:sz w:val="24"/>
+          <w:szCs w:val="24"/>
+        </w:rPr>
+        <w:t xml:space="preserve"> This suggests that the problem of how to express all the knowledge that a system needs may be solved by learning methods, rather than hard coded rules, provided that the learning algorithms have sufficient data to work with.</w:t>
+      </w:r>
     </w:p>
     <w:p>
       <w:pPr>
@@ -2285,6 +2795,692 @@
         <w:t>Domains of application</w:t>
       </w:r>
     </w:p>
+    <w:tbl>
+      <w:tblPr>
+        <w:tblStyle w:val="LightShading-Accent11"/>
+        <w:tblW w:w="0" w:type="auto"/>
+        <w:tblBorders>
+          <w:insideH w:val="single" w:sz="4" w:space="0" w:color="4F81BD" w:themeColor="accent1"/>
+          <w:insideV w:val="single" w:sz="4" w:space="0" w:color="4F81BD" w:themeColor="accent1"/>
+        </w:tblBorders>
+        <w:tblLook w:val="04A0"/>
+      </w:tblPr>
+      <w:tblGrid>
+        <w:gridCol w:w="3798"/>
+        <w:gridCol w:w="5778"/>
+      </w:tblGrid>
+      <w:tr>
+        <w:trPr>
+          <w:cnfStyle w:val="100000000000"/>
+        </w:trPr>
+        <w:tc>
+          <w:tcPr>
+            <w:cnfStyle w:val="001000000000"/>
+            <w:tcW w:w="3798" w:type="dxa"/>
+            <w:tcBorders>
+              <w:top w:val="none" w:sz="0" w:space="0" w:color="auto"/>
+              <w:left w:val="none" w:sz="0" w:space="0" w:color="auto"/>
+              <w:bottom w:val="none" w:sz="0" w:space="0" w:color="auto"/>
+              <w:right w:val="none" w:sz="0" w:space="0" w:color="auto"/>
+            </w:tcBorders>
+          </w:tcPr>
+          <w:p>
+            <w:pPr>
+              <w:jc w:val="center"/>
+              <w:rPr>
+                <w:rFonts w:ascii="Times New Roman" w:hAnsi="Times New Roman" w:cs="Times New Roman"/>
+                <w:color w:val="auto"/>
+                <w:sz w:val="24"/>
+                <w:szCs w:val="24"/>
+              </w:rPr>
+            </w:pPr>
+            <w:r>
+              <w:rPr>
+                <w:rFonts w:ascii="Times New Roman" w:hAnsi="Times New Roman" w:cs="Times New Roman"/>
+                <w:color w:val="auto"/>
+                <w:sz w:val="24"/>
+                <w:szCs w:val="24"/>
+              </w:rPr>
+              <w:t>Domain</w:t>
+            </w:r>
+            <w:r>
+              <w:rPr>
+                <w:rFonts w:ascii="Times New Roman" w:hAnsi="Times New Roman" w:cs="Times New Roman"/>
+                <w:color w:val="auto"/>
+                <w:sz w:val="24"/>
+                <w:szCs w:val="24"/>
+              </w:rPr>
+              <w:t>s</w:t>
+            </w:r>
+          </w:p>
+        </w:tc>
+        <w:tc>
+          <w:tcPr>
+            <w:tcW w:w="5778" w:type="dxa"/>
+            <w:tcBorders>
+              <w:top w:val="none" w:sz="0" w:space="0" w:color="auto"/>
+              <w:left w:val="none" w:sz="0" w:space="0" w:color="auto"/>
+              <w:bottom w:val="none" w:sz="0" w:space="0" w:color="auto"/>
+              <w:right w:val="none" w:sz="0" w:space="0" w:color="auto"/>
+            </w:tcBorders>
+          </w:tcPr>
+          <w:p>
+            <w:pPr>
+              <w:jc w:val="center"/>
+              <w:cnfStyle w:val="100000000000"/>
+              <w:rPr>
+                <w:rFonts w:ascii="Times New Roman" w:hAnsi="Times New Roman" w:cs="Times New Roman"/>
+                <w:color w:val="auto"/>
+                <w:sz w:val="24"/>
+                <w:szCs w:val="24"/>
+              </w:rPr>
+            </w:pPr>
+            <w:r>
+              <w:rPr>
+                <w:rFonts w:ascii="Times New Roman" w:hAnsi="Times New Roman" w:cs="Times New Roman"/>
+                <w:color w:val="auto"/>
+                <w:sz w:val="24"/>
+                <w:szCs w:val="24"/>
+              </w:rPr>
+              <w:t>Example</w:t>
+            </w:r>
+            <w:r>
+              <w:rPr>
+                <w:rFonts w:ascii="Times New Roman" w:hAnsi="Times New Roman" w:cs="Times New Roman"/>
+                <w:color w:val="auto"/>
+                <w:sz w:val="24"/>
+                <w:szCs w:val="24"/>
+              </w:rPr>
+              <w:t>s</w:t>
+            </w:r>
+          </w:p>
+        </w:tc>
+      </w:tr>
+      <w:tr>
+        <w:trPr>
+          <w:cnfStyle w:val="000000100000"/>
+        </w:trPr>
+        <w:tc>
+          <w:tcPr>
+            <w:cnfStyle w:val="001000000000"/>
+            <w:tcW w:w="3798" w:type="dxa"/>
+            <w:tcBorders>
+              <w:left w:val="none" w:sz="0" w:space="0" w:color="auto"/>
+              <w:right w:val="none" w:sz="0" w:space="0" w:color="auto"/>
+            </w:tcBorders>
+          </w:tcPr>
+          <w:p>
+            <w:pPr>
+              <w:jc w:val="both"/>
+              <w:rPr>
+                <w:rFonts w:ascii="Times New Roman" w:hAnsi="Times New Roman" w:cs="Times New Roman"/>
+                <w:color w:val="auto"/>
+                <w:sz w:val="24"/>
+                <w:szCs w:val="24"/>
+              </w:rPr>
+            </w:pPr>
+            <w:r>
+              <w:rPr>
+                <w:rFonts w:ascii="Times New Roman" w:hAnsi="Times New Roman" w:cs="Times New Roman"/>
+                <w:color w:val="auto"/>
+                <w:sz w:val="24"/>
+                <w:szCs w:val="24"/>
+              </w:rPr>
+              <w:t>Automotive</w:t>
+            </w:r>
+          </w:p>
+        </w:tc>
+        <w:tc>
+          <w:tcPr>
+            <w:tcW w:w="5778" w:type="dxa"/>
+            <w:tcBorders>
+              <w:left w:val="none" w:sz="0" w:space="0" w:color="auto"/>
+              <w:right w:val="none" w:sz="0" w:space="0" w:color="auto"/>
+            </w:tcBorders>
+          </w:tcPr>
+          <w:p>
+            <w:pPr>
+              <w:jc w:val="both"/>
+              <w:cnfStyle w:val="000000100000"/>
+              <w:rPr>
+                <w:rFonts w:ascii="Times New Roman" w:hAnsi="Times New Roman" w:cs="Times New Roman"/>
+                <w:color w:val="auto"/>
+                <w:sz w:val="24"/>
+                <w:szCs w:val="24"/>
+              </w:rPr>
+            </w:pPr>
+          </w:p>
+        </w:tc>
+      </w:tr>
+      <w:tr>
+        <w:tc>
+          <w:tcPr>
+            <w:cnfStyle w:val="001000000000"/>
+            <w:tcW w:w="3798" w:type="dxa"/>
+          </w:tcPr>
+          <w:p>
+            <w:pPr>
+              <w:jc w:val="both"/>
+              <w:rPr>
+                <w:rFonts w:ascii="Times New Roman" w:hAnsi="Times New Roman" w:cs="Times New Roman"/>
+                <w:color w:val="auto"/>
+                <w:sz w:val="24"/>
+                <w:szCs w:val="24"/>
+              </w:rPr>
+            </w:pPr>
+            <w:r>
+              <w:rPr>
+                <w:rFonts w:ascii="Times New Roman" w:hAnsi="Times New Roman" w:cs="Times New Roman"/>
+                <w:color w:val="auto"/>
+                <w:sz w:val="24"/>
+                <w:szCs w:val="24"/>
+              </w:rPr>
+              <w:t>G</w:t>
+            </w:r>
+            <w:r>
+              <w:rPr>
+                <w:rFonts w:ascii="Times New Roman" w:hAnsi="Times New Roman" w:cs="Times New Roman"/>
+                <w:color w:val="auto"/>
+                <w:sz w:val="24"/>
+                <w:szCs w:val="24"/>
+              </w:rPr>
+              <w:t>ames</w:t>
+            </w:r>
+          </w:p>
+        </w:tc>
+        <w:tc>
+          <w:tcPr>
+            <w:tcW w:w="5778" w:type="dxa"/>
+          </w:tcPr>
+          <w:p>
+            <w:pPr>
+              <w:jc w:val="both"/>
+              <w:cnfStyle w:val="000000000000"/>
+              <w:rPr>
+                <w:rFonts w:ascii="Times New Roman" w:hAnsi="Times New Roman" w:cs="Times New Roman"/>
+                <w:color w:val="auto"/>
+                <w:sz w:val="24"/>
+                <w:szCs w:val="24"/>
+              </w:rPr>
+            </w:pPr>
+          </w:p>
+        </w:tc>
+      </w:tr>
+      <w:tr>
+        <w:trPr>
+          <w:cnfStyle w:val="000000100000"/>
+        </w:trPr>
+        <w:tc>
+          <w:tcPr>
+            <w:cnfStyle w:val="001000000000"/>
+            <w:tcW w:w="3798" w:type="dxa"/>
+            <w:tcBorders>
+              <w:left w:val="none" w:sz="0" w:space="0" w:color="auto"/>
+              <w:right w:val="none" w:sz="0" w:space="0" w:color="auto"/>
+            </w:tcBorders>
+          </w:tcPr>
+          <w:p>
+            <w:pPr>
+              <w:jc w:val="both"/>
+              <w:rPr>
+                <w:rFonts w:ascii="Times New Roman" w:hAnsi="Times New Roman" w:cs="Times New Roman"/>
+                <w:color w:val="auto"/>
+                <w:sz w:val="24"/>
+                <w:szCs w:val="24"/>
+              </w:rPr>
+            </w:pPr>
+            <w:r>
+              <w:rPr>
+                <w:rFonts w:ascii="Times New Roman" w:hAnsi="Times New Roman" w:cs="Times New Roman"/>
+                <w:color w:val="auto"/>
+                <w:sz w:val="24"/>
+                <w:szCs w:val="24"/>
+              </w:rPr>
+              <w:t>Military</w:t>
+            </w:r>
+          </w:p>
+        </w:tc>
+        <w:tc>
+          <w:tcPr>
+            <w:tcW w:w="5778" w:type="dxa"/>
+            <w:tcBorders>
+              <w:left w:val="none" w:sz="0" w:space="0" w:color="auto"/>
+              <w:right w:val="none" w:sz="0" w:space="0" w:color="auto"/>
+            </w:tcBorders>
+          </w:tcPr>
+          <w:p>
+            <w:pPr>
+              <w:jc w:val="both"/>
+              <w:cnfStyle w:val="000000100000"/>
+              <w:rPr>
+                <w:rFonts w:ascii="Times New Roman" w:hAnsi="Times New Roman" w:cs="Times New Roman"/>
+                <w:color w:val="auto"/>
+                <w:sz w:val="24"/>
+                <w:szCs w:val="24"/>
+              </w:rPr>
+            </w:pPr>
+          </w:p>
+        </w:tc>
+      </w:tr>
+      <w:tr>
+        <w:tc>
+          <w:tcPr>
+            <w:cnfStyle w:val="001000000000"/>
+            <w:tcW w:w="3798" w:type="dxa"/>
+          </w:tcPr>
+          <w:p>
+            <w:pPr>
+              <w:jc w:val="both"/>
+              <w:rPr>
+                <w:rFonts w:ascii="Times New Roman" w:hAnsi="Times New Roman" w:cs="Times New Roman"/>
+                <w:color w:val="auto"/>
+                <w:sz w:val="24"/>
+                <w:szCs w:val="24"/>
+              </w:rPr>
+            </w:pPr>
+            <w:r>
+              <w:rPr>
+                <w:rFonts w:ascii="Times New Roman" w:hAnsi="Times New Roman" w:cs="Times New Roman"/>
+                <w:color w:val="auto"/>
+                <w:sz w:val="24"/>
+                <w:szCs w:val="24"/>
+              </w:rPr>
+              <w:t>Healthcare</w:t>
+            </w:r>
+          </w:p>
+        </w:tc>
+        <w:tc>
+          <w:tcPr>
+            <w:tcW w:w="5778" w:type="dxa"/>
+          </w:tcPr>
+          <w:p>
+            <w:pPr>
+              <w:jc w:val="both"/>
+              <w:cnfStyle w:val="000000000000"/>
+              <w:rPr>
+                <w:rFonts w:ascii="Times New Roman" w:hAnsi="Times New Roman" w:cs="Times New Roman"/>
+                <w:color w:val="auto"/>
+                <w:sz w:val="24"/>
+                <w:szCs w:val="24"/>
+              </w:rPr>
+            </w:pPr>
+          </w:p>
+        </w:tc>
+      </w:tr>
+      <w:tr>
+        <w:trPr>
+          <w:cnfStyle w:val="000000100000"/>
+        </w:trPr>
+        <w:tc>
+          <w:tcPr>
+            <w:cnfStyle w:val="001000000000"/>
+            <w:tcW w:w="3798" w:type="dxa"/>
+            <w:tcBorders>
+              <w:left w:val="none" w:sz="0" w:space="0" w:color="auto"/>
+              <w:right w:val="none" w:sz="0" w:space="0" w:color="auto"/>
+            </w:tcBorders>
+          </w:tcPr>
+          <w:p>
+            <w:pPr>
+              <w:jc w:val="both"/>
+              <w:rPr>
+                <w:rFonts w:ascii="Times New Roman" w:hAnsi="Times New Roman" w:cs="Times New Roman"/>
+                <w:color w:val="auto"/>
+                <w:sz w:val="24"/>
+                <w:szCs w:val="24"/>
+              </w:rPr>
+            </w:pPr>
+            <w:r>
+              <w:rPr>
+                <w:rFonts w:ascii="Times New Roman" w:hAnsi="Times New Roman" w:cs="Times New Roman"/>
+                <w:color w:val="auto"/>
+                <w:sz w:val="24"/>
+                <w:szCs w:val="24"/>
+              </w:rPr>
+              <w:t>Finance and economics</w:t>
+            </w:r>
+          </w:p>
+        </w:tc>
+        <w:tc>
+          <w:tcPr>
+            <w:tcW w:w="5778" w:type="dxa"/>
+            <w:tcBorders>
+              <w:left w:val="none" w:sz="0" w:space="0" w:color="auto"/>
+              <w:right w:val="none" w:sz="0" w:space="0" w:color="auto"/>
+            </w:tcBorders>
+          </w:tcPr>
+          <w:p>
+            <w:pPr>
+              <w:jc w:val="both"/>
+              <w:cnfStyle w:val="000000100000"/>
+              <w:rPr>
+                <w:rFonts w:ascii="Times New Roman" w:hAnsi="Times New Roman" w:cs="Times New Roman"/>
+                <w:color w:val="auto"/>
+                <w:sz w:val="24"/>
+                <w:szCs w:val="24"/>
+              </w:rPr>
+            </w:pPr>
+          </w:p>
+        </w:tc>
+      </w:tr>
+      <w:tr>
+        <w:tc>
+          <w:tcPr>
+            <w:cnfStyle w:val="001000000000"/>
+            <w:tcW w:w="3798" w:type="dxa"/>
+            <w:tcBorders>
+              <w:bottom w:val="single" w:sz="4" w:space="0" w:color="4F81BD" w:themeColor="accent1"/>
+            </w:tcBorders>
+          </w:tcPr>
+          <w:p>
+            <w:pPr>
+              <w:jc w:val="both"/>
+              <w:rPr>
+                <w:rFonts w:ascii="Times New Roman" w:hAnsi="Times New Roman" w:cs="Times New Roman"/>
+                <w:color w:val="auto"/>
+                <w:sz w:val="24"/>
+                <w:szCs w:val="24"/>
+              </w:rPr>
+            </w:pPr>
+            <w:r>
+              <w:rPr>
+                <w:rFonts w:ascii="Times New Roman" w:hAnsi="Times New Roman" w:cs="Times New Roman"/>
+                <w:color w:val="auto"/>
+                <w:sz w:val="24"/>
+                <w:szCs w:val="24"/>
+              </w:rPr>
+              <w:t>Robotics</w:t>
+            </w:r>
+          </w:p>
+        </w:tc>
+        <w:tc>
+          <w:tcPr>
+            <w:tcW w:w="5778" w:type="dxa"/>
+          </w:tcPr>
+          <w:p>
+            <w:pPr>
+              <w:jc w:val="both"/>
+              <w:cnfStyle w:val="000000000000"/>
+              <w:rPr>
+                <w:rFonts w:ascii="Times New Roman" w:hAnsi="Times New Roman" w:cs="Times New Roman"/>
+                <w:color w:val="auto"/>
+                <w:sz w:val="24"/>
+                <w:szCs w:val="24"/>
+              </w:rPr>
+            </w:pPr>
+          </w:p>
+        </w:tc>
+      </w:tr>
+      <w:tr>
+        <w:trPr>
+          <w:cnfStyle w:val="000000100000"/>
+        </w:trPr>
+        <w:tc>
+          <w:tcPr>
+            <w:cnfStyle w:val="001000000000"/>
+            <w:tcW w:w="3798" w:type="dxa"/>
+            <w:tcBorders>
+              <w:top w:val="single" w:sz="4" w:space="0" w:color="4F81BD" w:themeColor="accent1"/>
+              <w:bottom w:val="single" w:sz="8" w:space="0" w:color="4F81BD" w:themeColor="accent1"/>
+              <w:right w:val="single" w:sz="4" w:space="0" w:color="4F81BD" w:themeColor="accent1"/>
+            </w:tcBorders>
+          </w:tcPr>
+          <w:p>
+            <w:pPr>
+              <w:jc w:val="both"/>
+              <w:rPr>
+                <w:rFonts w:ascii="Times New Roman" w:hAnsi="Times New Roman" w:cs="Times New Roman"/>
+                <w:color w:val="auto"/>
+                <w:sz w:val="24"/>
+                <w:szCs w:val="24"/>
+              </w:rPr>
+            </w:pPr>
+            <w:r>
+              <w:rPr>
+                <w:rFonts w:ascii="Times New Roman" w:hAnsi="Times New Roman" w:cs="Times New Roman"/>
+                <w:color w:val="auto"/>
+                <w:sz w:val="24"/>
+                <w:szCs w:val="24"/>
+              </w:rPr>
+              <w:t>Speech and image recognition</w:t>
+            </w:r>
+          </w:p>
+        </w:tc>
+        <w:tc>
+          <w:tcPr>
+            <w:tcW w:w="5778" w:type="dxa"/>
+            <w:tcBorders>
+              <w:left w:val="single" w:sz="4" w:space="0" w:color="4F81BD" w:themeColor="accent1"/>
+            </w:tcBorders>
+          </w:tcPr>
+          <w:p>
+            <w:pPr>
+              <w:jc w:val="both"/>
+              <w:cnfStyle w:val="000000100000"/>
+              <w:rPr>
+                <w:rFonts w:ascii="Times New Roman" w:hAnsi="Times New Roman" w:cs="Times New Roman"/>
+                <w:sz w:val="24"/>
+                <w:szCs w:val="24"/>
+              </w:rPr>
+            </w:pPr>
+          </w:p>
+        </w:tc>
+      </w:tr>
+      <w:tr>
+        <w:tc>
+          <w:tcPr>
+            <w:cnfStyle w:val="001000000000"/>
+            <w:tcW w:w="3798" w:type="dxa"/>
+            <w:tcBorders>
+              <w:top w:val="single" w:sz="4" w:space="0" w:color="4F81BD" w:themeColor="accent1"/>
+              <w:bottom w:val="single" w:sz="8" w:space="0" w:color="4F81BD" w:themeColor="accent1"/>
+              <w:right w:val="single" w:sz="4" w:space="0" w:color="4F81BD" w:themeColor="accent1"/>
+            </w:tcBorders>
+          </w:tcPr>
+          <w:p>
+            <w:pPr>
+              <w:jc w:val="both"/>
+              <w:rPr>
+                <w:rFonts w:ascii="Times New Roman" w:hAnsi="Times New Roman" w:cs="Times New Roman"/>
+                <w:color w:val="auto"/>
+                <w:sz w:val="24"/>
+                <w:szCs w:val="24"/>
+              </w:rPr>
+            </w:pPr>
+            <w:r>
+              <w:rPr>
+                <w:rFonts w:ascii="Times New Roman" w:hAnsi="Times New Roman" w:cs="Times New Roman"/>
+                <w:color w:val="auto"/>
+                <w:sz w:val="24"/>
+                <w:szCs w:val="24"/>
+              </w:rPr>
+              <w:t>Aviation</w:t>
+            </w:r>
+          </w:p>
+        </w:tc>
+        <w:tc>
+          <w:tcPr>
+            <w:tcW w:w="5778" w:type="dxa"/>
+            <w:tcBorders>
+              <w:left w:val="single" w:sz="4" w:space="0" w:color="4F81BD" w:themeColor="accent1"/>
+            </w:tcBorders>
+          </w:tcPr>
+          <w:p>
+            <w:pPr>
+              <w:jc w:val="both"/>
+              <w:cnfStyle w:val="000000000000"/>
+              <w:rPr>
+                <w:rFonts w:ascii="Times New Roman" w:hAnsi="Times New Roman" w:cs="Times New Roman"/>
+                <w:sz w:val="24"/>
+                <w:szCs w:val="24"/>
+              </w:rPr>
+            </w:pPr>
+          </w:p>
+        </w:tc>
+      </w:tr>
+      <w:tr>
+        <w:trPr>
+          <w:cnfStyle w:val="000000100000"/>
+        </w:trPr>
+        <w:tc>
+          <w:tcPr>
+            <w:cnfStyle w:val="001000000000"/>
+            <w:tcW w:w="3798" w:type="dxa"/>
+            <w:tcBorders>
+              <w:top w:val="single" w:sz="4" w:space="0" w:color="4F81BD" w:themeColor="accent1"/>
+              <w:bottom w:val="single" w:sz="8" w:space="0" w:color="4F81BD" w:themeColor="accent1"/>
+              <w:right w:val="single" w:sz="4" w:space="0" w:color="4F81BD" w:themeColor="accent1"/>
+            </w:tcBorders>
+          </w:tcPr>
+          <w:p>
+            <w:pPr>
+              <w:jc w:val="both"/>
+              <w:rPr>
+                <w:rFonts w:ascii="Times New Roman" w:hAnsi="Times New Roman" w:cs="Times New Roman"/>
+                <w:color w:val="auto"/>
+                <w:sz w:val="24"/>
+                <w:szCs w:val="24"/>
+              </w:rPr>
+            </w:pPr>
+            <w:r>
+              <w:rPr>
+                <w:rFonts w:ascii="Times New Roman" w:hAnsi="Times New Roman" w:cs="Times New Roman"/>
+                <w:color w:val="auto"/>
+                <w:sz w:val="24"/>
+                <w:szCs w:val="24"/>
+              </w:rPr>
+              <w:t>Education</w:t>
+            </w:r>
+          </w:p>
+        </w:tc>
+        <w:tc>
+          <w:tcPr>
+            <w:tcW w:w="5778" w:type="dxa"/>
+            <w:tcBorders>
+              <w:left w:val="single" w:sz="4" w:space="0" w:color="4F81BD" w:themeColor="accent1"/>
+            </w:tcBorders>
+          </w:tcPr>
+          <w:p>
+            <w:pPr>
+              <w:jc w:val="both"/>
+              <w:cnfStyle w:val="000000100000"/>
+              <w:rPr>
+                <w:rFonts w:ascii="Times New Roman" w:hAnsi="Times New Roman" w:cs="Times New Roman"/>
+                <w:sz w:val="24"/>
+                <w:szCs w:val="24"/>
+              </w:rPr>
+            </w:pPr>
+          </w:p>
+        </w:tc>
+      </w:tr>
+      <w:tr>
+        <w:tc>
+          <w:tcPr>
+            <w:cnfStyle w:val="001000000000"/>
+            <w:tcW w:w="3798" w:type="dxa"/>
+            <w:tcBorders>
+              <w:top w:val="single" w:sz="4" w:space="0" w:color="4F81BD" w:themeColor="accent1"/>
+              <w:bottom w:val="single" w:sz="8" w:space="0" w:color="4F81BD" w:themeColor="accent1"/>
+              <w:right w:val="single" w:sz="4" w:space="0" w:color="4F81BD" w:themeColor="accent1"/>
+            </w:tcBorders>
+          </w:tcPr>
+          <w:p>
+            <w:pPr>
+              <w:jc w:val="both"/>
+              <w:rPr>
+                <w:rFonts w:ascii="Times New Roman" w:hAnsi="Times New Roman" w:cs="Times New Roman"/>
+                <w:color w:val="auto"/>
+                <w:sz w:val="24"/>
+                <w:szCs w:val="24"/>
+              </w:rPr>
+            </w:pPr>
+            <w:r>
+              <w:rPr>
+                <w:rFonts w:ascii="Times New Roman" w:hAnsi="Times New Roman" w:cs="Times New Roman"/>
+                <w:color w:val="auto"/>
+                <w:sz w:val="24"/>
+                <w:szCs w:val="24"/>
+              </w:rPr>
+              <w:t>Marketing</w:t>
+            </w:r>
+          </w:p>
+        </w:tc>
+        <w:tc>
+          <w:tcPr>
+            <w:tcW w:w="5778" w:type="dxa"/>
+            <w:tcBorders>
+              <w:left w:val="single" w:sz="4" w:space="0" w:color="4F81BD" w:themeColor="accent1"/>
+            </w:tcBorders>
+          </w:tcPr>
+          <w:p>
+            <w:pPr>
+              <w:jc w:val="both"/>
+              <w:cnfStyle w:val="000000000000"/>
+              <w:rPr>
+                <w:rFonts w:ascii="Times New Roman" w:hAnsi="Times New Roman" w:cs="Times New Roman"/>
+                <w:sz w:val="24"/>
+                <w:szCs w:val="24"/>
+              </w:rPr>
+            </w:pPr>
+          </w:p>
+        </w:tc>
+      </w:tr>
+      <w:tr>
+        <w:trPr>
+          <w:cnfStyle w:val="000000100000"/>
+        </w:trPr>
+        <w:tc>
+          <w:tcPr>
+            <w:cnfStyle w:val="001000000000"/>
+            <w:tcW w:w="3798" w:type="dxa"/>
+            <w:tcBorders>
+              <w:top w:val="single" w:sz="4" w:space="0" w:color="4F81BD" w:themeColor="accent1"/>
+              <w:bottom w:val="single" w:sz="8" w:space="0" w:color="4F81BD" w:themeColor="accent1"/>
+              <w:right w:val="single" w:sz="4" w:space="0" w:color="4F81BD" w:themeColor="accent1"/>
+            </w:tcBorders>
+          </w:tcPr>
+          <w:p>
+            <w:pPr>
+              <w:jc w:val="both"/>
+              <w:rPr>
+                <w:rFonts w:ascii="Times New Roman" w:hAnsi="Times New Roman" w:cs="Times New Roman"/>
+                <w:color w:val="auto"/>
+                <w:sz w:val="24"/>
+                <w:szCs w:val="24"/>
+              </w:rPr>
+            </w:pPr>
+            <w:r>
+              <w:rPr>
+                <w:rFonts w:ascii="Times New Roman" w:hAnsi="Times New Roman" w:cs="Times New Roman"/>
+                <w:color w:val="auto"/>
+                <w:sz w:val="24"/>
+                <w:szCs w:val="24"/>
+              </w:rPr>
+              <w:t>Music</w:t>
+            </w:r>
+          </w:p>
+        </w:tc>
+        <w:tc>
+          <w:tcPr>
+            <w:tcW w:w="5778" w:type="dxa"/>
+            <w:tcBorders>
+              <w:left w:val="single" w:sz="4" w:space="0" w:color="4F81BD" w:themeColor="accent1"/>
+            </w:tcBorders>
+          </w:tcPr>
+          <w:p>
+            <w:pPr>
+              <w:jc w:val="both"/>
+              <w:cnfStyle w:val="000000100000"/>
+              <w:rPr>
+                <w:rFonts w:ascii="Times New Roman" w:hAnsi="Times New Roman" w:cs="Times New Roman"/>
+                <w:sz w:val="24"/>
+                <w:szCs w:val="24"/>
+              </w:rPr>
+            </w:pPr>
+          </w:p>
+        </w:tc>
+      </w:tr>
+    </w:tbl>
     <w:p>
       <w:pPr>
         <w:jc w:val="both"/>
@@ -2315,6 +3511,7 @@
           <w:sz w:val="24"/>
           <w:szCs w:val="24"/>
         </w:rPr>
+        <w:lastRenderedPageBreak/>
         <w:t>Application</w:t>
       </w:r>
       <w:r>
@@ -2331,7 +3528,23 @@
           <w:sz w:val="24"/>
           <w:szCs w:val="24"/>
         </w:rPr>
-        <w:t xml:space="preserve"> in bioinformatics</w:t>
+        <w:t xml:space="preserve"> </w:t>
+      </w:r>
+      <w:r>
+        <w:rPr>
+          <w:rFonts w:ascii="Times New Roman" w:hAnsi="Times New Roman" w:cs="Times New Roman"/>
+          <w:sz w:val="24"/>
+          <w:szCs w:val="24"/>
+        </w:rPr>
+        <w:t xml:space="preserve">and research </w:t>
+      </w:r>
+      <w:r>
+        <w:rPr>
+          <w:rFonts w:ascii="Times New Roman" w:hAnsi="Times New Roman" w:cs="Times New Roman"/>
+          <w:sz w:val="24"/>
+          <w:szCs w:val="24"/>
+        </w:rPr>
+        <w:t>in bioinformatics</w:t>
       </w:r>
     </w:p>
     <w:p>
@@ -3059,6 +4272,119 @@
       </w:rPr>
     </w:lvl>
   </w:abstractNum>
+  <w:abstractNum w:abstractNumId="6">
+    <w:nsid w:val="748A137C"/>
+    <w:multiLevelType w:val="hybridMultilevel"/>
+    <w:tmpl w:val="7EE8F346"/>
+    <w:lvl w:ilvl="0" w:tplc="04090001">
+      <w:start w:val="1"/>
+      <w:numFmt w:val="bullet"/>
+      <w:lvlText w:val=""/>
+      <w:lvlJc w:val="left"/>
+      <w:pPr>
+        <w:ind w:left="1080" w:hanging="360"/>
+      </w:pPr>
+      <w:rPr>
+        <w:rFonts w:ascii="Symbol" w:hAnsi="Symbol" w:hint="default"/>
+      </w:rPr>
+    </w:lvl>
+    <w:lvl w:ilvl="1" w:tplc="04090003" w:tentative="1">
+      <w:start w:val="1"/>
+      <w:numFmt w:val="bullet"/>
+      <w:lvlText w:val="o"/>
+      <w:lvlJc w:val="left"/>
+      <w:pPr>
+        <w:ind w:left="1800" w:hanging="360"/>
+      </w:pPr>
+      <w:rPr>
+        <w:rFonts w:ascii="Courier New" w:hAnsi="Courier New" w:cs="Courier New" w:hint="default"/>
+      </w:rPr>
+    </w:lvl>
+    <w:lvl w:ilvl="2" w:tplc="04090005" w:tentative="1">
+      <w:start w:val="1"/>
+      <w:numFmt w:val="bullet"/>
+      <w:lvlText w:val=""/>
+      <w:lvlJc w:val="left"/>
+      <w:pPr>
+        <w:ind w:left="2520" w:hanging="360"/>
+      </w:pPr>
+      <w:rPr>
+        <w:rFonts w:ascii="Wingdings" w:hAnsi="Wingdings" w:hint="default"/>
+      </w:rPr>
+    </w:lvl>
+    <w:lvl w:ilvl="3" w:tplc="04090001" w:tentative="1">
+      <w:start w:val="1"/>
+      <w:numFmt w:val="bullet"/>
+      <w:lvlText w:val=""/>
+      <w:lvlJc w:val="left"/>
+      <w:pPr>
+        <w:ind w:left="3240" w:hanging="360"/>
+      </w:pPr>
+      <w:rPr>
+        <w:rFonts w:ascii="Symbol" w:hAnsi="Symbol" w:hint="default"/>
+      </w:rPr>
+    </w:lvl>
+    <w:lvl w:ilvl="4" w:tplc="04090003" w:tentative="1">
+      <w:start w:val="1"/>
+      <w:numFmt w:val="bullet"/>
+      <w:lvlText w:val="o"/>
+      <w:lvlJc w:val="left"/>
+      <w:pPr>
+        <w:ind w:left="3960" w:hanging="360"/>
+      </w:pPr>
+      <w:rPr>
+        <w:rFonts w:ascii="Courier New" w:hAnsi="Courier New" w:cs="Courier New" w:hint="default"/>
+      </w:rPr>
+    </w:lvl>
+    <w:lvl w:ilvl="5" w:tplc="04090005" w:tentative="1">
+      <w:start w:val="1"/>
+      <w:numFmt w:val="bullet"/>
+      <w:lvlText w:val=""/>
+      <w:lvlJc w:val="left"/>
+      <w:pPr>
+        <w:ind w:left="4680" w:hanging="360"/>
+      </w:pPr>
+      <w:rPr>
+        <w:rFonts w:ascii="Wingdings" w:hAnsi="Wingdings" w:hint="default"/>
+      </w:rPr>
+    </w:lvl>
+    <w:lvl w:ilvl="6" w:tplc="04090001" w:tentative="1">
+      <w:start w:val="1"/>
+      <w:numFmt w:val="bullet"/>
+      <w:lvlText w:val=""/>
+      <w:lvlJc w:val="left"/>
+      <w:pPr>
+        <w:ind w:left="5400" w:hanging="360"/>
+      </w:pPr>
+      <w:rPr>
+        <w:rFonts w:ascii="Symbol" w:hAnsi="Symbol" w:hint="default"/>
+      </w:rPr>
+    </w:lvl>
+    <w:lvl w:ilvl="7" w:tplc="04090003" w:tentative="1">
+      <w:start w:val="1"/>
+      <w:numFmt w:val="bullet"/>
+      <w:lvlText w:val="o"/>
+      <w:lvlJc w:val="left"/>
+      <w:pPr>
+        <w:ind w:left="6120" w:hanging="360"/>
+      </w:pPr>
+      <w:rPr>
+        <w:rFonts w:ascii="Courier New" w:hAnsi="Courier New" w:cs="Courier New" w:hint="default"/>
+      </w:rPr>
+    </w:lvl>
+    <w:lvl w:ilvl="8" w:tplc="04090005" w:tentative="1">
+      <w:start w:val="1"/>
+      <w:numFmt w:val="bullet"/>
+      <w:lvlText w:val=""/>
+      <w:lvlJc w:val="left"/>
+      <w:pPr>
+        <w:ind w:left="6840" w:hanging="360"/>
+      </w:pPr>
+      <w:rPr>
+        <w:rFonts w:ascii="Wingdings" w:hAnsi="Wingdings" w:hint="default"/>
+      </w:rPr>
+    </w:lvl>
+  </w:abstractNum>
   <w:num w:numId="1">
     <w:abstractNumId w:val="1"/>
   </w:num>
@@ -3076,6 +4402,9 @@
   </w:num>
   <w:num w:numId="6">
     <w:abstractNumId w:val="2"/>
+  </w:num>
+  <w:num w:numId="7">
+    <w:abstractNumId w:val="6"/>
   </w:num>
 </w:numbering>
 </file>

</xml_diff>

<commit_message>
merged chapters 2 + 3 and added info in ch.3
</commit_message>
<xml_diff>
--- a/Chapter 3 - Artificial Intelligence.docx
+++ b/Chapter 3 - Artificial Intelligence.docx
@@ -3990,7 +3990,7 @@
           <w:sz w:val="24"/>
           <w:szCs w:val="24"/>
         </w:rPr>
-        <w:t xml:space="preserve">and research </w:t>
+        <w:t xml:space="preserve">of AI </w:t>
       </w:r>
       <w:r>
         <w:rPr>
@@ -3999,10 +3999,27 @@
           <w:szCs w:val="24"/>
         </w:rPr>
         <w:t>in bioinformatics</w:t>
+      </w:r>
+      <w:r>
+        <w:rPr>
+          <w:rFonts w:ascii="Times New Roman" w:hAnsi="Times New Roman" w:cs="Times New Roman"/>
+          <w:sz w:val="24"/>
+          <w:szCs w:val="24"/>
+        </w:rPr>
+        <w:t xml:space="preserve"> and </w:t>
+      </w:r>
+      <w:r>
+        <w:rPr>
+          <w:rFonts w:ascii="Times New Roman" w:hAnsi="Times New Roman" w:cs="Times New Roman"/>
+          <w:sz w:val="24"/>
+          <w:szCs w:val="24"/>
+        </w:rPr>
+        <w:t>life sciences</w:t>
       </w:r>
     </w:p>
     <w:p>
       <w:pPr>
+        <w:ind w:firstLine="360"/>
         <w:jc w:val="both"/>
         <w:rPr>
           <w:rFonts w:ascii="Times New Roman" w:hAnsi="Times New Roman" w:cs="Times New Roman"/>
@@ -4010,9 +4027,74 @@
           <w:szCs w:val="24"/>
         </w:rPr>
       </w:pPr>
+      <w:r>
+        <w:rPr>
+          <w:rFonts w:ascii="Times New Roman" w:hAnsi="Times New Roman" w:cs="Times New Roman"/>
+          <w:sz w:val="24"/>
+          <w:szCs w:val="24"/>
+        </w:rPr>
+        <w:t>Bioinformatics is an interdisciplinary field that develops methods and software tools for understanding biological data.</w:t>
+      </w:r>
+      <w:r>
+        <w:rPr>
+          <w:rFonts w:ascii="Times New Roman" w:hAnsi="Times New Roman" w:cs="Times New Roman"/>
+          <w:sz w:val="24"/>
+          <w:szCs w:val="24"/>
+        </w:rPr>
+        <w:t xml:space="preserve"> </w:t>
+      </w:r>
+      <w:r>
+        <w:rPr>
+          <w:rFonts w:ascii="Times New Roman" w:hAnsi="Times New Roman" w:cs="Times New Roman"/>
+          <w:sz w:val="24"/>
+          <w:szCs w:val="24"/>
+        </w:rPr>
+        <w:t>The technical advances in the last years have increased the amount of data that biologists can record about different aspects of an organism at the genomic, tran</w:t>
+      </w:r>
+      <w:r>
+        <w:rPr>
+          <w:rFonts w:ascii="Times New Roman" w:hAnsi="Times New Roman" w:cs="Times New Roman"/>
+          <w:sz w:val="24"/>
+          <w:szCs w:val="24"/>
+        </w:rPr>
+        <w:t>scriptomic and proteomic levels, and the discipline of bioinformatics ha</w:t>
+      </w:r>
+      <w:r>
+        <w:rPr>
+          <w:rFonts w:ascii="Times New Roman" w:hAnsi="Times New Roman" w:cs="Times New Roman"/>
+          <w:sz w:val="24"/>
+          <w:szCs w:val="24"/>
+        </w:rPr>
+        <w:t>s allowed scientists to exploit the advances in computer science and computational statistics in analyzing this data.</w:t>
+      </w:r>
+      <w:r>
+        <w:rPr>
+          <w:rFonts w:ascii="Times New Roman" w:hAnsi="Times New Roman" w:cs="Times New Roman"/>
+          <w:sz w:val="24"/>
+          <w:szCs w:val="24"/>
+        </w:rPr>
+        <w:t xml:space="preserve"> But as the volume of data grows, the techniques used must cater for large-scale data</w:t>
+      </w:r>
+      <w:r>
+        <w:rPr>
+          <w:rFonts w:ascii="Times New Roman" w:hAnsi="Times New Roman" w:cs="Times New Roman"/>
+          <w:sz w:val="24"/>
+          <w:szCs w:val="24"/>
+        </w:rPr>
+        <w:t xml:space="preserve"> [15]</w:t>
+      </w:r>
+      <w:r>
+        <w:rPr>
+          <w:rFonts w:ascii="Times New Roman" w:hAnsi="Times New Roman" w:cs="Times New Roman"/>
+          <w:sz w:val="24"/>
+          <w:szCs w:val="24"/>
+        </w:rPr>
+        <w:t>.</w:t>
+      </w:r>
     </w:p>
     <w:p>
       <w:pPr>
+        <w:ind w:firstLine="360"/>
         <w:jc w:val="both"/>
         <w:rPr>
           <w:rFonts w:ascii="Times New Roman" w:hAnsi="Times New Roman" w:cs="Times New Roman"/>
@@ -4026,11 +4108,28 @@
           <w:sz w:val="24"/>
           <w:szCs w:val="24"/>
         </w:rPr>
-        <w:t>[9] Russel, S.J., Norvig, P.: Artificial Intelligence, A Modern Approach, Third Edition, Prentice Hall, New Jersey, 2010.</w:t>
+        <w:t>Such an approach is ideal because of the ease with which computers can handle large quantities of data and probe the complex dynamics observed in nature</w:t>
+      </w:r>
+      <w:r>
+        <w:rPr>
+          <w:rFonts w:ascii="Times New Roman" w:hAnsi="Times New Roman" w:cs="Times New Roman"/>
+          <w:sz w:val="24"/>
+          <w:szCs w:val="24"/>
+        </w:rPr>
+        <w:t xml:space="preserve"> [16]. </w:t>
+      </w:r>
+      <w:r>
+        <w:rPr>
+          <w:rFonts w:ascii="Times New Roman" w:hAnsi="Times New Roman" w:cs="Times New Roman"/>
+          <w:sz w:val="24"/>
+          <w:szCs w:val="24"/>
+        </w:rPr>
+        <w:t>But this merger of disciplines is not as surprising considering that life itself is an information technology. An organism’s physiology is largely determined by its genes, which at its most basic can be considered as digital information.</w:t>
       </w:r>
     </w:p>
     <w:p>
       <w:pPr>
+        <w:ind w:firstLine="360"/>
         <w:jc w:val="both"/>
         <w:rPr>
           <w:rFonts w:ascii="Times New Roman" w:hAnsi="Times New Roman" w:cs="Times New Roman"/>
@@ -4044,35 +4143,76 @@
           <w:sz w:val="24"/>
           <w:szCs w:val="24"/>
         </w:rPr>
-        <w:t xml:space="preserve">[10] Buchanan, B.G.: A (very) brief history of Artificial Intelligence, </w:t>
-      </w:r>
-      <w:r>
-        <w:rPr>
-          <w:rFonts w:ascii="Times New Roman" w:hAnsi="Times New Roman" w:cs="Times New Roman"/>
-          <w:sz w:val="24"/>
-          <w:szCs w:val="24"/>
-        </w:rPr>
-        <w:t xml:space="preserve">AI Magazine, </w:t>
-      </w:r>
-      <w:r>
-        <w:rPr>
-          <w:rFonts w:ascii="Times New Roman" w:hAnsi="Times New Roman" w:cs="Times New Roman"/>
-          <w:sz w:val="24"/>
-          <w:szCs w:val="24"/>
-        </w:rPr>
-        <w:t xml:space="preserve">4(2006), </w:t>
-      </w:r>
-      <w:r>
-        <w:rPr>
-          <w:rFonts w:ascii="Times New Roman" w:hAnsi="Times New Roman" w:cs="Times New Roman"/>
-          <w:sz w:val="24"/>
-          <w:szCs w:val="24"/>
-        </w:rPr>
-        <w:t>53-60.</w:t>
+        <w:t>Bioinformatics tackles three main topics of handling biological data</w:t>
+      </w:r>
+      <w:r>
+        <w:rPr>
+          <w:rFonts w:ascii="Times New Roman" w:hAnsi="Times New Roman" w:cs="Times New Roman"/>
+          <w:sz w:val="24"/>
+          <w:szCs w:val="24"/>
+        </w:rPr>
+        <w:t xml:space="preserve"> [16]</w:t>
+      </w:r>
+      <w:r>
+        <w:rPr>
+          <w:rFonts w:ascii="Times New Roman" w:hAnsi="Times New Roman" w:cs="Times New Roman"/>
+          <w:sz w:val="24"/>
+          <w:szCs w:val="24"/>
+        </w:rPr>
+        <w:t xml:space="preserve">, particularly data regarding macromolecules such as DNA, RNA and proteins, and those are: </w:t>
+      </w:r>
+      <w:r>
+        <w:rPr>
+          <w:rFonts w:ascii="Times New Roman" w:hAnsi="Times New Roman" w:cs="Times New Roman"/>
+          <w:sz w:val="24"/>
+          <w:szCs w:val="24"/>
+        </w:rPr>
+        <w:t>organizing data in a way that makes it easily accessible for researchers, building specially developed tools and using those tools to analyze the data and interpret the results in a biologically meaningful manner.</w:t>
+      </w:r>
+      <w:r>
+        <w:rPr>
+          <w:rFonts w:ascii="Times New Roman" w:hAnsi="Times New Roman" w:cs="Times New Roman"/>
+          <w:sz w:val="24"/>
+          <w:szCs w:val="24"/>
+        </w:rPr>
+        <w:t xml:space="preserve"> AI has a role in developing and applying </w:t>
+      </w:r>
+      <w:r>
+        <w:rPr>
+          <w:rFonts w:ascii="Times New Roman" w:hAnsi="Times New Roman" w:cs="Times New Roman"/>
+          <w:sz w:val="24"/>
+          <w:szCs w:val="24"/>
+        </w:rPr>
+        <w:t>particular</w:t>
+      </w:r>
+      <w:r>
+        <w:rPr>
+          <w:rFonts w:ascii="Times New Roman" w:hAnsi="Times New Roman" w:cs="Times New Roman"/>
+          <w:sz w:val="24"/>
+          <w:szCs w:val="24"/>
+        </w:rPr>
+        <w:t xml:space="preserve"> methods that use biological data, such as DNA sequences or amino acid chains, to help understand different physiological functions or pathological </w:t>
+      </w:r>
+      <w:r>
+        <w:rPr>
+          <w:rFonts w:ascii="Times New Roman" w:hAnsi="Times New Roman" w:cs="Times New Roman"/>
+          <w:sz w:val="24"/>
+          <w:szCs w:val="24"/>
+        </w:rPr>
+        <w:t>processes</w:t>
+      </w:r>
+      <w:r>
+        <w:rPr>
+          <w:rFonts w:ascii="Times New Roman" w:hAnsi="Times New Roman" w:cs="Times New Roman"/>
+          <w:sz w:val="24"/>
+          <w:szCs w:val="24"/>
+        </w:rPr>
+        <w:t xml:space="preserve"> within an organism.</w:t>
       </w:r>
     </w:p>
     <w:p>
       <w:pPr>
+        <w:ind w:firstLine="360"/>
         <w:jc w:val="both"/>
         <w:rPr>
           <w:rFonts w:ascii="Times New Roman" w:hAnsi="Times New Roman" w:cs="Times New Roman"/>
@@ -4083,22 +4223,56 @@
       <w:r>
         <w:rPr>
           <w:rFonts w:ascii="Times New Roman" w:hAnsi="Times New Roman" w:cs="Times New Roman"/>
-          <w:sz w:val="24"/>
-          <w:szCs w:val="24"/>
-        </w:rPr>
-        <w:t>[11]</w:t>
-      </w:r>
-      <w:r>
-        <w:rPr>
-          <w:rFonts w:ascii="Times New Roman" w:hAnsi="Times New Roman" w:cs="Times New Roman"/>
-          <w:sz w:val="24"/>
-          <w:szCs w:val="24"/>
-        </w:rPr>
-        <w:t xml:space="preserve"> Goertzel, B., Mossbridge, J., Monroe, E., Hanson, D., Yu, G: Loving AI: Humanoid Robots as Agents of Human Consciousness Expansion, 2017.</w:t>
+          <w:b/>
+          <w:sz w:val="24"/>
+          <w:szCs w:val="24"/>
+        </w:rPr>
+        <w:t>DENDRAL</w:t>
+      </w:r>
+      <w:r>
+        <w:rPr>
+          <w:rFonts w:ascii="Times New Roman" w:hAnsi="Times New Roman" w:cs="Times New Roman"/>
+          <w:sz w:val="24"/>
+          <w:szCs w:val="24"/>
+        </w:rPr>
+        <w:t xml:space="preserve"> </w:t>
+      </w:r>
+      <w:r>
+        <w:rPr>
+          <w:rFonts w:ascii="Times New Roman" w:hAnsi="Times New Roman" w:cs="Times New Roman"/>
+          <w:sz w:val="24"/>
+          <w:szCs w:val="24"/>
+        </w:rPr>
+        <w:t>was the first rule-based system applied to a “real-world” problem. Its development began at Stanford University in 1965 under the guidance of E. Feigenbaum, B. Buchanan, J. Lederberg and C. Djerassi and it spanned approximately half the history of AI research.</w:t>
+      </w:r>
+      <w:r>
+        <w:rPr>
+          <w:rFonts w:ascii="Times New Roman" w:hAnsi="Times New Roman" w:cs="Times New Roman"/>
+          <w:sz w:val="24"/>
+          <w:szCs w:val="24"/>
+        </w:rPr>
+        <w:t xml:space="preserve"> It was used by chemists to determine the molecular structure of different organic compounds by analysis of certain physical spectra of the molecules.</w:t>
+      </w:r>
+      <w:r>
+        <w:rPr>
+          <w:rFonts w:ascii="Times New Roman" w:hAnsi="Times New Roman" w:cs="Times New Roman"/>
+          <w:sz w:val="24"/>
+          <w:szCs w:val="24"/>
+        </w:rPr>
+        <w:t xml:space="preserve"> It was one of the first large-scale programs to </w:t>
+      </w:r>
+      <w:r>
+        <w:rPr>
+          <w:rFonts w:ascii="Times New Roman" w:hAnsi="Times New Roman" w:cs="Times New Roman"/>
+          <w:sz w:val="24"/>
+          <w:szCs w:val="24"/>
+        </w:rPr>
+        <w:t xml:space="preserve">incorporate the strategy of using detailed, task-specific knowledge about the problem domain as a source of heuristics and to seek generality through automating the acquisition of such knowledge. It used a substantial amount of knowledge of chemistry and thus managed to reach a high level of performance. </w:t>
       </w:r>
     </w:p>
     <w:p>
       <w:pPr>
+        <w:ind w:firstLine="360"/>
         <w:jc w:val="both"/>
         <w:rPr>
           <w:rFonts w:ascii="Times New Roman" w:hAnsi="Times New Roman" w:cs="Times New Roman"/>
@@ -4112,44 +4286,84 @@
           <w:sz w:val="24"/>
           <w:szCs w:val="24"/>
         </w:rPr>
-        <w:t>[12</w:t>
-      </w:r>
-      <w:r>
-        <w:rPr>
-          <w:rFonts w:ascii="Times New Roman" w:hAnsi="Times New Roman" w:cs="Times New Roman"/>
-          <w:sz w:val="24"/>
-          <w:szCs w:val="24"/>
-        </w:rPr>
-        <w:t xml:space="preserve">] </w:t>
-      </w:r>
-      <w:r>
-        <w:rPr>
-          <w:rFonts w:ascii="Times New Roman" w:hAnsi="Times New Roman" w:cs="Times New Roman"/>
-          <w:sz w:val="24"/>
-          <w:szCs w:val="24"/>
-        </w:rPr>
-        <w:t>Kim, S.S.Y., Dohler, M., Dasgupta, P.: The Internet of Skills: The use of 5</w:t>
-      </w:r>
-      <w:r>
-        <w:rPr>
-          <w:rFonts w:ascii="Times New Roman" w:hAnsi="Times New Roman" w:cs="Times New Roman"/>
-          <w:sz w:val="24"/>
-          <w:szCs w:val="24"/>
-          <w:vertAlign w:val="superscript"/>
-        </w:rPr>
-        <w:t>th</w:t>
-      </w:r>
-      <w:r>
-        <w:rPr>
-          <w:rFonts w:ascii="Times New Roman" w:hAnsi="Times New Roman" w:cs="Times New Roman"/>
-          <w:sz w:val="24"/>
-          <w:szCs w:val="24"/>
-        </w:rPr>
-        <w:t xml:space="preserve"> generation telecommunications, haptics and artificial intelligence in robotic surgery. BJU International, 2018.</w:t>
+        <w:t xml:space="preserve">DENDRAL was a knowledge driven program and one of the first to conceptually separate the knowledge </w:t>
+      </w:r>
+      <w:r>
+        <w:rPr>
+          <w:rFonts w:ascii="Times New Roman" w:hAnsi="Times New Roman" w:cs="Times New Roman"/>
+          <w:sz w:val="24"/>
+          <w:szCs w:val="24"/>
+        </w:rPr>
+        <w:t>base that</w:t>
+      </w:r>
+      <w:r>
+        <w:rPr>
+          <w:rFonts w:ascii="Times New Roman" w:hAnsi="Times New Roman" w:cs="Times New Roman"/>
+          <w:sz w:val="24"/>
+          <w:szCs w:val="24"/>
+        </w:rPr>
+        <w:t xml:space="preserve"> could be edited or redefined for ne</w:t>
+      </w:r>
+      <w:r>
+        <w:rPr>
+          <w:rFonts w:ascii="Times New Roman" w:hAnsi="Times New Roman" w:cs="Times New Roman"/>
+          <w:sz w:val="24"/>
+          <w:szCs w:val="24"/>
+        </w:rPr>
+        <w:t xml:space="preserve">w problems, from the code that </w:t>
+      </w:r>
+      <w:r>
+        <w:rPr>
+          <w:rFonts w:ascii="Times New Roman" w:hAnsi="Times New Roman" w:cs="Times New Roman"/>
+          <w:sz w:val="24"/>
+          <w:szCs w:val="24"/>
+        </w:rPr>
+        <w:t>would remain the same for interpreting and using that knowledge.</w:t>
+      </w:r>
+      <w:r>
+        <w:rPr>
+          <w:rFonts w:ascii="Times New Roman" w:hAnsi="Times New Roman" w:cs="Times New Roman"/>
+          <w:sz w:val="24"/>
+          <w:szCs w:val="24"/>
+        </w:rPr>
+        <w:t xml:space="preserve"> Perhaps most significant is that this research was an extensive empirical exploration of heuristic programming techniques that highlighted the strengths and weaknesses of these techniques </w:t>
+      </w:r>
+      <w:r>
+        <w:rPr>
+          <w:rFonts w:ascii="Times New Roman" w:hAnsi="Times New Roman" w:cs="Times New Roman"/>
+          <w:sz w:val="24"/>
+          <w:szCs w:val="24"/>
+        </w:rPr>
+        <w:t>[17,</w:t>
+      </w:r>
+      <w:r>
+        <w:rPr>
+          <w:rFonts w:ascii="Times New Roman" w:hAnsi="Times New Roman" w:cs="Times New Roman"/>
+          <w:sz w:val="24"/>
+          <w:szCs w:val="24"/>
+        </w:rPr>
+        <w:t xml:space="preserve"> </w:t>
+      </w:r>
+      <w:r>
+        <w:rPr>
+          <w:rFonts w:ascii="Times New Roman" w:hAnsi="Times New Roman" w:cs="Times New Roman"/>
+          <w:sz w:val="24"/>
+          <w:szCs w:val="24"/>
+        </w:rPr>
+        <w:t>18]</w:t>
+      </w:r>
+      <w:r>
+        <w:rPr>
+          <w:rFonts w:ascii="Times New Roman" w:hAnsi="Times New Roman" w:cs="Times New Roman"/>
+          <w:sz w:val="24"/>
+          <w:szCs w:val="24"/>
+        </w:rPr>
+        <w:t>.</w:t>
       </w:r>
     </w:p>
     <w:p>
       <w:pPr>
+        <w:ind w:firstLine="360"/>
         <w:jc w:val="both"/>
         <w:rPr>
           <w:rFonts w:ascii="Times New Roman" w:hAnsi="Times New Roman" w:cs="Times New Roman"/>
@@ -4163,19 +4377,32 @@
           <w:sz w:val="24"/>
           <w:szCs w:val="24"/>
         </w:rPr>
-        <w:t>[13</w:t>
-      </w:r>
-      <w:r>
-        <w:rPr>
-          <w:rFonts w:ascii="Times New Roman" w:hAnsi="Times New Roman" w:cs="Times New Roman"/>
-          <w:sz w:val="24"/>
-          <w:szCs w:val="24"/>
-        </w:rPr>
-        <w:t>] Hashimoto, D.A., Rosman, G., Rus, D., Meireles, O.R.: Artificial Intelligence in Surgery: Promises and Perils, Annals of Surgery, 2018.</w:t>
+        <w:t xml:space="preserve">DNA sequence analysis is another </w:t>
+      </w:r>
+      <w:r>
+        <w:rPr>
+          <w:rFonts w:ascii="Times New Roman" w:hAnsi="Times New Roman" w:cs="Times New Roman"/>
+          <w:sz w:val="24"/>
+          <w:szCs w:val="24"/>
+        </w:rPr>
+        <w:t xml:space="preserve">[19] </w:t>
+      </w:r>
+      <w:r>
+        <w:rPr>
+          <w:rFonts w:ascii="Times New Roman" w:hAnsi="Times New Roman" w:cs="Times New Roman"/>
+          <w:sz w:val="24"/>
+          <w:szCs w:val="24"/>
+        </w:rPr>
+        <w:t>topic that has attracted computer scientists to use AI techniques because of the availability of digital information. But there are also some challenges related to this area, such as:</w:t>
       </w:r>
     </w:p>
     <w:p>
       <w:pPr>
+        <w:pStyle w:val="ListParagraph"/>
+        <w:numPr>
+          <w:ilvl w:val="0"/>
+          <w:numId w:val="8"/>
+        </w:numPr>
         <w:jc w:val="both"/>
         <w:rPr>
           <w:rFonts w:ascii="Times New Roman" w:hAnsi="Times New Roman" w:cs="Times New Roman"/>
@@ -4189,6 +4416,245 @@
           <w:sz w:val="24"/>
           <w:szCs w:val="24"/>
         </w:rPr>
+        <w:lastRenderedPageBreak/>
+        <w:t>Parsing a genome in order to find the segments of DNA with various biological roles (sequences that encode proteins or that control when and where proteins are expressed).</w:t>
+      </w:r>
+    </w:p>
+    <w:p>
+      <w:pPr>
+        <w:pStyle w:val="ListParagraph"/>
+        <w:numPr>
+          <w:ilvl w:val="0"/>
+          <w:numId w:val="8"/>
+        </w:numPr>
+        <w:jc w:val="both"/>
+        <w:rPr>
+          <w:rFonts w:ascii="Times New Roman" w:hAnsi="Times New Roman" w:cs="Times New Roman"/>
+          <w:sz w:val="24"/>
+          <w:szCs w:val="24"/>
+        </w:rPr>
+      </w:pPr>
+      <w:r>
+        <w:rPr>
+          <w:rFonts w:ascii="Times New Roman" w:hAnsi="Times New Roman" w:cs="Times New Roman"/>
+          <w:sz w:val="24"/>
+          <w:szCs w:val="24"/>
+        </w:rPr>
+        <w:t>Aligning</w:t>
+      </w:r>
+      <w:r>
+        <w:rPr>
+          <w:rFonts w:ascii="Times New Roman" w:hAnsi="Times New Roman" w:cs="Times New Roman"/>
+          <w:sz w:val="24"/>
+          <w:szCs w:val="24"/>
+        </w:rPr>
+        <w:t xml:space="preserve"> the sequences of DNA in order to check for similarity between them.</w:t>
+      </w:r>
+    </w:p>
+    <w:p>
+      <w:pPr>
+        <w:jc w:val="both"/>
+        <w:rPr>
+          <w:rFonts w:ascii="Times New Roman" w:hAnsi="Times New Roman" w:cs="Times New Roman"/>
+          <w:sz w:val="24"/>
+          <w:szCs w:val="24"/>
+        </w:rPr>
+      </w:pPr>
+      <w:r>
+        <w:rPr>
+          <w:rFonts w:ascii="Times New Roman" w:hAnsi="Times New Roman" w:cs="Times New Roman"/>
+          <w:sz w:val="24"/>
+          <w:szCs w:val="24"/>
+        </w:rPr>
+        <w:t>BLAST ?</w:t>
+      </w:r>
+    </w:p>
+    <w:p>
+      <w:pPr>
+        <w:jc w:val="both"/>
+        <w:rPr>
+          <w:rFonts w:ascii="Times New Roman" w:hAnsi="Times New Roman" w:cs="Times New Roman"/>
+          <w:sz w:val="24"/>
+          <w:szCs w:val="24"/>
+        </w:rPr>
+      </w:pPr>
+      <w:r>
+        <w:rPr>
+          <w:rFonts w:ascii="Times New Roman" w:hAnsi="Times New Roman" w:cs="Times New Roman"/>
+          <w:sz w:val="24"/>
+          <w:szCs w:val="24"/>
+        </w:rPr>
+        <w:t xml:space="preserve"> </w:t>
+      </w:r>
+      <w:r>
+        <w:rPr>
+          <w:rFonts w:ascii="Times New Roman" w:hAnsi="Times New Roman" w:cs="Times New Roman"/>
+          <w:sz w:val="24"/>
+          <w:szCs w:val="24"/>
+        </w:rPr>
+        <w:t>[9] Russel, S.J., Norvig, P.: Artificial Intelligence, A Modern Approach, Third Edition, Prentice Hall, New Jersey, 2010.</w:t>
+      </w:r>
+    </w:p>
+    <w:p>
+      <w:pPr>
+        <w:jc w:val="both"/>
+        <w:rPr>
+          <w:rFonts w:ascii="Times New Roman" w:hAnsi="Times New Roman" w:cs="Times New Roman"/>
+          <w:sz w:val="24"/>
+          <w:szCs w:val="24"/>
+        </w:rPr>
+      </w:pPr>
+      <w:r>
+        <w:rPr>
+          <w:rFonts w:ascii="Times New Roman" w:hAnsi="Times New Roman" w:cs="Times New Roman"/>
+          <w:sz w:val="24"/>
+          <w:szCs w:val="24"/>
+        </w:rPr>
+        <w:t xml:space="preserve">[10] Buchanan, B.G.: A (very) brief history of Artificial Intelligence, </w:t>
+      </w:r>
+      <w:r>
+        <w:rPr>
+          <w:rFonts w:ascii="Times New Roman" w:hAnsi="Times New Roman" w:cs="Times New Roman"/>
+          <w:sz w:val="24"/>
+          <w:szCs w:val="24"/>
+        </w:rPr>
+        <w:t xml:space="preserve">AI Magazine, </w:t>
+      </w:r>
+      <w:r>
+        <w:rPr>
+          <w:rFonts w:ascii="Times New Roman" w:hAnsi="Times New Roman" w:cs="Times New Roman"/>
+          <w:sz w:val="24"/>
+          <w:szCs w:val="24"/>
+        </w:rPr>
+        <w:t xml:space="preserve">4(2006), </w:t>
+      </w:r>
+      <w:r>
+        <w:rPr>
+          <w:rFonts w:ascii="Times New Roman" w:hAnsi="Times New Roman" w:cs="Times New Roman"/>
+          <w:sz w:val="24"/>
+          <w:szCs w:val="24"/>
+        </w:rPr>
+        <w:t>53-60.</w:t>
+      </w:r>
+    </w:p>
+    <w:p>
+      <w:pPr>
+        <w:jc w:val="both"/>
+        <w:rPr>
+          <w:rFonts w:ascii="Times New Roman" w:hAnsi="Times New Roman" w:cs="Times New Roman"/>
+          <w:sz w:val="24"/>
+          <w:szCs w:val="24"/>
+        </w:rPr>
+      </w:pPr>
+      <w:r>
+        <w:rPr>
+          <w:rFonts w:ascii="Times New Roman" w:hAnsi="Times New Roman" w:cs="Times New Roman"/>
+          <w:sz w:val="24"/>
+          <w:szCs w:val="24"/>
+        </w:rPr>
+        <w:t>[11]</w:t>
+      </w:r>
+      <w:r>
+        <w:rPr>
+          <w:rFonts w:ascii="Times New Roman" w:hAnsi="Times New Roman" w:cs="Times New Roman"/>
+          <w:sz w:val="24"/>
+          <w:szCs w:val="24"/>
+        </w:rPr>
+        <w:t xml:space="preserve"> Goertzel, B., Mossbridge, J., Monroe, E., Hanson, D., Yu, G: Loving AI: Humanoid Robots as Agents of Human Consciousness Expansion, 2017.</w:t>
+      </w:r>
+    </w:p>
+    <w:p>
+      <w:pPr>
+        <w:jc w:val="both"/>
+        <w:rPr>
+          <w:rFonts w:ascii="Times New Roman" w:hAnsi="Times New Roman" w:cs="Times New Roman"/>
+          <w:sz w:val="24"/>
+          <w:szCs w:val="24"/>
+        </w:rPr>
+      </w:pPr>
+      <w:r>
+        <w:rPr>
+          <w:rFonts w:ascii="Times New Roman" w:hAnsi="Times New Roman" w:cs="Times New Roman"/>
+          <w:sz w:val="24"/>
+          <w:szCs w:val="24"/>
+        </w:rPr>
+        <w:t>[12</w:t>
+      </w:r>
+      <w:r>
+        <w:rPr>
+          <w:rFonts w:ascii="Times New Roman" w:hAnsi="Times New Roman" w:cs="Times New Roman"/>
+          <w:sz w:val="24"/>
+          <w:szCs w:val="24"/>
+        </w:rPr>
+        <w:t xml:space="preserve">] </w:t>
+      </w:r>
+      <w:r>
+        <w:rPr>
+          <w:rFonts w:ascii="Times New Roman" w:hAnsi="Times New Roman" w:cs="Times New Roman"/>
+          <w:sz w:val="24"/>
+          <w:szCs w:val="24"/>
+        </w:rPr>
+        <w:t>Kim, S.S.Y., Dohler, M., Dasgupta, P.: The Internet of Skills: The use of 5</w:t>
+      </w:r>
+      <w:r>
+        <w:rPr>
+          <w:rFonts w:ascii="Times New Roman" w:hAnsi="Times New Roman" w:cs="Times New Roman"/>
+          <w:sz w:val="24"/>
+          <w:szCs w:val="24"/>
+          <w:vertAlign w:val="superscript"/>
+        </w:rPr>
+        <w:t>th</w:t>
+      </w:r>
+      <w:r>
+        <w:rPr>
+          <w:rFonts w:ascii="Times New Roman" w:hAnsi="Times New Roman" w:cs="Times New Roman"/>
+          <w:sz w:val="24"/>
+          <w:szCs w:val="24"/>
+        </w:rPr>
+        <w:t xml:space="preserve"> generation telecommunications, haptics and artificial intelligence in robotic surgery. BJU International, 2018.</w:t>
+      </w:r>
+    </w:p>
+    <w:p>
+      <w:pPr>
+        <w:jc w:val="both"/>
+        <w:rPr>
+          <w:rFonts w:ascii="Times New Roman" w:hAnsi="Times New Roman" w:cs="Times New Roman"/>
+          <w:sz w:val="24"/>
+          <w:szCs w:val="24"/>
+        </w:rPr>
+      </w:pPr>
+      <w:r>
+        <w:rPr>
+          <w:rFonts w:ascii="Times New Roman" w:hAnsi="Times New Roman" w:cs="Times New Roman"/>
+          <w:sz w:val="24"/>
+          <w:szCs w:val="24"/>
+        </w:rPr>
+        <w:t>[13</w:t>
+      </w:r>
+      <w:r>
+        <w:rPr>
+          <w:rFonts w:ascii="Times New Roman" w:hAnsi="Times New Roman" w:cs="Times New Roman"/>
+          <w:sz w:val="24"/>
+          <w:szCs w:val="24"/>
+        </w:rPr>
+        <w:t>] Hashimoto, D.A., Rosman, G., Rus, D., Meireles, O.R.: Artificial Intelligence in Surgery: Promises and Perils, Annals of Surgery, 2018.</w:t>
+      </w:r>
+    </w:p>
+    <w:p>
+      <w:pPr>
+        <w:jc w:val="both"/>
+        <w:rPr>
+          <w:rFonts w:ascii="Times New Roman" w:hAnsi="Times New Roman" w:cs="Times New Roman"/>
+          <w:sz w:val="24"/>
+          <w:szCs w:val="24"/>
+        </w:rPr>
+      </w:pPr>
+      <w:r>
+        <w:rPr>
+          <w:rFonts w:ascii="Times New Roman" w:hAnsi="Times New Roman" w:cs="Times New Roman"/>
+          <w:sz w:val="24"/>
+          <w:szCs w:val="24"/>
+        </w:rPr>
         <w:t>[14</w:t>
       </w:r>
       <w:r>
@@ -4198,6 +4664,136 @@
           <w:szCs w:val="24"/>
         </w:rPr>
         <w:t>] Binner, J.M., Kendall, G., Chen, S.H.: Applications of Artificial Intelligence in Finance and Economics, Advances in Econometrics, 19(2004).</w:t>
+      </w:r>
+    </w:p>
+    <w:p>
+      <w:pPr>
+        <w:jc w:val="both"/>
+        <w:rPr>
+          <w:rFonts w:ascii="Times New Roman" w:hAnsi="Times New Roman" w:cs="Times New Roman"/>
+          <w:sz w:val="24"/>
+          <w:szCs w:val="24"/>
+        </w:rPr>
+      </w:pPr>
+      <w:r>
+        <w:rPr>
+          <w:rFonts w:ascii="Times New Roman" w:hAnsi="Times New Roman" w:cs="Times New Roman"/>
+          <w:sz w:val="24"/>
+          <w:szCs w:val="24"/>
+        </w:rPr>
+        <w:t>[15] Keedwell, E., Narayanan, A.: Intelligent Bioinformatics, John Wiley &amp; Sons, Ltd,</w:t>
+      </w:r>
+      <w:r>
+        <w:rPr>
+          <w:rFonts w:ascii="Times New Roman" w:hAnsi="Times New Roman" w:cs="Times New Roman"/>
+          <w:sz w:val="24"/>
+          <w:szCs w:val="24"/>
+        </w:rPr>
+        <w:t xml:space="preserve"> </w:t>
+      </w:r>
+      <w:r>
+        <w:rPr>
+          <w:rFonts w:ascii="Times New Roman" w:hAnsi="Times New Roman" w:cs="Times New Roman"/>
+          <w:sz w:val="24"/>
+          <w:szCs w:val="24"/>
+        </w:rPr>
+        <w:t xml:space="preserve">2005. </w:t>
+      </w:r>
+    </w:p>
+    <w:p>
+      <w:pPr>
+        <w:jc w:val="both"/>
+        <w:rPr>
+          <w:rFonts w:ascii="Times New Roman" w:hAnsi="Times New Roman" w:cs="Times New Roman"/>
+          <w:sz w:val="24"/>
+          <w:szCs w:val="24"/>
+        </w:rPr>
+      </w:pPr>
+      <w:r>
+        <w:rPr>
+          <w:rFonts w:ascii="Times New Roman" w:hAnsi="Times New Roman" w:cs="Times New Roman"/>
+          <w:sz w:val="24"/>
+          <w:szCs w:val="24"/>
+        </w:rPr>
+        <w:t>[16] Luscombe, N.M., Greenbaum, D., Gerstein, M.: What is Bioinformatics? A proposed definition and overview of the field, Methods of Information in Medicine, 40(2001), 346-358.</w:t>
+      </w:r>
+    </w:p>
+    <w:p>
+      <w:pPr>
+        <w:jc w:val="both"/>
+        <w:rPr>
+          <w:rFonts w:ascii="Times New Roman" w:hAnsi="Times New Roman" w:cs="Times New Roman"/>
+          <w:sz w:val="24"/>
+          <w:szCs w:val="24"/>
+        </w:rPr>
+      </w:pPr>
+      <w:r>
+        <w:rPr>
+          <w:rFonts w:ascii="Times New Roman" w:hAnsi="Times New Roman" w:cs="Times New Roman"/>
+          <w:sz w:val="24"/>
+          <w:szCs w:val="24"/>
+        </w:rPr>
+        <w:t>[17] Lindsay, R.K., Buchanan, B.G., Feigenbaum, E.A., Lederberg, J.: DENDRAL: a case study of the first expert system for scientific hypothesis formation, Artificial Intelligence, 61(1993), 209-261.</w:t>
+      </w:r>
+    </w:p>
+    <w:p>
+      <w:pPr>
+        <w:jc w:val="both"/>
+        <w:rPr>
+          <w:rFonts w:ascii="Times New Roman" w:hAnsi="Times New Roman" w:cs="Times New Roman"/>
+          <w:sz w:val="24"/>
+          <w:szCs w:val="24"/>
+        </w:rPr>
+      </w:pPr>
+      <w:r>
+        <w:rPr>
+          <w:rFonts w:ascii="Times New Roman" w:hAnsi="Times New Roman" w:cs="Times New Roman"/>
+          <w:sz w:val="24"/>
+          <w:szCs w:val="24"/>
+        </w:rPr>
+        <w:t>[18] Feigenbaum, E.A., Buchanan, B.G, Lederberg, J.: On generality and problem solving: a case study using the DENDRAL program, Stanford Artificial Intelligence Project</w:t>
+      </w:r>
+      <w:r>
+        <w:rPr>
+          <w:rFonts w:ascii="Times New Roman" w:hAnsi="Times New Roman" w:cs="Times New Roman"/>
+          <w:sz w:val="24"/>
+          <w:szCs w:val="24"/>
+        </w:rPr>
+        <w:t xml:space="preserve"> Memo No.131</w:t>
+      </w:r>
+      <w:r>
+        <w:rPr>
+          <w:rFonts w:ascii="Times New Roman" w:hAnsi="Times New Roman" w:cs="Times New Roman"/>
+          <w:sz w:val="24"/>
+          <w:szCs w:val="24"/>
+        </w:rPr>
+        <w:t>, 1970.</w:t>
+      </w:r>
+    </w:p>
+    <w:p>
+      <w:pPr>
+        <w:jc w:val="both"/>
+        <w:rPr>
+          <w:rFonts w:ascii="Times New Roman" w:hAnsi="Times New Roman" w:cs="Times New Roman"/>
+          <w:sz w:val="24"/>
+          <w:szCs w:val="24"/>
+        </w:rPr>
+      </w:pPr>
+      <w:r>
+        <w:rPr>
+          <w:rFonts w:ascii="Times New Roman" w:hAnsi="Times New Roman" w:cs="Times New Roman"/>
+          <w:sz w:val="24"/>
+          <w:szCs w:val="24"/>
+        </w:rPr>
+        <w:t xml:space="preserve">[19] Ezziane, Z.: </w:t>
+      </w:r>
+      <w:r>
+        <w:rPr>
+          <w:rFonts w:ascii="Times New Roman" w:hAnsi="Times New Roman" w:cs="Times New Roman"/>
+          <w:sz w:val="24"/>
+          <w:szCs w:val="24"/>
+        </w:rPr>
+        <w:t>Applications of artificial intelligence in bioinformatics: a review, Expert Systems with Applications, 30(2006), 2-10.</w:t>
       </w:r>
     </w:p>
     <w:sectPr>
@@ -4526,6 +5122,119 @@
     </w:lvl>
   </w:abstractNum>
   <w:abstractNum w:abstractNumId="3">
+    <w:nsid w:val="1DDA67F7"/>
+    <w:multiLevelType w:val="hybridMultilevel"/>
+    <w:tmpl w:val="5BC60EF4"/>
+    <w:lvl w:ilvl="0" w:tplc="04090001">
+      <w:start w:val="1"/>
+      <w:numFmt w:val="bullet"/>
+      <w:lvlText w:val=""/>
+      <w:lvlJc w:val="left"/>
+      <w:pPr>
+        <w:ind w:left="1080" w:hanging="360"/>
+      </w:pPr>
+      <w:rPr>
+        <w:rFonts w:ascii="Symbol" w:hAnsi="Symbol" w:hint="default"/>
+      </w:rPr>
+    </w:lvl>
+    <w:lvl w:ilvl="1" w:tplc="04090003" w:tentative="1">
+      <w:start w:val="1"/>
+      <w:numFmt w:val="bullet"/>
+      <w:lvlText w:val="o"/>
+      <w:lvlJc w:val="left"/>
+      <w:pPr>
+        <w:ind w:left="1800" w:hanging="360"/>
+      </w:pPr>
+      <w:rPr>
+        <w:rFonts w:ascii="Courier New" w:hAnsi="Courier New" w:cs="Courier New" w:hint="default"/>
+      </w:rPr>
+    </w:lvl>
+    <w:lvl w:ilvl="2" w:tplc="04090005" w:tentative="1">
+      <w:start w:val="1"/>
+      <w:numFmt w:val="bullet"/>
+      <w:lvlText w:val=""/>
+      <w:lvlJc w:val="left"/>
+      <w:pPr>
+        <w:ind w:left="2520" w:hanging="360"/>
+      </w:pPr>
+      <w:rPr>
+        <w:rFonts w:ascii="Wingdings" w:hAnsi="Wingdings" w:hint="default"/>
+      </w:rPr>
+    </w:lvl>
+    <w:lvl w:ilvl="3" w:tplc="04090001" w:tentative="1">
+      <w:start w:val="1"/>
+      <w:numFmt w:val="bullet"/>
+      <w:lvlText w:val=""/>
+      <w:lvlJc w:val="left"/>
+      <w:pPr>
+        <w:ind w:left="3240" w:hanging="360"/>
+      </w:pPr>
+      <w:rPr>
+        <w:rFonts w:ascii="Symbol" w:hAnsi="Symbol" w:hint="default"/>
+      </w:rPr>
+    </w:lvl>
+    <w:lvl w:ilvl="4" w:tplc="04090003" w:tentative="1">
+      <w:start w:val="1"/>
+      <w:numFmt w:val="bullet"/>
+      <w:lvlText w:val="o"/>
+      <w:lvlJc w:val="left"/>
+      <w:pPr>
+        <w:ind w:left="3960" w:hanging="360"/>
+      </w:pPr>
+      <w:rPr>
+        <w:rFonts w:ascii="Courier New" w:hAnsi="Courier New" w:cs="Courier New" w:hint="default"/>
+      </w:rPr>
+    </w:lvl>
+    <w:lvl w:ilvl="5" w:tplc="04090005" w:tentative="1">
+      <w:start w:val="1"/>
+      <w:numFmt w:val="bullet"/>
+      <w:lvlText w:val=""/>
+      <w:lvlJc w:val="left"/>
+      <w:pPr>
+        <w:ind w:left="4680" w:hanging="360"/>
+      </w:pPr>
+      <w:rPr>
+        <w:rFonts w:ascii="Wingdings" w:hAnsi="Wingdings" w:hint="default"/>
+      </w:rPr>
+    </w:lvl>
+    <w:lvl w:ilvl="6" w:tplc="04090001" w:tentative="1">
+      <w:start w:val="1"/>
+      <w:numFmt w:val="bullet"/>
+      <w:lvlText w:val=""/>
+      <w:lvlJc w:val="left"/>
+      <w:pPr>
+        <w:ind w:left="5400" w:hanging="360"/>
+      </w:pPr>
+      <w:rPr>
+        <w:rFonts w:ascii="Symbol" w:hAnsi="Symbol" w:hint="default"/>
+      </w:rPr>
+    </w:lvl>
+    <w:lvl w:ilvl="7" w:tplc="04090003" w:tentative="1">
+      <w:start w:val="1"/>
+      <w:numFmt w:val="bullet"/>
+      <w:lvlText w:val="o"/>
+      <w:lvlJc w:val="left"/>
+      <w:pPr>
+        <w:ind w:left="6120" w:hanging="360"/>
+      </w:pPr>
+      <w:rPr>
+        <w:rFonts w:ascii="Courier New" w:hAnsi="Courier New" w:cs="Courier New" w:hint="default"/>
+      </w:rPr>
+    </w:lvl>
+    <w:lvl w:ilvl="8" w:tplc="04090005" w:tentative="1">
+      <w:start w:val="1"/>
+      <w:numFmt w:val="bullet"/>
+      <w:lvlText w:val=""/>
+      <w:lvlJc w:val="left"/>
+      <w:pPr>
+        <w:ind w:left="6840" w:hanging="360"/>
+      </w:pPr>
+      <w:rPr>
+        <w:rFonts w:ascii="Wingdings" w:hAnsi="Wingdings" w:hint="default"/>
+      </w:rPr>
+    </w:lvl>
+  </w:abstractNum>
+  <w:abstractNum w:abstractNumId="4">
     <w:nsid w:val="25CA7D29"/>
     <w:multiLevelType w:val="hybridMultilevel"/>
     <w:tmpl w:val="3CD8A516"/>
@@ -4639,7 +5348,7 @@
       </w:rPr>
     </w:lvl>
   </w:abstractNum>
-  <w:abstractNum w:abstractNumId="4">
+  <w:abstractNum w:abstractNumId="5">
     <w:nsid w:val="2FBC6973"/>
     <w:multiLevelType w:val="hybridMultilevel"/>
     <w:tmpl w:val="520E5CCC"/>
@@ -4752,7 +5461,7 @@
       </w:rPr>
     </w:lvl>
   </w:abstractNum>
-  <w:abstractNum w:abstractNumId="5">
+  <w:abstractNum w:abstractNumId="6">
     <w:nsid w:val="4A6D7184"/>
     <w:multiLevelType w:val="hybridMultilevel"/>
     <w:tmpl w:val="5FD26E94"/>
@@ -4865,7 +5574,7 @@
       </w:rPr>
     </w:lvl>
   </w:abstractNum>
-  <w:abstractNum w:abstractNumId="6">
+  <w:abstractNum w:abstractNumId="7">
     <w:nsid w:val="748A137C"/>
     <w:multiLevelType w:val="hybridMultilevel"/>
     <w:tmpl w:val="7EE8F346"/>
@@ -4982,22 +5691,25 @@
     <w:abstractNumId w:val="1"/>
   </w:num>
   <w:num w:numId="2">
-    <w:abstractNumId w:val="5"/>
+    <w:abstractNumId w:val="6"/>
   </w:num>
   <w:num w:numId="3">
-    <w:abstractNumId w:val="3"/>
+    <w:abstractNumId w:val="4"/>
   </w:num>
   <w:num w:numId="4">
     <w:abstractNumId w:val="0"/>
   </w:num>
   <w:num w:numId="5">
-    <w:abstractNumId w:val="4"/>
+    <w:abstractNumId w:val="5"/>
   </w:num>
   <w:num w:numId="6">
     <w:abstractNumId w:val="2"/>
   </w:num>
   <w:num w:numId="7">
-    <w:abstractNumId w:val="6"/>
+    <w:abstractNumId w:val="7"/>
+  </w:num>
+  <w:num w:numId="8">
+    <w:abstractNumId w:val="3"/>
   </w:num>
 </w:numbering>
 </file>

</xml_diff>

<commit_message>
finished chapter 3 but needs proofreading
</commit_message>
<xml_diff>
--- a/Chapter 3 - Artificial Intelligence.docx
+++ b/Chapter 3 - Artificial Intelligence.docx
@@ -4374,10 +4374,19 @@
       <w:r>
         <w:rPr>
           <w:rFonts w:ascii="Times New Roman" w:hAnsi="Times New Roman" w:cs="Times New Roman"/>
-          <w:sz w:val="24"/>
-          <w:szCs w:val="24"/>
-        </w:rPr>
-        <w:t xml:space="preserve">DNA sequence analysis is another </w:t>
+          <w:b/>
+          <w:sz w:val="24"/>
+          <w:szCs w:val="24"/>
+        </w:rPr>
+        <w:t>DNA sequence analysis</w:t>
+      </w:r>
+      <w:r>
+        <w:rPr>
+          <w:rFonts w:ascii="Times New Roman" w:hAnsi="Times New Roman" w:cs="Times New Roman"/>
+          <w:sz w:val="24"/>
+          <w:szCs w:val="24"/>
+        </w:rPr>
+        <w:t xml:space="preserve"> is another </w:t>
       </w:r>
       <w:r>
         <w:rPr>
@@ -4448,11 +4457,28 @@
           <w:sz w:val="24"/>
           <w:szCs w:val="24"/>
         </w:rPr>
-        <w:t xml:space="preserve"> the sequences of DNA in order to check for similarity between them.</w:t>
+        <w:t xml:space="preserve"> the sequences of DNA </w:t>
+      </w:r>
+      <w:r>
+        <w:rPr>
+          <w:rFonts w:ascii="Times New Roman" w:hAnsi="Times New Roman" w:cs="Times New Roman"/>
+          <w:sz w:val="24"/>
+          <w:szCs w:val="24"/>
+        </w:rPr>
+        <w:t>in order to check for similarities</w:t>
+      </w:r>
+      <w:r>
+        <w:rPr>
+          <w:rFonts w:ascii="Times New Roman" w:hAnsi="Times New Roman" w:cs="Times New Roman"/>
+          <w:sz w:val="24"/>
+          <w:szCs w:val="24"/>
+        </w:rPr>
+        <w:t xml:space="preserve"> between them.</w:t>
       </w:r>
     </w:p>
     <w:p>
       <w:pPr>
+        <w:ind w:firstLine="360"/>
         <w:jc w:val="both"/>
         <w:rPr>
           <w:rFonts w:ascii="Times New Roman" w:hAnsi="Times New Roman" w:cs="Times New Roman"/>
@@ -4466,11 +4492,101 @@
           <w:sz w:val="24"/>
           <w:szCs w:val="24"/>
         </w:rPr>
-        <w:t>BLAST ?</w:t>
+        <w:t>Sequencing by Hybridization (SBH)</w:t>
+      </w:r>
+      <w:r>
+        <w:rPr>
+          <w:rFonts w:ascii="Times New Roman" w:hAnsi="Times New Roman" w:cs="Times New Roman"/>
+          <w:sz w:val="24"/>
+          <w:szCs w:val="24"/>
+        </w:rPr>
+        <w:t xml:space="preserve"> [19]</w:t>
+      </w:r>
+      <w:r>
+        <w:rPr>
+          <w:rFonts w:ascii="Times New Roman" w:hAnsi="Times New Roman" w:cs="Times New Roman"/>
+          <w:sz w:val="24"/>
+          <w:szCs w:val="24"/>
+        </w:rPr>
+        <w:t xml:space="preserve">, also called “sequencing by k-tuple composition” is a method </w:t>
+      </w:r>
+      <w:r>
+        <w:rPr>
+          <w:rFonts w:ascii="Times New Roman" w:hAnsi="Times New Roman" w:cs="Times New Roman"/>
+          <w:sz w:val="24"/>
+          <w:szCs w:val="24"/>
+        </w:rPr>
+        <w:t xml:space="preserve">to determine the order in which nucleotides appear in a strand of DNA. It </w:t>
+      </w:r>
+      <w:r>
+        <w:rPr>
+          <w:rFonts w:ascii="Times New Roman" w:hAnsi="Times New Roman" w:cs="Times New Roman"/>
+          <w:sz w:val="24"/>
+          <w:szCs w:val="24"/>
+        </w:rPr>
+        <w:t>uses a matrix</w:t>
+      </w:r>
+      <w:r>
+        <w:rPr>
+          <w:rFonts w:ascii="Times New Roman" w:hAnsi="Times New Roman" w:cs="Times New Roman"/>
+          <w:sz w:val="24"/>
+          <w:szCs w:val="24"/>
+        </w:rPr>
+        <w:t>, or chip, with a fixed number of features and each one can accommodate one probe, consisting of smaller sequences of k nucleotides</w:t>
+      </w:r>
+      <w:r>
+        <w:rPr>
+          <w:rFonts w:ascii="Times New Roman" w:hAnsi="Times New Roman" w:cs="Times New Roman"/>
+          <w:sz w:val="24"/>
+          <w:szCs w:val="24"/>
+        </w:rPr>
+        <w:t>,</w:t>
+      </w:r>
+      <w:r>
+        <w:rPr>
+          <w:rFonts w:ascii="Times New Roman" w:hAnsi="Times New Roman" w:cs="Times New Roman"/>
+          <w:sz w:val="24"/>
+          <w:szCs w:val="24"/>
+        </w:rPr>
+        <w:t xml:space="preserve"> to be searched in the DNA strand.</w:t>
+      </w:r>
+      <w:r>
+        <w:rPr>
+          <w:rFonts w:ascii="Times New Roman" w:hAnsi="Times New Roman" w:cs="Times New Roman"/>
+          <w:sz w:val="24"/>
+          <w:szCs w:val="24"/>
+        </w:rPr>
+        <w:t xml:space="preserve"> This leads to a combinatorial constraint that limits the use of classical algorithms to piece together the entire sequence of the DNA strand of interest. Usually k is between 8 and 10, so a chip with k=8 will have 4</w:t>
+      </w:r>
+      <w:r>
+        <w:rPr>
+          <w:rFonts w:ascii="Times New Roman" w:hAnsi="Times New Roman" w:cs="Times New Roman"/>
+          <w:sz w:val="24"/>
+          <w:szCs w:val="24"/>
+          <w:vertAlign w:val="superscript"/>
+        </w:rPr>
+        <w:t>8</w:t>
+      </w:r>
+      <w:r>
+        <w:rPr>
+          <w:rFonts w:ascii="Times New Roman" w:hAnsi="Times New Roman" w:cs="Times New Roman"/>
+          <w:sz w:val="24"/>
+          <w:szCs w:val="24"/>
+        </w:rPr>
+        <w:t xml:space="preserve"> = 65 536 probes on it that will allow researchers to reconstruct only 200 nucleotides long sequences.</w:t>
+      </w:r>
+      <w:r>
+        <w:rPr>
+          <w:rFonts w:ascii="Times New Roman" w:hAnsi="Times New Roman" w:cs="Times New Roman"/>
+          <w:sz w:val="24"/>
+          <w:szCs w:val="24"/>
+        </w:rPr>
+        <w:t xml:space="preserve"> </w:t>
       </w:r>
     </w:p>
     <w:p>
       <w:pPr>
+        <w:ind w:firstLine="360"/>
         <w:jc w:val="both"/>
         <w:rPr>
           <w:rFonts w:ascii="Times New Roman" w:hAnsi="Times New Roman" w:cs="Times New Roman"/>
@@ -4484,6 +4600,46 @@
           <w:sz w:val="24"/>
           <w:szCs w:val="24"/>
         </w:rPr>
+        <w:t>In SBH, an appropriate length probe must be used to unambiguously determine a target sequence of length N.</w:t>
+      </w:r>
+      <w:r>
+        <w:rPr>
+          <w:rFonts w:ascii="Times New Roman" w:hAnsi="Times New Roman" w:cs="Times New Roman"/>
+          <w:sz w:val="24"/>
+          <w:szCs w:val="24"/>
+        </w:rPr>
+        <w:t xml:space="preserve"> When the sequence is larger than 40 nucleotides, a probe of length k=4 cannot be used to reconstruct the target with a high probability of success. As N increases, the probability of redundancy in the target increases, making unambiguous reconstruction difficult. Hence the AI methods are well suited to solve the DNA sequencing problem and obtain a near optimal solution.</w:t>
+      </w:r>
+      <w:r>
+        <w:rPr>
+          <w:rFonts w:ascii="Times New Roman" w:hAnsi="Times New Roman" w:cs="Times New Roman"/>
+          <w:sz w:val="24"/>
+          <w:szCs w:val="24"/>
+        </w:rPr>
+        <w:t xml:space="preserve"> DIMANTS [19] is a multi-casts ant system that uses a heuristic approach based on social </w:t>
+      </w:r>
+      <w:r>
+        <w:rPr>
+          <w:rFonts w:ascii="Times New Roman" w:hAnsi="Times New Roman" w:cs="Times New Roman"/>
+          <w:sz w:val="24"/>
+          <w:szCs w:val="24"/>
+        </w:rPr>
+        <w:t>insects’</w:t>
+      </w:r>
+      <w:r>
+        <w:rPr>
+          <w:rFonts w:ascii="Times New Roman" w:hAnsi="Times New Roman" w:cs="Times New Roman"/>
+          <w:sz w:val="24"/>
+          <w:szCs w:val="24"/>
+        </w:rPr>
+        <w:t xml:space="preserve"> organization.</w:t>
+      </w:r>
+      <w:r>
+        <w:rPr>
+          <w:rFonts w:ascii="Times New Roman" w:hAnsi="Times New Roman" w:cs="Times New Roman"/>
+          <w:sz w:val="24"/>
+          <w:szCs w:val="24"/>
+        </w:rPr>
         <w:t xml:space="preserve"> </w:t>
       </w:r>
       <w:r>
@@ -4492,11 +4648,20 @@
           <w:sz w:val="24"/>
           <w:szCs w:val="24"/>
         </w:rPr>
-        <w:t>[9] Russel, S.J., Norvig, P.: Artificial Intelligence, A Modern Approach, Third Edition, Prentice Hall, New Jersey, 2010.</w:t>
+        <w:t>Also, evolutionary programming has been applied for DNA sequencing with very good results after numerous simulations.</w:t>
+      </w:r>
+      <w:r>
+        <w:rPr>
+          <w:rFonts w:ascii="Times New Roman" w:hAnsi="Times New Roman" w:cs="Times New Roman"/>
+          <w:sz w:val="24"/>
+          <w:szCs w:val="24"/>
+        </w:rPr>
+        <w:t xml:space="preserve"> A hybrid genetic algorithm that had a greedy improvement managed to have over 95% optimal results when tested on sequences to up to 500 nucleotides and probes of length 10 [19].</w:t>
       </w:r>
     </w:p>
     <w:p>
       <w:pPr>
+        <w:ind w:firstLine="360"/>
         <w:jc w:val="both"/>
         <w:rPr>
           <w:rFonts w:ascii="Times New Roman" w:hAnsi="Times New Roman" w:cs="Times New Roman"/>
@@ -4510,35 +4675,734 @@
           <w:sz w:val="24"/>
           <w:szCs w:val="24"/>
         </w:rPr>
-        <w:t xml:space="preserve">[10] Buchanan, B.G.: A (very) brief history of Artificial Intelligence, </w:t>
-      </w:r>
-      <w:r>
-        <w:rPr>
-          <w:rFonts w:ascii="Times New Roman" w:hAnsi="Times New Roman" w:cs="Times New Roman"/>
-          <w:sz w:val="24"/>
-          <w:szCs w:val="24"/>
-        </w:rPr>
-        <w:t xml:space="preserve">AI Magazine, </w:t>
-      </w:r>
-      <w:r>
-        <w:rPr>
-          <w:rFonts w:ascii="Times New Roman" w:hAnsi="Times New Roman" w:cs="Times New Roman"/>
-          <w:sz w:val="24"/>
-          <w:szCs w:val="24"/>
-        </w:rPr>
-        <w:t xml:space="preserve">4(2006), </w:t>
-      </w:r>
-      <w:r>
-        <w:rPr>
-          <w:rFonts w:ascii="Times New Roman" w:hAnsi="Times New Roman" w:cs="Times New Roman"/>
-          <w:sz w:val="24"/>
-          <w:szCs w:val="24"/>
-        </w:rPr>
-        <w:t>53-60.</w:t>
+        <w:t>A summary of some of the most important applications of AI in bioinformatics is given in Table III.3, grouped by the techniques employed to analyze the data.</w:t>
       </w:r>
     </w:p>
     <w:p>
       <w:pPr>
+        <w:spacing w:after="0"/>
+        <w:ind w:firstLine="360"/>
+        <w:jc w:val="right"/>
+        <w:rPr>
+          <w:rFonts w:ascii="Times New Roman" w:hAnsi="Times New Roman" w:cs="Times New Roman"/>
+          <w:sz w:val="24"/>
+          <w:szCs w:val="24"/>
+        </w:rPr>
+      </w:pPr>
+      <w:r>
+        <w:rPr>
+          <w:rFonts w:ascii="Times New Roman" w:hAnsi="Times New Roman" w:cs="Times New Roman"/>
+          <w:b/>
+          <w:sz w:val="24"/>
+          <w:szCs w:val="24"/>
+        </w:rPr>
+        <w:t>Table III.3.</w:t>
+      </w:r>
+      <w:r>
+        <w:rPr>
+          <w:rFonts w:ascii="Times New Roman" w:hAnsi="Times New Roman" w:cs="Times New Roman"/>
+          <w:sz w:val="24"/>
+          <w:szCs w:val="24"/>
+        </w:rPr>
+        <w:t xml:space="preserve"> Some important applications of AI in the field of bioinformatics [</w:t>
+      </w:r>
+      <w:r>
+        <w:rPr>
+          <w:rFonts w:ascii="Times New Roman" w:hAnsi="Times New Roman" w:cs="Times New Roman"/>
+          <w:sz w:val="24"/>
+          <w:szCs w:val="24"/>
+        </w:rPr>
+        <w:t>15]</w:t>
+      </w:r>
+    </w:p>
+    <w:tbl>
+      <w:tblPr>
+        <w:tblStyle w:val="LightShading-Accent11"/>
+        <w:tblW w:w="0" w:type="auto"/>
+        <w:tblBorders>
+          <w:insideH w:val="single" w:sz="4" w:space="0" w:color="4F81BD" w:themeColor="accent1"/>
+          <w:insideV w:val="single" w:sz="4" w:space="0" w:color="4F81BD" w:themeColor="accent1"/>
+        </w:tblBorders>
+        <w:tblLook w:val="04A0"/>
+      </w:tblPr>
+      <w:tblGrid>
+        <w:gridCol w:w="2358"/>
+        <w:gridCol w:w="7218"/>
+      </w:tblGrid>
+      <w:tr>
+        <w:trPr>
+          <w:cnfStyle w:val="100000000000"/>
+        </w:trPr>
+        <w:tc>
+          <w:tcPr>
+            <w:cnfStyle w:val="001000000000"/>
+            <w:tcW w:w="2358" w:type="dxa"/>
+            <w:tcBorders>
+              <w:top w:val="none" w:sz="0" w:space="0" w:color="auto"/>
+              <w:left w:val="none" w:sz="0" w:space="0" w:color="auto"/>
+              <w:bottom w:val="none" w:sz="0" w:space="0" w:color="auto"/>
+              <w:right w:val="none" w:sz="0" w:space="0" w:color="auto"/>
+            </w:tcBorders>
+          </w:tcPr>
+          <w:p>
+            <w:pPr>
+              <w:jc w:val="center"/>
+              <w:rPr>
+                <w:rFonts w:ascii="Times New Roman" w:hAnsi="Times New Roman" w:cs="Times New Roman"/>
+                <w:color w:val="auto"/>
+                <w:sz w:val="24"/>
+                <w:szCs w:val="24"/>
+              </w:rPr>
+            </w:pPr>
+            <w:r>
+              <w:rPr>
+                <w:rFonts w:ascii="Times New Roman" w:hAnsi="Times New Roman" w:cs="Times New Roman"/>
+                <w:color w:val="auto"/>
+                <w:sz w:val="24"/>
+                <w:szCs w:val="24"/>
+              </w:rPr>
+              <w:t>Technique</w:t>
+            </w:r>
+          </w:p>
+        </w:tc>
+        <w:tc>
+          <w:tcPr>
+            <w:tcW w:w="7218" w:type="dxa"/>
+            <w:tcBorders>
+              <w:top w:val="none" w:sz="0" w:space="0" w:color="auto"/>
+              <w:left w:val="none" w:sz="0" w:space="0" w:color="auto"/>
+              <w:bottom w:val="none" w:sz="0" w:space="0" w:color="auto"/>
+              <w:right w:val="none" w:sz="0" w:space="0" w:color="auto"/>
+            </w:tcBorders>
+          </w:tcPr>
+          <w:p>
+            <w:pPr>
+              <w:jc w:val="center"/>
+              <w:cnfStyle w:val="100000000000"/>
+              <w:rPr>
+                <w:rFonts w:ascii="Times New Roman" w:hAnsi="Times New Roman" w:cs="Times New Roman"/>
+                <w:color w:val="auto"/>
+                <w:sz w:val="24"/>
+                <w:szCs w:val="24"/>
+              </w:rPr>
+            </w:pPr>
+            <w:r>
+              <w:rPr>
+                <w:rFonts w:ascii="Times New Roman" w:hAnsi="Times New Roman" w:cs="Times New Roman"/>
+                <w:color w:val="auto"/>
+                <w:sz w:val="24"/>
+                <w:szCs w:val="24"/>
+              </w:rPr>
+              <w:t>Bioinformatics applications</w:t>
+            </w:r>
+          </w:p>
+        </w:tc>
+      </w:tr>
+      <w:tr>
+        <w:trPr>
+          <w:cnfStyle w:val="000000100000"/>
+        </w:trPr>
+        <w:tc>
+          <w:tcPr>
+            <w:cnfStyle w:val="001000000000"/>
+            <w:tcW w:w="2358" w:type="dxa"/>
+            <w:tcBorders>
+              <w:left w:val="none" w:sz="0" w:space="0" w:color="auto"/>
+              <w:right w:val="none" w:sz="0" w:space="0" w:color="auto"/>
+            </w:tcBorders>
+          </w:tcPr>
+          <w:p>
+            <w:pPr>
+              <w:jc w:val="center"/>
+              <w:rPr>
+                <w:rFonts w:ascii="Times New Roman" w:hAnsi="Times New Roman" w:cs="Times New Roman"/>
+                <w:color w:val="auto"/>
+                <w:sz w:val="24"/>
+                <w:szCs w:val="24"/>
+              </w:rPr>
+            </w:pPr>
+            <w:r>
+              <w:rPr>
+                <w:rFonts w:ascii="Times New Roman" w:hAnsi="Times New Roman" w:cs="Times New Roman"/>
+                <w:color w:val="auto"/>
+                <w:sz w:val="24"/>
+                <w:szCs w:val="24"/>
+              </w:rPr>
+              <w:t>Nearest neighbor and clustering approaches</w:t>
+            </w:r>
+          </w:p>
+        </w:tc>
+        <w:tc>
+          <w:tcPr>
+            <w:tcW w:w="7218" w:type="dxa"/>
+            <w:tcBorders>
+              <w:left w:val="none" w:sz="0" w:space="0" w:color="auto"/>
+              <w:right w:val="none" w:sz="0" w:space="0" w:color="auto"/>
+            </w:tcBorders>
+          </w:tcPr>
+          <w:p>
+            <w:pPr>
+              <w:jc w:val="both"/>
+              <w:cnfStyle w:val="000000100000"/>
+              <w:rPr>
+                <w:rFonts w:ascii="Times New Roman" w:hAnsi="Times New Roman" w:cs="Times New Roman"/>
+                <w:color w:val="auto"/>
+                <w:sz w:val="24"/>
+                <w:szCs w:val="24"/>
+              </w:rPr>
+            </w:pPr>
+            <w:r>
+              <w:rPr>
+                <w:rFonts w:ascii="Times New Roman" w:hAnsi="Times New Roman" w:cs="Times New Roman"/>
+                <w:color w:val="auto"/>
+                <w:sz w:val="24"/>
+                <w:szCs w:val="24"/>
+              </w:rPr>
+              <w:t xml:space="preserve">Both algorithms could provide good solutions </w:t>
+            </w:r>
+            <w:r>
+              <w:rPr>
+                <w:rFonts w:ascii="Times New Roman" w:hAnsi="Times New Roman" w:cs="Times New Roman"/>
+                <w:color w:val="auto"/>
+                <w:sz w:val="24"/>
+                <w:szCs w:val="24"/>
+              </w:rPr>
+              <w:t>where implementation and computation time are a priority. They can be used to determine useful information from high-dimensional data, but also as a method for pre-processing data for use by other algorithms.</w:t>
+            </w:r>
+          </w:p>
+        </w:tc>
+      </w:tr>
+      <w:tr>
+        <w:tc>
+          <w:tcPr>
+            <w:cnfStyle w:val="001000000000"/>
+            <w:tcW w:w="2358" w:type="dxa"/>
+          </w:tcPr>
+          <w:p>
+            <w:pPr>
+              <w:jc w:val="center"/>
+              <w:rPr>
+                <w:rFonts w:ascii="Times New Roman" w:hAnsi="Times New Roman" w:cs="Times New Roman"/>
+                <w:color w:val="auto"/>
+                <w:sz w:val="24"/>
+                <w:szCs w:val="24"/>
+              </w:rPr>
+            </w:pPr>
+          </w:p>
+          <w:p>
+            <w:pPr>
+              <w:jc w:val="center"/>
+              <w:rPr>
+                <w:rFonts w:ascii="Times New Roman" w:hAnsi="Times New Roman" w:cs="Times New Roman"/>
+                <w:color w:val="auto"/>
+                <w:sz w:val="24"/>
+                <w:szCs w:val="24"/>
+              </w:rPr>
+            </w:pPr>
+          </w:p>
+          <w:p>
+            <w:pPr>
+              <w:jc w:val="center"/>
+              <w:rPr>
+                <w:rFonts w:ascii="Times New Roman" w:hAnsi="Times New Roman" w:cs="Times New Roman"/>
+                <w:color w:val="auto"/>
+                <w:sz w:val="24"/>
+                <w:szCs w:val="24"/>
+              </w:rPr>
+            </w:pPr>
+          </w:p>
+          <w:p>
+            <w:pPr>
+              <w:jc w:val="center"/>
+              <w:rPr>
+                <w:rFonts w:ascii="Times New Roman" w:hAnsi="Times New Roman" w:cs="Times New Roman"/>
+                <w:color w:val="auto"/>
+                <w:sz w:val="24"/>
+                <w:szCs w:val="24"/>
+              </w:rPr>
+            </w:pPr>
+          </w:p>
+          <w:p>
+            <w:pPr>
+              <w:jc w:val="center"/>
+              <w:rPr>
+                <w:rFonts w:ascii="Times New Roman" w:hAnsi="Times New Roman" w:cs="Times New Roman"/>
+                <w:color w:val="auto"/>
+                <w:sz w:val="24"/>
+                <w:szCs w:val="24"/>
+              </w:rPr>
+            </w:pPr>
+            <w:r>
+              <w:rPr>
+                <w:rFonts w:ascii="Times New Roman" w:hAnsi="Times New Roman" w:cs="Times New Roman"/>
+                <w:color w:val="auto"/>
+                <w:sz w:val="24"/>
+                <w:szCs w:val="24"/>
+              </w:rPr>
+              <w:t>Decision trees</w:t>
+            </w:r>
+          </w:p>
+        </w:tc>
+        <w:tc>
+          <w:tcPr>
+            <w:tcW w:w="7218" w:type="dxa"/>
+          </w:tcPr>
+          <w:p>
+            <w:pPr>
+              <w:pStyle w:val="ListParagraph"/>
+              <w:numPr>
+                <w:ilvl w:val="0"/>
+                <w:numId w:val="9"/>
+              </w:numPr>
+              <w:jc w:val="both"/>
+              <w:cnfStyle w:val="000000000000"/>
+              <w:rPr>
+                <w:rFonts w:ascii="Times New Roman" w:hAnsi="Times New Roman" w:cs="Times New Roman"/>
+                <w:color w:val="auto"/>
+                <w:sz w:val="24"/>
+                <w:szCs w:val="24"/>
+              </w:rPr>
+            </w:pPr>
+            <w:r>
+              <w:rPr>
+                <w:rFonts w:ascii="Times New Roman" w:hAnsi="Times New Roman" w:cs="Times New Roman"/>
+                <w:color w:val="auto"/>
+                <w:sz w:val="24"/>
+                <w:szCs w:val="24"/>
+              </w:rPr>
+              <w:t>HIV and Hepatitis C protease cleavage prediction: See5 was developed to determine whether there was a pattern of amino acids in the substrate that could help determine whether the viral protease did or did not cleave, for the design of possible future protease inhibitors.</w:t>
+            </w:r>
+          </w:p>
+          <w:p>
+            <w:pPr>
+              <w:pStyle w:val="ListParagraph"/>
+              <w:numPr>
+                <w:ilvl w:val="0"/>
+                <w:numId w:val="9"/>
+              </w:numPr>
+              <w:jc w:val="both"/>
+              <w:cnfStyle w:val="000000000000"/>
+              <w:rPr>
+                <w:rFonts w:ascii="Times New Roman" w:hAnsi="Times New Roman" w:cs="Times New Roman"/>
+                <w:color w:val="auto"/>
+                <w:sz w:val="24"/>
+                <w:szCs w:val="24"/>
+              </w:rPr>
+            </w:pPr>
+            <w:r>
+              <w:rPr>
+                <w:rFonts w:ascii="Times New Roman" w:hAnsi="Times New Roman" w:cs="Times New Roman"/>
+                <w:color w:val="auto"/>
+                <w:sz w:val="24"/>
+                <w:szCs w:val="24"/>
+              </w:rPr>
+              <w:t>Classification of cancer by using diagnosis data</w:t>
+            </w:r>
+            <w:r>
+              <w:rPr>
+                <w:rFonts w:ascii="Times New Roman" w:hAnsi="Times New Roman" w:cs="Times New Roman"/>
+                <w:color w:val="auto"/>
+                <w:sz w:val="24"/>
+                <w:szCs w:val="24"/>
+              </w:rPr>
+              <w:t xml:space="preserve">: </w:t>
+            </w:r>
+            <w:r>
+              <w:rPr>
+                <w:rFonts w:ascii="Times New Roman" w:hAnsi="Times New Roman" w:cs="Times New Roman"/>
+                <w:color w:val="auto"/>
+                <w:sz w:val="24"/>
+                <w:szCs w:val="24"/>
+              </w:rPr>
+              <w:t>using a committee of decision trees to decide the outcome of the classification task (deciding if the data corresponds to ovarian cancer or not).  Performs better than See5, but may require significant extra computation.</w:t>
+            </w:r>
+          </w:p>
+        </w:tc>
+      </w:tr>
+      <w:tr>
+        <w:trPr>
+          <w:cnfStyle w:val="000000100000"/>
+        </w:trPr>
+        <w:tc>
+          <w:tcPr>
+            <w:cnfStyle w:val="001000000000"/>
+            <w:tcW w:w="2358" w:type="dxa"/>
+            <w:tcBorders>
+              <w:left w:val="none" w:sz="0" w:space="0" w:color="auto"/>
+              <w:right w:val="none" w:sz="0" w:space="0" w:color="auto"/>
+            </w:tcBorders>
+          </w:tcPr>
+          <w:p>
+            <w:pPr>
+              <w:jc w:val="center"/>
+              <w:rPr>
+                <w:rFonts w:ascii="Times New Roman" w:hAnsi="Times New Roman" w:cs="Times New Roman"/>
+                <w:color w:val="auto"/>
+                <w:sz w:val="24"/>
+                <w:szCs w:val="24"/>
+              </w:rPr>
+            </w:pPr>
+          </w:p>
+          <w:p>
+            <w:pPr>
+              <w:jc w:val="center"/>
+              <w:rPr>
+                <w:rFonts w:ascii="Times New Roman" w:hAnsi="Times New Roman" w:cs="Times New Roman"/>
+                <w:color w:val="auto"/>
+                <w:sz w:val="24"/>
+                <w:szCs w:val="24"/>
+              </w:rPr>
+            </w:pPr>
+          </w:p>
+          <w:p>
+            <w:pPr>
+              <w:jc w:val="center"/>
+              <w:rPr>
+                <w:rFonts w:ascii="Times New Roman" w:hAnsi="Times New Roman" w:cs="Times New Roman"/>
+                <w:color w:val="auto"/>
+                <w:sz w:val="24"/>
+                <w:szCs w:val="24"/>
+              </w:rPr>
+            </w:pPr>
+          </w:p>
+          <w:p>
+            <w:pPr>
+              <w:jc w:val="center"/>
+              <w:rPr>
+                <w:rFonts w:ascii="Times New Roman" w:hAnsi="Times New Roman" w:cs="Times New Roman"/>
+                <w:color w:val="auto"/>
+                <w:sz w:val="24"/>
+                <w:szCs w:val="24"/>
+              </w:rPr>
+            </w:pPr>
+            <w:r>
+              <w:rPr>
+                <w:rFonts w:ascii="Times New Roman" w:hAnsi="Times New Roman" w:cs="Times New Roman"/>
+                <w:color w:val="auto"/>
+                <w:sz w:val="24"/>
+                <w:szCs w:val="24"/>
+              </w:rPr>
+              <w:t>Neural Networks</w:t>
+            </w:r>
+          </w:p>
+        </w:tc>
+        <w:tc>
+          <w:tcPr>
+            <w:tcW w:w="7218" w:type="dxa"/>
+            <w:tcBorders>
+              <w:left w:val="none" w:sz="0" w:space="0" w:color="auto"/>
+              <w:right w:val="none" w:sz="0" w:space="0" w:color="auto"/>
+            </w:tcBorders>
+          </w:tcPr>
+          <w:p>
+            <w:pPr>
+              <w:pStyle w:val="ListParagraph"/>
+              <w:numPr>
+                <w:ilvl w:val="0"/>
+                <w:numId w:val="10"/>
+              </w:numPr>
+              <w:tabs>
+                <w:tab w:val="left" w:pos="971"/>
+              </w:tabs>
+              <w:jc w:val="both"/>
+              <w:cnfStyle w:val="000000100000"/>
+              <w:rPr>
+                <w:rFonts w:ascii="Times New Roman" w:hAnsi="Times New Roman" w:cs="Times New Roman"/>
+                <w:color w:val="auto"/>
+                <w:sz w:val="24"/>
+                <w:szCs w:val="24"/>
+              </w:rPr>
+            </w:pPr>
+            <w:r>
+              <w:rPr>
+                <w:rFonts w:ascii="Times New Roman" w:hAnsi="Times New Roman" w:cs="Times New Roman"/>
+                <w:color w:val="auto"/>
+                <w:sz w:val="24"/>
+                <w:szCs w:val="24"/>
+              </w:rPr>
+              <w:t>Gene expression analysis</w:t>
+            </w:r>
+            <w:r>
+              <w:rPr>
+                <w:rFonts w:ascii="Times New Roman" w:hAnsi="Times New Roman" w:cs="Times New Roman"/>
+                <w:color w:val="auto"/>
+                <w:sz w:val="24"/>
+                <w:szCs w:val="24"/>
+              </w:rPr>
+              <w:t>: using neural networks or perceptrons to attempt to distinguish between diseased and normal individuals, or to distinguish between two types of a disease by solely using the expression values of genes taken from those individuals.</w:t>
+            </w:r>
+          </w:p>
+          <w:p>
+            <w:pPr>
+              <w:pStyle w:val="ListParagraph"/>
+              <w:numPr>
+                <w:ilvl w:val="0"/>
+                <w:numId w:val="10"/>
+              </w:numPr>
+              <w:tabs>
+                <w:tab w:val="left" w:pos="971"/>
+              </w:tabs>
+              <w:jc w:val="both"/>
+              <w:cnfStyle w:val="000000100000"/>
+              <w:rPr>
+                <w:rFonts w:ascii="Times New Roman" w:hAnsi="Times New Roman" w:cs="Times New Roman"/>
+                <w:sz w:val="24"/>
+                <w:szCs w:val="24"/>
+              </w:rPr>
+            </w:pPr>
+            <w:r>
+              <w:rPr>
+                <w:rFonts w:ascii="Times New Roman" w:hAnsi="Times New Roman" w:cs="Times New Roman"/>
+                <w:color w:val="auto"/>
+                <w:sz w:val="24"/>
+                <w:szCs w:val="24"/>
+              </w:rPr>
+              <w:t>Identifying protein subcellular location</w:t>
+            </w:r>
+            <w:r>
+              <w:rPr>
+                <w:rFonts w:ascii="Times New Roman" w:hAnsi="Times New Roman" w:cs="Times New Roman"/>
+                <w:color w:val="auto"/>
+                <w:sz w:val="24"/>
+                <w:szCs w:val="24"/>
+              </w:rPr>
+              <w:t>: using a Kohonen neural network</w:t>
+            </w:r>
+            <w:r>
+              <w:rPr>
+                <w:rFonts w:ascii="Times New Roman" w:hAnsi="Times New Roman" w:cs="Times New Roman"/>
+                <w:color w:val="auto"/>
+                <w:sz w:val="24"/>
+                <w:szCs w:val="24"/>
+              </w:rPr>
+              <w:t xml:space="preserve"> to predict where a protein was located, based on its amino acid make-up, because it can provide important clues as to its function in the cell.</w:t>
+            </w:r>
+          </w:p>
+        </w:tc>
+      </w:tr>
+      <w:tr>
+        <w:tc>
+          <w:tcPr>
+            <w:cnfStyle w:val="001000000000"/>
+            <w:tcW w:w="2358" w:type="dxa"/>
+          </w:tcPr>
+          <w:p>
+            <w:pPr>
+              <w:jc w:val="center"/>
+              <w:rPr>
+                <w:rFonts w:ascii="Times New Roman" w:hAnsi="Times New Roman" w:cs="Times New Roman"/>
+                <w:color w:val="auto"/>
+                <w:sz w:val="24"/>
+                <w:szCs w:val="24"/>
+              </w:rPr>
+            </w:pPr>
+            <w:r>
+              <w:rPr>
+                <w:rFonts w:ascii="Times New Roman" w:hAnsi="Times New Roman" w:cs="Times New Roman"/>
+                <w:color w:val="auto"/>
+                <w:sz w:val="24"/>
+                <w:szCs w:val="24"/>
+              </w:rPr>
+              <w:t>Genetic Algorithms</w:t>
+            </w:r>
+          </w:p>
+        </w:tc>
+        <w:tc>
+          <w:tcPr>
+            <w:tcW w:w="7218" w:type="dxa"/>
+          </w:tcPr>
+          <w:p>
+            <w:pPr>
+              <w:pStyle w:val="ListParagraph"/>
+              <w:numPr>
+                <w:ilvl w:val="0"/>
+                <w:numId w:val="11"/>
+              </w:numPr>
+              <w:jc w:val="both"/>
+              <w:cnfStyle w:val="000000000000"/>
+              <w:rPr>
+                <w:rFonts w:ascii="Times New Roman" w:hAnsi="Times New Roman" w:cs="Times New Roman"/>
+                <w:color w:val="auto"/>
+                <w:sz w:val="24"/>
+                <w:szCs w:val="24"/>
+              </w:rPr>
+            </w:pPr>
+            <w:r>
+              <w:rPr>
+                <w:rFonts w:ascii="Times New Roman" w:hAnsi="Times New Roman" w:cs="Times New Roman"/>
+                <w:color w:val="auto"/>
+                <w:sz w:val="24"/>
+                <w:szCs w:val="24"/>
+              </w:rPr>
+              <w:t>Reverse engineering of regulatory networks:</w:t>
+            </w:r>
+            <w:r>
+              <w:rPr>
+                <w:rFonts w:ascii="Times New Roman" w:hAnsi="Times New Roman" w:cs="Times New Roman"/>
+                <w:color w:val="auto"/>
+                <w:sz w:val="24"/>
+                <w:szCs w:val="24"/>
+              </w:rPr>
+              <w:t xml:space="preserve"> taking snapshots of a system at different times, consisting of the gene expression data and constructing a graph representing the regulatory network of the system.</w:t>
+            </w:r>
+          </w:p>
+          <w:p>
+            <w:pPr>
+              <w:pStyle w:val="ListParagraph"/>
+              <w:numPr>
+                <w:ilvl w:val="0"/>
+                <w:numId w:val="11"/>
+              </w:numPr>
+              <w:jc w:val="both"/>
+              <w:cnfStyle w:val="000000000000"/>
+              <w:rPr>
+                <w:rFonts w:ascii="Times New Roman" w:hAnsi="Times New Roman" w:cs="Times New Roman"/>
+                <w:color w:val="auto"/>
+                <w:sz w:val="24"/>
+                <w:szCs w:val="24"/>
+              </w:rPr>
+            </w:pPr>
+            <w:r>
+              <w:rPr>
+                <w:rFonts w:ascii="Times New Roman" w:hAnsi="Times New Roman" w:cs="Times New Roman"/>
+                <w:color w:val="auto"/>
+                <w:sz w:val="24"/>
+                <w:szCs w:val="24"/>
+              </w:rPr>
+              <w:t>Multiple sequence alignment: matching two or more DNA or amino acid sequences</w:t>
+            </w:r>
+            <w:r>
+              <w:rPr>
+                <w:rFonts w:ascii="Times New Roman" w:hAnsi="Times New Roman" w:cs="Times New Roman"/>
+                <w:color w:val="auto"/>
+                <w:sz w:val="24"/>
+                <w:szCs w:val="24"/>
+              </w:rPr>
+              <w:t xml:space="preserve"> in order to find similarity between genes or proteins that may lead to similarity also in function.</w:t>
+            </w:r>
+          </w:p>
+        </w:tc>
+      </w:tr>
+      <w:tr>
+        <w:trPr>
+          <w:cnfStyle w:val="000000100000"/>
+        </w:trPr>
+        <w:tc>
+          <w:tcPr>
+            <w:cnfStyle w:val="001000000000"/>
+            <w:tcW w:w="2358" w:type="dxa"/>
+            <w:tcBorders>
+              <w:left w:val="none" w:sz="0" w:space="0" w:color="auto"/>
+              <w:right w:val="none" w:sz="0" w:space="0" w:color="auto"/>
+            </w:tcBorders>
+          </w:tcPr>
+          <w:p>
+            <w:pPr>
+              <w:jc w:val="center"/>
+              <w:rPr>
+                <w:rFonts w:ascii="Times New Roman" w:hAnsi="Times New Roman" w:cs="Times New Roman"/>
+                <w:color w:val="auto"/>
+                <w:sz w:val="24"/>
+                <w:szCs w:val="24"/>
+              </w:rPr>
+            </w:pPr>
+            <w:r>
+              <w:rPr>
+                <w:rFonts w:ascii="Times New Roman" w:hAnsi="Times New Roman" w:cs="Times New Roman"/>
+                <w:color w:val="auto"/>
+                <w:sz w:val="24"/>
+                <w:szCs w:val="24"/>
+              </w:rPr>
+              <w:t>Cellular Automata</w:t>
+            </w:r>
+          </w:p>
+        </w:tc>
+        <w:tc>
+          <w:tcPr>
+            <w:tcW w:w="7218" w:type="dxa"/>
+            <w:tcBorders>
+              <w:left w:val="none" w:sz="0" w:space="0" w:color="auto"/>
+              <w:right w:val="none" w:sz="0" w:space="0" w:color="auto"/>
+            </w:tcBorders>
+          </w:tcPr>
+          <w:p>
+            <w:pPr>
+              <w:jc w:val="both"/>
+              <w:cnfStyle w:val="000000100000"/>
+              <w:rPr>
+                <w:rFonts w:ascii="Times New Roman" w:hAnsi="Times New Roman" w:cs="Times New Roman"/>
+                <w:color w:val="auto"/>
+                <w:sz w:val="24"/>
+                <w:szCs w:val="24"/>
+              </w:rPr>
+            </w:pPr>
+            <w:r>
+              <w:rPr>
+                <w:rFonts w:ascii="Times New Roman" w:hAnsi="Times New Roman" w:cs="Times New Roman"/>
+                <w:color w:val="auto"/>
+                <w:sz w:val="24"/>
+                <w:szCs w:val="24"/>
+              </w:rPr>
+              <w:t>CA allows the behavior of molecules to be investigated in highly complex environments where there might be many hundreds of molecules interacting at once.</w:t>
+            </w:r>
+          </w:p>
+          <w:p>
+            <w:pPr>
+              <w:pStyle w:val="ListParagraph"/>
+              <w:numPr>
+                <w:ilvl w:val="0"/>
+                <w:numId w:val="12"/>
+              </w:numPr>
+              <w:jc w:val="both"/>
+              <w:cnfStyle w:val="000000100000"/>
+              <w:rPr>
+                <w:rFonts w:ascii="Times New Roman" w:hAnsi="Times New Roman" w:cs="Times New Roman"/>
+                <w:color w:val="auto"/>
+                <w:sz w:val="24"/>
+                <w:szCs w:val="24"/>
+              </w:rPr>
+            </w:pPr>
+            <w:r>
+              <w:rPr>
+                <w:rFonts w:ascii="Times New Roman" w:hAnsi="Times New Roman" w:cs="Times New Roman"/>
+                <w:color w:val="auto"/>
+                <w:sz w:val="24"/>
+                <w:szCs w:val="24"/>
+              </w:rPr>
+              <w:t>Simulation of an apoptosis(cellular death) network</w:t>
+            </w:r>
+          </w:p>
+          <w:p>
+            <w:pPr>
+              <w:pStyle w:val="ListParagraph"/>
+              <w:numPr>
+                <w:ilvl w:val="0"/>
+                <w:numId w:val="12"/>
+              </w:numPr>
+              <w:jc w:val="both"/>
+              <w:cnfStyle w:val="000000100000"/>
+              <w:rPr>
+                <w:rFonts w:ascii="Times New Roman" w:hAnsi="Times New Roman" w:cs="Times New Roman"/>
+                <w:sz w:val="24"/>
+                <w:szCs w:val="24"/>
+              </w:rPr>
+            </w:pPr>
+            <w:r>
+              <w:rPr>
+                <w:rFonts w:ascii="Times New Roman" w:hAnsi="Times New Roman" w:cs="Times New Roman"/>
+                <w:color w:val="auto"/>
+                <w:sz w:val="24"/>
+                <w:szCs w:val="24"/>
+              </w:rPr>
+              <w:t>Cellular automata model for enzyme kinetics</w:t>
+            </w:r>
+          </w:p>
+        </w:tc>
+      </w:tr>
+    </w:tbl>
+    <w:p>
+      <w:pPr>
+        <w:ind w:firstLine="360"/>
         <w:jc w:val="both"/>
         <w:rPr>
           <w:rFonts w:ascii="Times New Roman" w:hAnsi="Times New Roman" w:cs="Times New Roman"/>
@@ -4546,25 +5410,10 @@
           <w:szCs w:val="24"/>
         </w:rPr>
       </w:pPr>
-      <w:r>
-        <w:rPr>
-          <w:rFonts w:ascii="Times New Roman" w:hAnsi="Times New Roman" w:cs="Times New Roman"/>
-          <w:sz w:val="24"/>
-          <w:szCs w:val="24"/>
-        </w:rPr>
-        <w:t>[11]</w:t>
-      </w:r>
-      <w:r>
-        <w:rPr>
-          <w:rFonts w:ascii="Times New Roman" w:hAnsi="Times New Roman" w:cs="Times New Roman"/>
-          <w:sz w:val="24"/>
-          <w:szCs w:val="24"/>
-        </w:rPr>
-        <w:t xml:space="preserve"> Goertzel, B., Mossbridge, J., Monroe, E., Hanson, D., Yu, G: Loving AI: Humanoid Robots as Agents of Human Consciousness Expansion, 2017.</w:t>
-      </w:r>
     </w:p>
     <w:p>
       <w:pPr>
+        <w:ind w:firstLine="360"/>
         <w:jc w:val="both"/>
         <w:rPr>
           <w:rFonts w:ascii="Times New Roman" w:hAnsi="Times New Roman" w:cs="Times New Roman"/>
@@ -4575,47 +5424,80 @@
       <w:r>
         <w:rPr>
           <w:rFonts w:ascii="Times New Roman" w:hAnsi="Times New Roman" w:cs="Times New Roman"/>
-          <w:sz w:val="24"/>
-          <w:szCs w:val="24"/>
-        </w:rPr>
-        <w:t>[12</w:t>
-      </w:r>
-      <w:r>
-        <w:rPr>
-          <w:rFonts w:ascii="Times New Roman" w:hAnsi="Times New Roman" w:cs="Times New Roman"/>
-          <w:sz w:val="24"/>
-          <w:szCs w:val="24"/>
-        </w:rPr>
-        <w:t xml:space="preserve">] </w:t>
-      </w:r>
-      <w:r>
-        <w:rPr>
-          <w:rFonts w:ascii="Times New Roman" w:hAnsi="Times New Roman" w:cs="Times New Roman"/>
-          <w:sz w:val="24"/>
-          <w:szCs w:val="24"/>
-        </w:rPr>
-        <w:t>Kim, S.S.Y., Dohler, M., Dasgupta, P.: The Internet of Skills: The use of 5</w:t>
-      </w:r>
-      <w:r>
-        <w:rPr>
-          <w:rFonts w:ascii="Times New Roman" w:hAnsi="Times New Roman" w:cs="Times New Roman"/>
-          <w:sz w:val="24"/>
-          <w:szCs w:val="24"/>
-          <w:vertAlign w:val="superscript"/>
-        </w:rPr>
-        <w:t>th</w:t>
-      </w:r>
-      <w:r>
-        <w:rPr>
-          <w:rFonts w:ascii="Times New Roman" w:hAnsi="Times New Roman" w:cs="Times New Roman"/>
-          <w:sz w:val="24"/>
-          <w:szCs w:val="24"/>
-        </w:rPr>
-        <w:t xml:space="preserve"> generation telecommunications, haptics and artificial intelligence in robotic surgery. BJU International, 2018.</w:t>
+          <w:b/>
+          <w:sz w:val="24"/>
+          <w:szCs w:val="24"/>
+        </w:rPr>
+        <w:t>Medicine</w:t>
+      </w:r>
+      <w:r>
+        <w:rPr>
+          <w:rFonts w:ascii="Times New Roman" w:hAnsi="Times New Roman" w:cs="Times New Roman"/>
+          <w:sz w:val="24"/>
+          <w:szCs w:val="24"/>
+        </w:rPr>
+        <w:t xml:space="preserve"> seems particularly amenable to AI solutions</w:t>
+      </w:r>
+      <w:r>
+        <w:rPr>
+          <w:rFonts w:ascii="Times New Roman" w:hAnsi="Times New Roman" w:cs="Times New Roman"/>
+          <w:sz w:val="24"/>
+          <w:szCs w:val="24"/>
+        </w:rPr>
+        <w:t xml:space="preserve"> [20]</w:t>
+      </w:r>
+      <w:r>
+        <w:rPr>
+          <w:rFonts w:ascii="Times New Roman" w:hAnsi="Times New Roman" w:cs="Times New Roman"/>
+          <w:sz w:val="24"/>
+          <w:szCs w:val="24"/>
+        </w:rPr>
+        <w:t xml:space="preserve"> and has been the focus of much interest in thriving technological economies. The impact of AI can be grouped in two main topics: extracting meaning from large amounts of medical data in the search domain and aiding clinicians in delivering care to patients. </w:t>
+      </w:r>
+      <w:r>
+        <w:rPr>
+          <w:rFonts w:ascii="Times New Roman" w:hAnsi="Times New Roman" w:cs="Times New Roman"/>
+          <w:sz w:val="24"/>
+          <w:szCs w:val="24"/>
+        </w:rPr>
+        <w:t>Data-driven predictions of drug effects and interactions, identification of type 2 diabetes subgroups and the discovery of comorbidity clusters in autism spectrum disorders are just some of the successful results of using AI to extract information from large databases of Electronic Health Records.</w:t>
+      </w:r>
+      <w:r>
+        <w:rPr>
+          <w:rFonts w:ascii="Times New Roman" w:hAnsi="Times New Roman" w:cs="Times New Roman"/>
+          <w:sz w:val="24"/>
+          <w:szCs w:val="24"/>
+        </w:rPr>
+        <w:t xml:space="preserve"> In the United States, machine learning approaches have been used to create a decision support system for physicians treating cancer patients, with the intention of improving diagnostic accuracy and red</w:t>
+      </w:r>
+      <w:r>
+        <w:rPr>
+          <w:rFonts w:ascii="Times New Roman" w:hAnsi="Times New Roman" w:cs="Times New Roman"/>
+          <w:sz w:val="24"/>
+          <w:szCs w:val="24"/>
+        </w:rPr>
+        <w:t>ucing costs using large volumes</w:t>
+      </w:r>
+      <w:r>
+        <w:rPr>
+          <w:rFonts w:ascii="Times New Roman" w:hAnsi="Times New Roman" w:cs="Times New Roman"/>
+          <w:sz w:val="24"/>
+          <w:szCs w:val="24"/>
+        </w:rPr>
+        <w:t xml:space="preserve"> of patient cases </w:t>
+      </w:r>
+      <w:r>
+        <w:rPr>
+          <w:rFonts w:ascii="Times New Roman" w:hAnsi="Times New Roman" w:cs="Times New Roman"/>
+          <w:sz w:val="24"/>
+          <w:szCs w:val="24"/>
+        </w:rPr>
+        <w:t>and scholarly articles.</w:t>
       </w:r>
     </w:p>
     <w:p>
       <w:pPr>
+        <w:ind w:firstLine="360"/>
         <w:jc w:val="both"/>
         <w:rPr>
           <w:rFonts w:ascii="Times New Roman" w:hAnsi="Times New Roman" w:cs="Times New Roman"/>
@@ -4629,19 +5511,12 @@
           <w:sz w:val="24"/>
           <w:szCs w:val="24"/>
         </w:rPr>
-        <w:t>[13</w:t>
-      </w:r>
-      <w:r>
-        <w:rPr>
-          <w:rFonts w:ascii="Times New Roman" w:hAnsi="Times New Roman" w:cs="Times New Roman"/>
-          <w:sz w:val="24"/>
-          <w:szCs w:val="24"/>
-        </w:rPr>
-        <w:t>] Hashimoto, D.A., Rosman, G., Rus, D., Meireles, O.R.: Artificial Intelligence in Surgery: Promises and Perils, Annals of Surgery, 2018.</w:t>
+        <w:t>As both the number of imaging studies and the number of images per study grows, the incorporation of computer-aided detection systems into the diagnostic process could improve the performance of image interpretation by providing quantitative support for clinical decision making, particularly the differentiation of malignant and benign tumors.</w:t>
       </w:r>
     </w:p>
     <w:p>
       <w:pPr>
+        <w:ind w:firstLine="360"/>
         <w:jc w:val="both"/>
         <w:rPr>
           <w:rFonts w:ascii="Times New Roman" w:hAnsi="Times New Roman" w:cs="Times New Roman"/>
@@ -4655,15 +5530,15 @@
           <w:sz w:val="24"/>
           <w:szCs w:val="24"/>
         </w:rPr>
-        <w:t>[14</w:t>
-      </w:r>
-      <w:r>
-        <w:rPr>
-          <w:rFonts w:ascii="Times New Roman" w:hAnsi="Times New Roman" w:cs="Times New Roman"/>
-          <w:sz w:val="24"/>
-          <w:szCs w:val="24"/>
-        </w:rPr>
-        <w:t>] Binner, J.M., Kendall, G., Chen, S.H.: Applications of Artificial Intelligence in Finance and Economics, Advances in Econometrics, 19(2004).</w:t>
+        <w:t xml:space="preserve">Another topic of major interest at the crossroads of molecular biology, chemistry and artificial intelligence is the prediction of protein structure from the amino acid sequence. This is also the focus of this paper and will be discussed in depth in the next chapter, classifying the different techniques based on algorithm, </w:t>
+      </w:r>
+      <w:r>
+        <w:rPr>
+          <w:rFonts w:ascii="Times New Roman" w:hAnsi="Times New Roman" w:cs="Times New Roman"/>
+          <w:sz w:val="24"/>
+          <w:szCs w:val="24"/>
+        </w:rPr>
+        <w:t>exterior knowledge used or the structure type that is being predicted.</w:t>
       </w:r>
     </w:p>
     <w:p>
@@ -4681,23 +5556,8 @@
           <w:sz w:val="24"/>
           <w:szCs w:val="24"/>
         </w:rPr>
-        <w:t>[15] Keedwell, E., Narayanan, A.: Intelligent Bioinformatics, John Wiley &amp; Sons, Ltd,</w:t>
-      </w:r>
-      <w:r>
-        <w:rPr>
-          <w:rFonts w:ascii="Times New Roman" w:hAnsi="Times New Roman" w:cs="Times New Roman"/>
-          <w:sz w:val="24"/>
-          <w:szCs w:val="24"/>
-        </w:rPr>
-        <w:t xml:space="preserve"> </w:t>
-      </w:r>
-      <w:r>
-        <w:rPr>
-          <w:rFonts w:ascii="Times New Roman" w:hAnsi="Times New Roman" w:cs="Times New Roman"/>
-          <w:sz w:val="24"/>
-          <w:szCs w:val="24"/>
-        </w:rPr>
-        <w:t xml:space="preserve">2005. </w:t>
+        <w:lastRenderedPageBreak/>
+        <w:t>[9] Russel, S.J., Norvig, P.: Artificial Intelligence, A Modern Approach, Third Edition, Prentice Hall, New Jersey, 2010.</w:t>
       </w:r>
     </w:p>
     <w:p>
@@ -4715,7 +5575,31 @@
           <w:sz w:val="24"/>
           <w:szCs w:val="24"/>
         </w:rPr>
-        <w:t>[16] Luscombe, N.M., Greenbaum, D., Gerstein, M.: What is Bioinformatics? A proposed definition and overview of the field, Methods of Information in Medicine, 40(2001), 346-358.</w:t>
+        <w:t xml:space="preserve">[10] Buchanan, B.G.: A (very) brief history of Artificial Intelligence, </w:t>
+      </w:r>
+      <w:r>
+        <w:rPr>
+          <w:rFonts w:ascii="Times New Roman" w:hAnsi="Times New Roman" w:cs="Times New Roman"/>
+          <w:sz w:val="24"/>
+          <w:szCs w:val="24"/>
+        </w:rPr>
+        <w:t xml:space="preserve">AI Magazine, </w:t>
+      </w:r>
+      <w:r>
+        <w:rPr>
+          <w:rFonts w:ascii="Times New Roman" w:hAnsi="Times New Roman" w:cs="Times New Roman"/>
+          <w:sz w:val="24"/>
+          <w:szCs w:val="24"/>
+        </w:rPr>
+        <w:t xml:space="preserve">4(2006), </w:t>
+      </w:r>
+      <w:r>
+        <w:rPr>
+          <w:rFonts w:ascii="Times New Roman" w:hAnsi="Times New Roman" w:cs="Times New Roman"/>
+          <w:sz w:val="24"/>
+          <w:szCs w:val="24"/>
+        </w:rPr>
+        <w:t>53-60.</w:t>
       </w:r>
     </w:p>
     <w:p>
@@ -4733,7 +5617,15 @@
           <w:sz w:val="24"/>
           <w:szCs w:val="24"/>
         </w:rPr>
-        <w:t>[17] Lindsay, R.K., Buchanan, B.G., Feigenbaum, E.A., Lederberg, J.: DENDRAL: a case study of the first expert system for scientific hypothesis formation, Artificial Intelligence, 61(1993), 209-261.</w:t>
+        <w:t>[11]</w:t>
+      </w:r>
+      <w:r>
+        <w:rPr>
+          <w:rFonts w:ascii="Times New Roman" w:hAnsi="Times New Roman" w:cs="Times New Roman"/>
+          <w:sz w:val="24"/>
+          <w:szCs w:val="24"/>
+        </w:rPr>
+        <w:t xml:space="preserve"> Goertzel, B., Mossbridge, J., Monroe, E., Hanson, D., Yu, G: Loving AI: Humanoid Robots as Agents of Human Consciousness Expansion, 2017.</w:t>
       </w:r>
     </w:p>
     <w:p>
@@ -4751,23 +5643,40 @@
           <w:sz w:val="24"/>
           <w:szCs w:val="24"/>
         </w:rPr>
-        <w:t>[18] Feigenbaum, E.A., Buchanan, B.G, Lederberg, J.: On generality and problem solving: a case study using the DENDRAL program, Stanford Artificial Intelligence Project</w:t>
-      </w:r>
-      <w:r>
-        <w:rPr>
-          <w:rFonts w:ascii="Times New Roman" w:hAnsi="Times New Roman" w:cs="Times New Roman"/>
-          <w:sz w:val="24"/>
-          <w:szCs w:val="24"/>
-        </w:rPr>
-        <w:t xml:space="preserve"> Memo No.131</w:t>
-      </w:r>
-      <w:r>
-        <w:rPr>
-          <w:rFonts w:ascii="Times New Roman" w:hAnsi="Times New Roman" w:cs="Times New Roman"/>
-          <w:sz w:val="24"/>
-          <w:szCs w:val="24"/>
-        </w:rPr>
-        <w:t>, 1970.</w:t>
+        <w:t>[12</w:t>
+      </w:r>
+      <w:r>
+        <w:rPr>
+          <w:rFonts w:ascii="Times New Roman" w:hAnsi="Times New Roman" w:cs="Times New Roman"/>
+          <w:sz w:val="24"/>
+          <w:szCs w:val="24"/>
+        </w:rPr>
+        <w:t xml:space="preserve">] </w:t>
+      </w:r>
+      <w:r>
+        <w:rPr>
+          <w:rFonts w:ascii="Times New Roman" w:hAnsi="Times New Roman" w:cs="Times New Roman"/>
+          <w:sz w:val="24"/>
+          <w:szCs w:val="24"/>
+        </w:rPr>
+        <w:t>Kim, S.S.Y., Dohler, M., Dasgupta, P.: The Internet of Skills: The use of 5</w:t>
+      </w:r>
+      <w:r>
+        <w:rPr>
+          <w:rFonts w:ascii="Times New Roman" w:hAnsi="Times New Roman" w:cs="Times New Roman"/>
+          <w:sz w:val="24"/>
+          <w:szCs w:val="24"/>
+          <w:vertAlign w:val="superscript"/>
+        </w:rPr>
+        <w:t>th</w:t>
+      </w:r>
+      <w:r>
+        <w:rPr>
+          <w:rFonts w:ascii="Times New Roman" w:hAnsi="Times New Roman" w:cs="Times New Roman"/>
+          <w:sz w:val="24"/>
+          <w:szCs w:val="24"/>
+        </w:rPr>
+        <w:t xml:space="preserve"> generation telecommunications, haptics and artificial intelligence in robotic surgery. BJU International, 2018.</w:t>
       </w:r>
     </w:p>
     <w:p>
@@ -4785,6 +5694,162 @@
           <w:sz w:val="24"/>
           <w:szCs w:val="24"/>
         </w:rPr>
+        <w:t>[13</w:t>
+      </w:r>
+      <w:r>
+        <w:rPr>
+          <w:rFonts w:ascii="Times New Roman" w:hAnsi="Times New Roman" w:cs="Times New Roman"/>
+          <w:sz w:val="24"/>
+          <w:szCs w:val="24"/>
+        </w:rPr>
+        <w:t>] Hashimoto, D.A., Rosman, G., Rus, D., Meireles, O.R.: Artificial Intelligence in Surgery: Promises and Perils, Annals of Surgery, 2018.</w:t>
+      </w:r>
+    </w:p>
+    <w:p>
+      <w:pPr>
+        <w:jc w:val="both"/>
+        <w:rPr>
+          <w:rFonts w:ascii="Times New Roman" w:hAnsi="Times New Roman" w:cs="Times New Roman"/>
+          <w:sz w:val="24"/>
+          <w:szCs w:val="24"/>
+        </w:rPr>
+      </w:pPr>
+      <w:r>
+        <w:rPr>
+          <w:rFonts w:ascii="Times New Roman" w:hAnsi="Times New Roman" w:cs="Times New Roman"/>
+          <w:sz w:val="24"/>
+          <w:szCs w:val="24"/>
+        </w:rPr>
+        <w:t>[14</w:t>
+      </w:r>
+      <w:r>
+        <w:rPr>
+          <w:rFonts w:ascii="Times New Roman" w:hAnsi="Times New Roman" w:cs="Times New Roman"/>
+          <w:sz w:val="24"/>
+          <w:szCs w:val="24"/>
+        </w:rPr>
+        <w:t>] Binner, J.M., Kendall, G., Chen, S.H.: Applications of Artificial Intelligence in Finance and Economics, Advances in Econometrics, 19(2004).</w:t>
+      </w:r>
+    </w:p>
+    <w:p>
+      <w:pPr>
+        <w:jc w:val="both"/>
+        <w:rPr>
+          <w:rFonts w:ascii="Times New Roman" w:hAnsi="Times New Roman" w:cs="Times New Roman"/>
+          <w:sz w:val="24"/>
+          <w:szCs w:val="24"/>
+        </w:rPr>
+      </w:pPr>
+      <w:r>
+        <w:rPr>
+          <w:rFonts w:ascii="Times New Roman" w:hAnsi="Times New Roman" w:cs="Times New Roman"/>
+          <w:sz w:val="24"/>
+          <w:szCs w:val="24"/>
+        </w:rPr>
+        <w:t>[15] Keedwell, E., Narayanan, A.: Intelligent Bioinformatics, John Wiley &amp; Sons, Ltd,</w:t>
+      </w:r>
+      <w:r>
+        <w:rPr>
+          <w:rFonts w:ascii="Times New Roman" w:hAnsi="Times New Roman" w:cs="Times New Roman"/>
+          <w:sz w:val="24"/>
+          <w:szCs w:val="24"/>
+        </w:rPr>
+        <w:t xml:space="preserve"> </w:t>
+      </w:r>
+      <w:r>
+        <w:rPr>
+          <w:rFonts w:ascii="Times New Roman" w:hAnsi="Times New Roman" w:cs="Times New Roman"/>
+          <w:sz w:val="24"/>
+          <w:szCs w:val="24"/>
+        </w:rPr>
+        <w:t xml:space="preserve">2005. </w:t>
+      </w:r>
+    </w:p>
+    <w:p>
+      <w:pPr>
+        <w:jc w:val="both"/>
+        <w:rPr>
+          <w:rFonts w:ascii="Times New Roman" w:hAnsi="Times New Roman" w:cs="Times New Roman"/>
+          <w:sz w:val="24"/>
+          <w:szCs w:val="24"/>
+        </w:rPr>
+      </w:pPr>
+      <w:r>
+        <w:rPr>
+          <w:rFonts w:ascii="Times New Roman" w:hAnsi="Times New Roman" w:cs="Times New Roman"/>
+          <w:sz w:val="24"/>
+          <w:szCs w:val="24"/>
+        </w:rPr>
+        <w:t>[16] Luscombe, N.M., Greenbaum, D., Gerstein, M.: What is Bioinformatics? A proposed definition and overview of the field, Methods of Information in Medicine, 40(2001), 346-358.</w:t>
+      </w:r>
+    </w:p>
+    <w:p>
+      <w:pPr>
+        <w:jc w:val="both"/>
+        <w:rPr>
+          <w:rFonts w:ascii="Times New Roman" w:hAnsi="Times New Roman" w:cs="Times New Roman"/>
+          <w:sz w:val="24"/>
+          <w:szCs w:val="24"/>
+        </w:rPr>
+      </w:pPr>
+      <w:r>
+        <w:rPr>
+          <w:rFonts w:ascii="Times New Roman" w:hAnsi="Times New Roman" w:cs="Times New Roman"/>
+          <w:sz w:val="24"/>
+          <w:szCs w:val="24"/>
+        </w:rPr>
+        <w:t>[17] Lindsay, R.K., Buchanan, B.G., Feigenbaum, E.A., Lederberg, J.: DENDRAL: a case study of the first expert system for scientific hypothesis formation, Artificial Intelligence, 61(1993), 209-261.</w:t>
+      </w:r>
+    </w:p>
+    <w:p>
+      <w:pPr>
+        <w:jc w:val="both"/>
+        <w:rPr>
+          <w:rFonts w:ascii="Times New Roman" w:hAnsi="Times New Roman" w:cs="Times New Roman"/>
+          <w:sz w:val="24"/>
+          <w:szCs w:val="24"/>
+        </w:rPr>
+      </w:pPr>
+      <w:r>
+        <w:rPr>
+          <w:rFonts w:ascii="Times New Roman" w:hAnsi="Times New Roman" w:cs="Times New Roman"/>
+          <w:sz w:val="24"/>
+          <w:szCs w:val="24"/>
+        </w:rPr>
+        <w:t>[18] Feigenbaum, E.A., Buchanan, B.G, Lederberg, J.: On generality and problem solving: a case study using the DENDRAL program, Stanford Artificial Intelligence Project</w:t>
+      </w:r>
+      <w:r>
+        <w:rPr>
+          <w:rFonts w:ascii="Times New Roman" w:hAnsi="Times New Roman" w:cs="Times New Roman"/>
+          <w:sz w:val="24"/>
+          <w:szCs w:val="24"/>
+        </w:rPr>
+        <w:t xml:space="preserve"> Memo No.131</w:t>
+      </w:r>
+      <w:r>
+        <w:rPr>
+          <w:rFonts w:ascii="Times New Roman" w:hAnsi="Times New Roman" w:cs="Times New Roman"/>
+          <w:sz w:val="24"/>
+          <w:szCs w:val="24"/>
+        </w:rPr>
+        <w:t>, 1970.</w:t>
+      </w:r>
+    </w:p>
+    <w:p>
+      <w:pPr>
+        <w:jc w:val="both"/>
+        <w:rPr>
+          <w:rFonts w:ascii="Times New Roman" w:hAnsi="Times New Roman" w:cs="Times New Roman"/>
+          <w:sz w:val="24"/>
+          <w:szCs w:val="24"/>
+        </w:rPr>
+      </w:pPr>
+      <w:r>
+        <w:rPr>
+          <w:rFonts w:ascii="Times New Roman" w:hAnsi="Times New Roman" w:cs="Times New Roman"/>
+          <w:sz w:val="24"/>
+          <w:szCs w:val="24"/>
+        </w:rPr>
         <w:t xml:space="preserve">[19] Ezziane, Z.: </w:t>
       </w:r>
       <w:r>
@@ -4794,6 +5859,24 @@
           <w:szCs w:val="24"/>
         </w:rPr>
         <w:t>Applications of artificial intelligence in bioinformatics: a review, Expert Systems with Applications, 30(2006), 2-10.</w:t>
+      </w:r>
+    </w:p>
+    <w:p>
+      <w:pPr>
+        <w:jc w:val="both"/>
+        <w:rPr>
+          <w:rFonts w:ascii="Times New Roman" w:hAnsi="Times New Roman" w:cs="Times New Roman"/>
+          <w:sz w:val="24"/>
+          <w:szCs w:val="24"/>
+        </w:rPr>
+      </w:pPr>
+      <w:r>
+        <w:rPr>
+          <w:rFonts w:ascii="Times New Roman" w:hAnsi="Times New Roman" w:cs="Times New Roman"/>
+          <w:sz w:val="24"/>
+          <w:szCs w:val="24"/>
+        </w:rPr>
+        <w:t>[20] Jones, L.D., Golan, D., Hanna, S.A., Ramachandran, M.: Artificial Intelligence, machine learning and the evolution of healthcare, Bone Joint Research, 7(2018), 223-225.</w:t>
       </w:r>
     </w:p>
     <w:sectPr>
@@ -4923,6 +6006,234 @@
     </w:lvl>
   </w:abstractNum>
   <w:abstractNum w:abstractNumId="1">
+    <w:nsid w:val="04722B07"/>
+    <w:multiLevelType w:val="hybridMultilevel"/>
+    <w:tmpl w:val="BFD84836"/>
+    <w:lvl w:ilvl="0" w:tplc="A1966F26">
+      <w:start w:val="1"/>
+      <w:numFmt w:val="bullet"/>
+      <w:lvlText w:val=""/>
+      <w:lvlJc w:val="left"/>
+      <w:pPr>
+        <w:ind w:left="360" w:hanging="360"/>
+      </w:pPr>
+      <w:rPr>
+        <w:rFonts w:ascii="Symbol" w:hAnsi="Symbol" w:hint="default"/>
+        <w:color w:val="auto"/>
+      </w:rPr>
+    </w:lvl>
+    <w:lvl w:ilvl="1" w:tplc="04090003" w:tentative="1">
+      <w:start w:val="1"/>
+      <w:numFmt w:val="bullet"/>
+      <w:lvlText w:val="o"/>
+      <w:lvlJc w:val="left"/>
+      <w:pPr>
+        <w:ind w:left="1440" w:hanging="360"/>
+      </w:pPr>
+      <w:rPr>
+        <w:rFonts w:ascii="Courier New" w:hAnsi="Courier New" w:cs="Courier New" w:hint="default"/>
+      </w:rPr>
+    </w:lvl>
+    <w:lvl w:ilvl="2" w:tplc="04090005" w:tentative="1">
+      <w:start w:val="1"/>
+      <w:numFmt w:val="bullet"/>
+      <w:lvlText w:val=""/>
+      <w:lvlJc w:val="left"/>
+      <w:pPr>
+        <w:ind w:left="2160" w:hanging="360"/>
+      </w:pPr>
+      <w:rPr>
+        <w:rFonts w:ascii="Wingdings" w:hAnsi="Wingdings" w:hint="default"/>
+      </w:rPr>
+    </w:lvl>
+    <w:lvl w:ilvl="3" w:tplc="04090001" w:tentative="1">
+      <w:start w:val="1"/>
+      <w:numFmt w:val="bullet"/>
+      <w:lvlText w:val=""/>
+      <w:lvlJc w:val="left"/>
+      <w:pPr>
+        <w:ind w:left="2880" w:hanging="360"/>
+      </w:pPr>
+      <w:rPr>
+        <w:rFonts w:ascii="Symbol" w:hAnsi="Symbol" w:hint="default"/>
+      </w:rPr>
+    </w:lvl>
+    <w:lvl w:ilvl="4" w:tplc="04090003" w:tentative="1">
+      <w:start w:val="1"/>
+      <w:numFmt w:val="bullet"/>
+      <w:lvlText w:val="o"/>
+      <w:lvlJc w:val="left"/>
+      <w:pPr>
+        <w:ind w:left="3600" w:hanging="360"/>
+      </w:pPr>
+      <w:rPr>
+        <w:rFonts w:ascii="Courier New" w:hAnsi="Courier New" w:cs="Courier New" w:hint="default"/>
+      </w:rPr>
+    </w:lvl>
+    <w:lvl w:ilvl="5" w:tplc="04090005" w:tentative="1">
+      <w:start w:val="1"/>
+      <w:numFmt w:val="bullet"/>
+      <w:lvlText w:val=""/>
+      <w:lvlJc w:val="left"/>
+      <w:pPr>
+        <w:ind w:left="4320" w:hanging="360"/>
+      </w:pPr>
+      <w:rPr>
+        <w:rFonts w:ascii="Wingdings" w:hAnsi="Wingdings" w:hint="default"/>
+      </w:rPr>
+    </w:lvl>
+    <w:lvl w:ilvl="6" w:tplc="04090001" w:tentative="1">
+      <w:start w:val="1"/>
+      <w:numFmt w:val="bullet"/>
+      <w:lvlText w:val=""/>
+      <w:lvlJc w:val="left"/>
+      <w:pPr>
+        <w:ind w:left="5040" w:hanging="360"/>
+      </w:pPr>
+      <w:rPr>
+        <w:rFonts w:ascii="Symbol" w:hAnsi="Symbol" w:hint="default"/>
+      </w:rPr>
+    </w:lvl>
+    <w:lvl w:ilvl="7" w:tplc="04090003" w:tentative="1">
+      <w:start w:val="1"/>
+      <w:numFmt w:val="bullet"/>
+      <w:lvlText w:val="o"/>
+      <w:lvlJc w:val="left"/>
+      <w:pPr>
+        <w:ind w:left="5760" w:hanging="360"/>
+      </w:pPr>
+      <w:rPr>
+        <w:rFonts w:ascii="Courier New" w:hAnsi="Courier New" w:cs="Courier New" w:hint="default"/>
+      </w:rPr>
+    </w:lvl>
+    <w:lvl w:ilvl="8" w:tplc="04090005" w:tentative="1">
+      <w:start w:val="1"/>
+      <w:numFmt w:val="bullet"/>
+      <w:lvlText w:val=""/>
+      <w:lvlJc w:val="left"/>
+      <w:pPr>
+        <w:ind w:left="6480" w:hanging="360"/>
+      </w:pPr>
+      <w:rPr>
+        <w:rFonts w:ascii="Wingdings" w:hAnsi="Wingdings" w:hint="default"/>
+      </w:rPr>
+    </w:lvl>
+  </w:abstractNum>
+  <w:abstractNum w:abstractNumId="2">
+    <w:nsid w:val="0F1D0997"/>
+    <w:multiLevelType w:val="hybridMultilevel"/>
+    <w:tmpl w:val="56D49DF0"/>
+    <w:lvl w:ilvl="0" w:tplc="A1966F26">
+      <w:start w:val="1"/>
+      <w:numFmt w:val="bullet"/>
+      <w:lvlText w:val=""/>
+      <w:lvlJc w:val="left"/>
+      <w:pPr>
+        <w:ind w:left="360" w:hanging="360"/>
+      </w:pPr>
+      <w:rPr>
+        <w:rFonts w:ascii="Symbol" w:hAnsi="Symbol" w:hint="default"/>
+        <w:color w:val="auto"/>
+      </w:rPr>
+    </w:lvl>
+    <w:lvl w:ilvl="1" w:tplc="04090003" w:tentative="1">
+      <w:start w:val="1"/>
+      <w:numFmt w:val="bullet"/>
+      <w:lvlText w:val="o"/>
+      <w:lvlJc w:val="left"/>
+      <w:pPr>
+        <w:ind w:left="1080" w:hanging="360"/>
+      </w:pPr>
+      <w:rPr>
+        <w:rFonts w:ascii="Courier New" w:hAnsi="Courier New" w:cs="Courier New" w:hint="default"/>
+      </w:rPr>
+    </w:lvl>
+    <w:lvl w:ilvl="2" w:tplc="04090005" w:tentative="1">
+      <w:start w:val="1"/>
+      <w:numFmt w:val="bullet"/>
+      <w:lvlText w:val=""/>
+      <w:lvlJc w:val="left"/>
+      <w:pPr>
+        <w:ind w:left="1800" w:hanging="360"/>
+      </w:pPr>
+      <w:rPr>
+        <w:rFonts w:ascii="Wingdings" w:hAnsi="Wingdings" w:hint="default"/>
+      </w:rPr>
+    </w:lvl>
+    <w:lvl w:ilvl="3" w:tplc="04090001" w:tentative="1">
+      <w:start w:val="1"/>
+      <w:numFmt w:val="bullet"/>
+      <w:lvlText w:val=""/>
+      <w:lvlJc w:val="left"/>
+      <w:pPr>
+        <w:ind w:left="2520" w:hanging="360"/>
+      </w:pPr>
+      <w:rPr>
+        <w:rFonts w:ascii="Symbol" w:hAnsi="Symbol" w:hint="default"/>
+      </w:rPr>
+    </w:lvl>
+    <w:lvl w:ilvl="4" w:tplc="04090003" w:tentative="1">
+      <w:start w:val="1"/>
+      <w:numFmt w:val="bullet"/>
+      <w:lvlText w:val="o"/>
+      <w:lvlJc w:val="left"/>
+      <w:pPr>
+        <w:ind w:left="3240" w:hanging="360"/>
+      </w:pPr>
+      <w:rPr>
+        <w:rFonts w:ascii="Courier New" w:hAnsi="Courier New" w:cs="Courier New" w:hint="default"/>
+      </w:rPr>
+    </w:lvl>
+    <w:lvl w:ilvl="5" w:tplc="04090005" w:tentative="1">
+      <w:start w:val="1"/>
+      <w:numFmt w:val="bullet"/>
+      <w:lvlText w:val=""/>
+      <w:lvlJc w:val="left"/>
+      <w:pPr>
+        <w:ind w:left="3960" w:hanging="360"/>
+      </w:pPr>
+      <w:rPr>
+        <w:rFonts w:ascii="Wingdings" w:hAnsi="Wingdings" w:hint="default"/>
+      </w:rPr>
+    </w:lvl>
+    <w:lvl w:ilvl="6" w:tplc="04090001" w:tentative="1">
+      <w:start w:val="1"/>
+      <w:numFmt w:val="bullet"/>
+      <w:lvlText w:val=""/>
+      <w:lvlJc w:val="left"/>
+      <w:pPr>
+        <w:ind w:left="4680" w:hanging="360"/>
+      </w:pPr>
+      <w:rPr>
+        <w:rFonts w:ascii="Symbol" w:hAnsi="Symbol" w:hint="default"/>
+      </w:rPr>
+    </w:lvl>
+    <w:lvl w:ilvl="7" w:tplc="04090003" w:tentative="1">
+      <w:start w:val="1"/>
+      <w:numFmt w:val="bullet"/>
+      <w:lvlText w:val="o"/>
+      <w:lvlJc w:val="left"/>
+      <w:pPr>
+        <w:ind w:left="5400" w:hanging="360"/>
+      </w:pPr>
+      <w:rPr>
+        <w:rFonts w:ascii="Courier New" w:hAnsi="Courier New" w:cs="Courier New" w:hint="default"/>
+      </w:rPr>
+    </w:lvl>
+    <w:lvl w:ilvl="8" w:tplc="04090005" w:tentative="1">
+      <w:start w:val="1"/>
+      <w:numFmt w:val="bullet"/>
+      <w:lvlText w:val=""/>
+      <w:lvlJc w:val="left"/>
+      <w:pPr>
+        <w:ind w:left="6120" w:hanging="360"/>
+      </w:pPr>
+      <w:rPr>
+        <w:rFonts w:ascii="Wingdings" w:hAnsi="Wingdings" w:hint="default"/>
+      </w:rPr>
+    </w:lvl>
+  </w:abstractNum>
+  <w:abstractNum w:abstractNumId="3">
     <w:nsid w:val="18AA76EB"/>
     <w:multiLevelType w:val="hybridMultilevel"/>
     <w:tmpl w:val="DBC839DC"/>
@@ -5008,7 +6319,7 @@
       </w:pPr>
     </w:lvl>
   </w:abstractNum>
-  <w:abstractNum w:abstractNumId="2">
+  <w:abstractNum w:abstractNumId="4">
     <w:nsid w:val="1BF943AD"/>
     <w:multiLevelType w:val="hybridMultilevel"/>
     <w:tmpl w:val="0298D652"/>
@@ -5121,7 +6432,7 @@
       </w:rPr>
     </w:lvl>
   </w:abstractNum>
-  <w:abstractNum w:abstractNumId="3">
+  <w:abstractNum w:abstractNumId="5">
     <w:nsid w:val="1DDA67F7"/>
     <w:multiLevelType w:val="hybridMultilevel"/>
     <w:tmpl w:val="5BC60EF4"/>
@@ -5234,7 +6545,7 @@
       </w:rPr>
     </w:lvl>
   </w:abstractNum>
-  <w:abstractNum w:abstractNumId="4">
+  <w:abstractNum w:abstractNumId="6">
     <w:nsid w:val="25CA7D29"/>
     <w:multiLevelType w:val="hybridMultilevel"/>
     <w:tmpl w:val="3CD8A516"/>
@@ -5348,7 +6659,7 @@
       </w:rPr>
     </w:lvl>
   </w:abstractNum>
-  <w:abstractNum w:abstractNumId="5">
+  <w:abstractNum w:abstractNumId="7">
     <w:nsid w:val="2FBC6973"/>
     <w:multiLevelType w:val="hybridMultilevel"/>
     <w:tmpl w:val="520E5CCC"/>
@@ -5461,7 +6772,121 @@
       </w:rPr>
     </w:lvl>
   </w:abstractNum>
-  <w:abstractNum w:abstractNumId="6">
+  <w:abstractNum w:abstractNumId="8">
+    <w:nsid w:val="365E006B"/>
+    <w:multiLevelType w:val="hybridMultilevel"/>
+    <w:tmpl w:val="4B92A1EE"/>
+    <w:lvl w:ilvl="0" w:tplc="A1966F26">
+      <w:start w:val="1"/>
+      <w:numFmt w:val="bullet"/>
+      <w:lvlText w:val=""/>
+      <w:lvlJc w:val="left"/>
+      <w:pPr>
+        <w:ind w:left="360" w:hanging="360"/>
+      </w:pPr>
+      <w:rPr>
+        <w:rFonts w:ascii="Symbol" w:hAnsi="Symbol" w:hint="default"/>
+        <w:color w:val="auto"/>
+      </w:rPr>
+    </w:lvl>
+    <w:lvl w:ilvl="1" w:tplc="04090003" w:tentative="1">
+      <w:start w:val="1"/>
+      <w:numFmt w:val="bullet"/>
+      <w:lvlText w:val="o"/>
+      <w:lvlJc w:val="left"/>
+      <w:pPr>
+        <w:ind w:left="1440" w:hanging="360"/>
+      </w:pPr>
+      <w:rPr>
+        <w:rFonts w:ascii="Courier New" w:hAnsi="Courier New" w:cs="Courier New" w:hint="default"/>
+      </w:rPr>
+    </w:lvl>
+    <w:lvl w:ilvl="2" w:tplc="04090005" w:tentative="1">
+      <w:start w:val="1"/>
+      <w:numFmt w:val="bullet"/>
+      <w:lvlText w:val=""/>
+      <w:lvlJc w:val="left"/>
+      <w:pPr>
+        <w:ind w:left="2160" w:hanging="360"/>
+      </w:pPr>
+      <w:rPr>
+        <w:rFonts w:ascii="Wingdings" w:hAnsi="Wingdings" w:hint="default"/>
+      </w:rPr>
+    </w:lvl>
+    <w:lvl w:ilvl="3" w:tplc="04090001" w:tentative="1">
+      <w:start w:val="1"/>
+      <w:numFmt w:val="bullet"/>
+      <w:lvlText w:val=""/>
+      <w:lvlJc w:val="left"/>
+      <w:pPr>
+        <w:ind w:left="2880" w:hanging="360"/>
+      </w:pPr>
+      <w:rPr>
+        <w:rFonts w:ascii="Symbol" w:hAnsi="Symbol" w:hint="default"/>
+      </w:rPr>
+    </w:lvl>
+    <w:lvl w:ilvl="4" w:tplc="04090003" w:tentative="1">
+      <w:start w:val="1"/>
+      <w:numFmt w:val="bullet"/>
+      <w:lvlText w:val="o"/>
+      <w:lvlJc w:val="left"/>
+      <w:pPr>
+        <w:ind w:left="3600" w:hanging="360"/>
+      </w:pPr>
+      <w:rPr>
+        <w:rFonts w:ascii="Courier New" w:hAnsi="Courier New" w:cs="Courier New" w:hint="default"/>
+      </w:rPr>
+    </w:lvl>
+    <w:lvl w:ilvl="5" w:tplc="04090005" w:tentative="1">
+      <w:start w:val="1"/>
+      <w:numFmt w:val="bullet"/>
+      <w:lvlText w:val=""/>
+      <w:lvlJc w:val="left"/>
+      <w:pPr>
+        <w:ind w:left="4320" w:hanging="360"/>
+      </w:pPr>
+      <w:rPr>
+        <w:rFonts w:ascii="Wingdings" w:hAnsi="Wingdings" w:hint="default"/>
+      </w:rPr>
+    </w:lvl>
+    <w:lvl w:ilvl="6" w:tplc="04090001" w:tentative="1">
+      <w:start w:val="1"/>
+      <w:numFmt w:val="bullet"/>
+      <w:lvlText w:val=""/>
+      <w:lvlJc w:val="left"/>
+      <w:pPr>
+        <w:ind w:left="5040" w:hanging="360"/>
+      </w:pPr>
+      <w:rPr>
+        <w:rFonts w:ascii="Symbol" w:hAnsi="Symbol" w:hint="default"/>
+      </w:rPr>
+    </w:lvl>
+    <w:lvl w:ilvl="7" w:tplc="04090003" w:tentative="1">
+      <w:start w:val="1"/>
+      <w:numFmt w:val="bullet"/>
+      <w:lvlText w:val="o"/>
+      <w:lvlJc w:val="left"/>
+      <w:pPr>
+        <w:ind w:left="5760" w:hanging="360"/>
+      </w:pPr>
+      <w:rPr>
+        <w:rFonts w:ascii="Courier New" w:hAnsi="Courier New" w:cs="Courier New" w:hint="default"/>
+      </w:rPr>
+    </w:lvl>
+    <w:lvl w:ilvl="8" w:tplc="04090005" w:tentative="1">
+      <w:start w:val="1"/>
+      <w:numFmt w:val="bullet"/>
+      <w:lvlText w:val=""/>
+      <w:lvlJc w:val="left"/>
+      <w:pPr>
+        <w:ind w:left="6480" w:hanging="360"/>
+      </w:pPr>
+      <w:rPr>
+        <w:rFonts w:ascii="Wingdings" w:hAnsi="Wingdings" w:hint="default"/>
+      </w:rPr>
+    </w:lvl>
+  </w:abstractNum>
+  <w:abstractNum w:abstractNumId="9">
     <w:nsid w:val="4A6D7184"/>
     <w:multiLevelType w:val="hybridMultilevel"/>
     <w:tmpl w:val="5FD26E94"/>
@@ -5574,7 +6999,121 @@
       </w:rPr>
     </w:lvl>
   </w:abstractNum>
-  <w:abstractNum w:abstractNumId="7">
+  <w:abstractNum w:abstractNumId="10">
+    <w:nsid w:val="62287357"/>
+    <w:multiLevelType w:val="hybridMultilevel"/>
+    <w:tmpl w:val="2346AA78"/>
+    <w:lvl w:ilvl="0" w:tplc="A1966F26">
+      <w:start w:val="1"/>
+      <w:numFmt w:val="bullet"/>
+      <w:lvlText w:val=""/>
+      <w:lvlJc w:val="left"/>
+      <w:pPr>
+        <w:ind w:left="360" w:hanging="360"/>
+      </w:pPr>
+      <w:rPr>
+        <w:rFonts w:ascii="Symbol" w:hAnsi="Symbol" w:hint="default"/>
+        <w:color w:val="auto"/>
+      </w:rPr>
+    </w:lvl>
+    <w:lvl w:ilvl="1" w:tplc="04090003" w:tentative="1">
+      <w:start w:val="1"/>
+      <w:numFmt w:val="bullet"/>
+      <w:lvlText w:val="o"/>
+      <w:lvlJc w:val="left"/>
+      <w:pPr>
+        <w:ind w:left="1440" w:hanging="360"/>
+      </w:pPr>
+      <w:rPr>
+        <w:rFonts w:ascii="Courier New" w:hAnsi="Courier New" w:cs="Courier New" w:hint="default"/>
+      </w:rPr>
+    </w:lvl>
+    <w:lvl w:ilvl="2" w:tplc="04090005" w:tentative="1">
+      <w:start w:val="1"/>
+      <w:numFmt w:val="bullet"/>
+      <w:lvlText w:val=""/>
+      <w:lvlJc w:val="left"/>
+      <w:pPr>
+        <w:ind w:left="2160" w:hanging="360"/>
+      </w:pPr>
+      <w:rPr>
+        <w:rFonts w:ascii="Wingdings" w:hAnsi="Wingdings" w:hint="default"/>
+      </w:rPr>
+    </w:lvl>
+    <w:lvl w:ilvl="3" w:tplc="04090001" w:tentative="1">
+      <w:start w:val="1"/>
+      <w:numFmt w:val="bullet"/>
+      <w:lvlText w:val=""/>
+      <w:lvlJc w:val="left"/>
+      <w:pPr>
+        <w:ind w:left="2880" w:hanging="360"/>
+      </w:pPr>
+      <w:rPr>
+        <w:rFonts w:ascii="Symbol" w:hAnsi="Symbol" w:hint="default"/>
+      </w:rPr>
+    </w:lvl>
+    <w:lvl w:ilvl="4" w:tplc="04090003" w:tentative="1">
+      <w:start w:val="1"/>
+      <w:numFmt w:val="bullet"/>
+      <w:lvlText w:val="o"/>
+      <w:lvlJc w:val="left"/>
+      <w:pPr>
+        <w:ind w:left="3600" w:hanging="360"/>
+      </w:pPr>
+      <w:rPr>
+        <w:rFonts w:ascii="Courier New" w:hAnsi="Courier New" w:cs="Courier New" w:hint="default"/>
+      </w:rPr>
+    </w:lvl>
+    <w:lvl w:ilvl="5" w:tplc="04090005" w:tentative="1">
+      <w:start w:val="1"/>
+      <w:numFmt w:val="bullet"/>
+      <w:lvlText w:val=""/>
+      <w:lvlJc w:val="left"/>
+      <w:pPr>
+        <w:ind w:left="4320" w:hanging="360"/>
+      </w:pPr>
+      <w:rPr>
+        <w:rFonts w:ascii="Wingdings" w:hAnsi="Wingdings" w:hint="default"/>
+      </w:rPr>
+    </w:lvl>
+    <w:lvl w:ilvl="6" w:tplc="04090001" w:tentative="1">
+      <w:start w:val="1"/>
+      <w:numFmt w:val="bullet"/>
+      <w:lvlText w:val=""/>
+      <w:lvlJc w:val="left"/>
+      <w:pPr>
+        <w:ind w:left="5040" w:hanging="360"/>
+      </w:pPr>
+      <w:rPr>
+        <w:rFonts w:ascii="Symbol" w:hAnsi="Symbol" w:hint="default"/>
+      </w:rPr>
+    </w:lvl>
+    <w:lvl w:ilvl="7" w:tplc="04090003" w:tentative="1">
+      <w:start w:val="1"/>
+      <w:numFmt w:val="bullet"/>
+      <w:lvlText w:val="o"/>
+      <w:lvlJc w:val="left"/>
+      <w:pPr>
+        <w:ind w:left="5760" w:hanging="360"/>
+      </w:pPr>
+      <w:rPr>
+        <w:rFonts w:ascii="Courier New" w:hAnsi="Courier New" w:cs="Courier New" w:hint="default"/>
+      </w:rPr>
+    </w:lvl>
+    <w:lvl w:ilvl="8" w:tplc="04090005" w:tentative="1">
+      <w:start w:val="1"/>
+      <w:numFmt w:val="bullet"/>
+      <w:lvlText w:val=""/>
+      <w:lvlJc w:val="left"/>
+      <w:pPr>
+        <w:ind w:left="6480" w:hanging="360"/>
+      </w:pPr>
+      <w:rPr>
+        <w:rFonts w:ascii="Wingdings" w:hAnsi="Wingdings" w:hint="default"/>
+      </w:rPr>
+    </w:lvl>
+  </w:abstractNum>
+  <w:abstractNum w:abstractNumId="11">
     <w:nsid w:val="748A137C"/>
     <w:multiLevelType w:val="hybridMultilevel"/>
     <w:tmpl w:val="7EE8F346"/>
@@ -5688,28 +7227,40 @@
     </w:lvl>
   </w:abstractNum>
   <w:num w:numId="1">
-    <w:abstractNumId w:val="1"/>
+    <w:abstractNumId w:val="3"/>
   </w:num>
   <w:num w:numId="2">
-    <w:abstractNumId w:val="6"/>
+    <w:abstractNumId w:val="9"/>
   </w:num>
   <w:num w:numId="3">
-    <w:abstractNumId w:val="4"/>
+    <w:abstractNumId w:val="6"/>
   </w:num>
   <w:num w:numId="4">
     <w:abstractNumId w:val="0"/>
   </w:num>
   <w:num w:numId="5">
+    <w:abstractNumId w:val="7"/>
+  </w:num>
+  <w:num w:numId="6">
+    <w:abstractNumId w:val="4"/>
+  </w:num>
+  <w:num w:numId="7">
+    <w:abstractNumId w:val="11"/>
+  </w:num>
+  <w:num w:numId="8">
     <w:abstractNumId w:val="5"/>
   </w:num>
-  <w:num w:numId="6">
+  <w:num w:numId="9">
     <w:abstractNumId w:val="2"/>
   </w:num>
-  <w:num w:numId="7">
-    <w:abstractNumId w:val="7"/>
+  <w:num w:numId="10">
+    <w:abstractNumId w:val="1"/>
   </w:num>
-  <w:num w:numId="8">
-    <w:abstractNumId w:val="3"/>
+  <w:num w:numId="11">
+    <w:abstractNumId w:val="8"/>
+  </w:num>
+  <w:num w:numId="12">
+    <w:abstractNumId w:val="10"/>
   </w:num>
 </w:numbering>
 </file>

</xml_diff>